<commit_message>
Added Basic namespace to the definition
</commit_message>
<xml_diff>
--- a/Basic Module Definition.docx
+++ b/Basic Module Definition.docx
@@ -43,6 +43,33 @@
       </w:r>
       <w:r>
         <w:t>Basic</w:t>
+      </w:r>
+    </w:p>
+    <w:p>
+      <w:r>
+        <w:rPr>
+          <w:b/>
+          <w:bCs/>
+        </w:rPr>
+        <w:t>Namespace</w:t>
+      </w:r>
+      <w:r>
+        <w:rPr>
+          <w:rStyle w:val="FootnoteReference"/>
+          <w:b/>
+          <w:bCs/>
+        </w:rPr>
+        <w:footnoteReference w:id="1"/>
+      </w:r>
+      <w:r>
+        <w:rPr>
+          <w:b/>
+          <w:bCs/>
+        </w:rPr>
+        <w:t xml:space="preserve">: </w:t>
+      </w:r>
+      <w:r>
+        <w:t>http://www.tbxinfo.net/ns/dct/basic</w:t>
       </w:r>
     </w:p>
     <w:p>
@@ -78,24 +105,10 @@
           <w:sz w:val="24"/>
           <w:szCs w:val="24"/>
         </w:rPr>
-        <w:t>moderate</w:t>
+        <w:t xml:space="preserve">moderate </w:t>
       </w:r>
       <w:r>
-        <w:rPr>
-          <w:rFonts w:ascii="Times New Roman" w:hAnsi="Times New Roman" w:cs="Times New Roman"/>
-          <w:color w:val="000000"/>
-          <w:sz w:val="24"/>
-          <w:szCs w:val="24"/>
-        </w:rPr>
-        <w:t xml:space="preserve"> </w:t>
-      </w:r>
-      <w:r>
-        <w:t>need terminol</w:t>
-      </w:r>
-      <w:bookmarkStart w:id="0" w:name="_GoBack"/>
-      <w:bookmarkEnd w:id="0"/>
-      <w:r>
-        <w:t>ogy data models</w:t>
+        <w:t>need terminology data models</w:t>
       </w:r>
       <w:r>
         <w:t>.</w:t>
@@ -280,7 +293,7 @@
                 <w:rFonts w:ascii="Calibri" w:eastAsia="Times New Roman" w:hAnsi="Calibri" w:cs="Calibri"/>
                 <w:color w:val="FFFFFF"/>
               </w:rPr>
-              <w:footnoteReference w:id="1"/>
+              <w:footnoteReference w:id="2"/>
             </w:r>
           </w:p>
         </w:tc>
@@ -2156,6 +2169,7 @@
                 <w:sz w:val="24"/>
                 <w:szCs w:val="24"/>
               </w:rPr>
+              <w:lastRenderedPageBreak/>
               <w:t>pushButton</w:t>
             </w:r>
             <w:proofErr w:type="spellEnd"/>
@@ -2244,7 +2258,6 @@
                 <w:sz w:val="24"/>
                 <w:szCs w:val="24"/>
               </w:rPr>
-              <w:lastRenderedPageBreak/>
               <w:t>spinBox</w:t>
             </w:r>
             <w:proofErr w:type="spellEnd"/>
@@ -3054,6 +3067,24 @@
     </w:p>
   </w:footnote>
   <w:footnote w:id="1">
+    <w:p>
+      <w:pPr>
+        <w:pStyle w:val="FootnoteText"/>
+      </w:pPr>
+      <w:r>
+        <w:rPr>
+          <w:rStyle w:val="FootnoteReference"/>
+        </w:rPr>
+        <w:footnoteRef/>
+      </w:r>
+      <w:r>
+        <w:t xml:space="preserve"> Namespaces are only used by DCT style TBX files.</w:t>
+      </w:r>
+      <w:bookmarkStart w:id="0" w:name="_GoBack"/>
+      <w:bookmarkEnd w:id="0"/>
+    </w:p>
+  </w:footnote>
+  <w:footnote w:id="2">
     <w:p>
       <w:pPr>
         <w:pStyle w:val="FootnoteText"/>
@@ -4757,7 +4788,7 @@
 </file>
 
 <file path=customXml/itemProps1.xml><?xml version="1.0" encoding="utf-8"?>
-<ds:datastoreItem xmlns:ds="http://schemas.openxmlformats.org/officeDocument/2006/customXml" ds:itemID="{7A5D4001-8062-4CA2-AC0B-966A3DFC5D57}">
+<ds:datastoreItem xmlns:ds="http://schemas.openxmlformats.org/officeDocument/2006/customXml" ds:itemID="{7E7288CC-57DE-402D-95B8-6B32E90A5EAE}">
   <ds:schemaRefs>
     <ds:schemaRef ds:uri="http://schemas.openxmlformats.org/officeDocument/2006/bibliography"/>
   </ds:schemaRefs>

</xml_diff>

<commit_message>
fixed bad identifier for grammaticalGender and added level constraints for DCT SCH
</commit_message>
<xml_diff>
--- a/Basic Module Definition.docx
+++ b/Basic Module Definition.docx
@@ -71,8 +71,6 @@
       <w:r>
         <w:t>http://www.tbxinfo.net/ns</w:t>
       </w:r>
-      <w:bookmarkStart w:id="0" w:name="_GoBack"/>
-      <w:bookmarkEnd w:id="0"/>
       <w:r>
         <w:t>/basic</w:t>
       </w:r>
@@ -891,7 +889,16 @@
                 <w:rFonts w:ascii="Calibri" w:eastAsia="Times New Roman" w:hAnsi="Calibri" w:cs="Calibri"/>
                 <w:color w:val="000000"/>
               </w:rPr>
-              <w:t>gender</w:t>
+              <w:t>grammaticalG</w:t>
+            </w:r>
+            <w:bookmarkStart w:id="0" w:name="_GoBack"/>
+            <w:bookmarkEnd w:id="0"/>
+            <w:r>
+              <w:rPr>
+                <w:rFonts w:ascii="Calibri" w:eastAsia="Times New Roman" w:hAnsi="Calibri" w:cs="Calibri"/>
+                <w:color w:val="000000"/>
+              </w:rPr>
+              <w:t>ender</w:t>
             </w:r>
           </w:p>
         </w:tc>
@@ -4673,7 +4680,7 @@
 </file>
 
 <file path=customXml/itemProps1.xml><?xml version="1.0" encoding="utf-8"?>
-<ds:datastoreItem xmlns:ds="http://schemas.openxmlformats.org/officeDocument/2006/customXml" ds:itemID="{DD90B75D-76AD-42D8-A385-7326A868F965}">
+<ds:datastoreItem xmlns:ds="http://schemas.openxmlformats.org/officeDocument/2006/customXml" ds:itemID="{885DFC85-551A-4CA6-A083-64EBB944DF13}">
   <ds:schemaRefs>
     <ds:schemaRef ds:uri="http://schemas.openxmlformats.org/officeDocument/2006/bibliography"/>
   </ds:schemaRefs>

</xml_diff>

<commit_message>
fixed PIDs for /transaction type/, /definition/, /grammatical gender/;  removed /subject field/ (it is offered in Min module); /project subset/ extended to <conceptEntry> level
</commit_message>
<xml_diff>
--- a/Basic Module Definition.docx
+++ b/Basic Module Definition.docx
@@ -1,6 +1,6 @@
 
 <file path=word/document.xml><?xml version="1.0" encoding="utf-8"?>
-<w:document xmlns:wpc="http://schemas.microsoft.com/office/word/2010/wordprocessingCanvas" xmlns:cx="http://schemas.microsoft.com/office/drawing/2014/chartex" xmlns:cx1="http://schemas.microsoft.com/office/drawing/2015/9/8/chartex" xmlns:cx2="http://schemas.microsoft.com/office/drawing/2015/10/21/chartex" xmlns:cx3="http://schemas.microsoft.com/office/drawing/2016/5/9/chartex" xmlns:cx4="http://schemas.microsoft.com/office/drawing/2016/5/10/chartex" xmlns:cx5="http://schemas.microsoft.com/office/drawing/2016/5/11/chartex" xmlns:cx6="http://schemas.microsoft.com/office/drawing/2016/5/12/chartex" xmlns:cx7="http://schemas.microsoft.com/office/drawing/2016/5/13/chartex" xmlns:cx8="http://schemas.microsoft.com/office/drawing/2016/5/14/chartex" xmlns:mc="http://schemas.openxmlformats.org/markup-compatibility/2006" xmlns:aink="http://schemas.microsoft.com/office/drawing/2016/ink" xmlns:am3d="http://schemas.microsoft.com/office/drawing/2017/model3d" xmlns:o="urn:schemas-microsoft-com:office:office" xmlns:r="http://schemas.openxmlformats.org/officeDocument/2006/relationships" xmlns:m="http://schemas.openxmlformats.org/officeDocument/2006/math" xmlns:v="urn:schemas-microsoft-com:vml" xmlns:wp14="http://schemas.microsoft.com/office/word/2010/wordprocessingDrawing" xmlns:wp="http://schemas.openxmlformats.org/drawingml/2006/wordprocessingDrawing" xmlns:w10="urn:schemas-microsoft-com:office:word" xmlns:w="http://schemas.openxmlformats.org/wordprocessingml/2006/main" xmlns:w14="http://schemas.microsoft.com/office/word/2010/wordml" xmlns:w15="http://schemas.microsoft.com/office/word/2012/wordml" xmlns:w16se="http://schemas.microsoft.com/office/word/2015/wordml/symex" xmlns:wpg="http://schemas.microsoft.com/office/word/2010/wordprocessingGroup" xmlns:wpi="http://schemas.microsoft.com/office/word/2010/wordprocessingInk" xmlns:wne="http://schemas.microsoft.com/office/word/2006/wordml" xmlns:wps="http://schemas.microsoft.com/office/word/2010/wordprocessingShape" mc:Ignorable="w14 w15 w16se wp14">
+<w:document xmlns:wpc="http://schemas.microsoft.com/office/word/2010/wordprocessingCanvas" xmlns:cx="http://schemas.microsoft.com/office/drawing/2014/chartex" xmlns:cx1="http://schemas.microsoft.com/office/drawing/2015/9/8/chartex" xmlns:cx2="http://schemas.microsoft.com/office/drawing/2015/10/21/chartex" xmlns:cx3="http://schemas.microsoft.com/office/drawing/2016/5/9/chartex" xmlns:cx4="http://schemas.microsoft.com/office/drawing/2016/5/10/chartex" xmlns:cx5="http://schemas.microsoft.com/office/drawing/2016/5/11/chartex" xmlns:cx6="http://schemas.microsoft.com/office/drawing/2016/5/12/chartex" xmlns:cx7="http://schemas.microsoft.com/office/drawing/2016/5/13/chartex" xmlns:cx8="http://schemas.microsoft.com/office/drawing/2016/5/14/chartex" xmlns:mc="http://schemas.openxmlformats.org/markup-compatibility/2006" xmlns:aink="http://schemas.microsoft.com/office/drawing/2016/ink" xmlns:am3d="http://schemas.microsoft.com/office/drawing/2017/model3d" xmlns:o="urn:schemas-microsoft-com:office:office" xmlns:r="http://schemas.openxmlformats.org/officeDocument/2006/relationships" xmlns:m="http://schemas.openxmlformats.org/officeDocument/2006/math" xmlns:v="urn:schemas-microsoft-com:vml" xmlns:wp14="http://schemas.microsoft.com/office/word/2010/wordprocessingDrawing" xmlns:wp="http://schemas.openxmlformats.org/drawingml/2006/wordprocessingDrawing" xmlns:w10="urn:schemas-microsoft-com:office:word" xmlns:w="http://schemas.openxmlformats.org/wordprocessingml/2006/main" xmlns:w14="http://schemas.microsoft.com/office/word/2010/wordml" xmlns:w15="http://schemas.microsoft.com/office/word/2012/wordml" xmlns:w16cid="http://schemas.microsoft.com/office/word/2016/wordml/cid" xmlns:w16se="http://schemas.microsoft.com/office/word/2015/wordml/symex" xmlns:wpg="http://schemas.microsoft.com/office/word/2010/wordprocessingGroup" xmlns:wpi="http://schemas.microsoft.com/office/word/2010/wordprocessingInk" xmlns:wne="http://schemas.microsoft.com/office/word/2006/wordml" xmlns:wps="http://schemas.microsoft.com/office/word/2010/wordprocessingShape" mc:Ignorable="w14 w15 w16se w16cid wp14">
   <w:body>
     <w:p>
       <w:pPr>
@@ -416,6 +416,7 @@
                 <w:color w:val="000000"/>
               </w:rPr>
             </w:pPr>
+            <w:proofErr w:type="spellStart"/>
             <w:r>
               <w:rPr>
                 <w:rFonts w:ascii="Calibri" w:eastAsia="Times New Roman" w:hAnsi="Calibri" w:cs="Calibri"/>
@@ -423,6 +424,7 @@
               </w:rPr>
               <w:t>termSec</w:t>
             </w:r>
+            <w:proofErr w:type="spellEnd"/>
           </w:p>
         </w:tc>
       </w:tr>
@@ -444,6 +446,7 @@
                 <w:color w:val="000000"/>
               </w:rPr>
             </w:pPr>
+            <w:proofErr w:type="spellStart"/>
             <w:r>
               <w:rPr>
                 <w:rFonts w:ascii="Calibri" w:eastAsia="Times New Roman" w:hAnsi="Calibri" w:cs="Calibri"/>
@@ -451,6 +454,7 @@
               </w:rPr>
               <w:t>crossReference</w:t>
             </w:r>
+            <w:proofErr w:type="spellEnd"/>
           </w:p>
         </w:tc>
         <w:tc>
@@ -540,6 +544,7 @@
                 <w:color w:val="000000"/>
               </w:rPr>
             </w:pPr>
+            <w:proofErr w:type="spellStart"/>
             <w:r>
               <w:rPr>
                 <w:rFonts w:ascii="Calibri" w:eastAsia="Times New Roman" w:hAnsi="Calibri" w:cs="Calibri"/>
@@ -547,6 +552,7 @@
               </w:rPr>
               <w:t>conceptEntry</w:t>
             </w:r>
+            <w:proofErr w:type="spellEnd"/>
           </w:p>
           <w:p>
             <w:pPr>
@@ -562,6 +568,7 @@
                 <w:color w:val="000000"/>
               </w:rPr>
             </w:pPr>
+            <w:proofErr w:type="spellStart"/>
             <w:r>
               <w:rPr>
                 <w:rFonts w:ascii="Calibri" w:eastAsia="Times New Roman" w:hAnsi="Calibri" w:cs="Calibri"/>
@@ -569,6 +576,7 @@
               </w:rPr>
               <w:t>termSec</w:t>
             </w:r>
+            <w:proofErr w:type="spellEnd"/>
           </w:p>
         </w:tc>
       </w:tr>
@@ -619,7 +627,14 @@
                 <w:rFonts w:ascii="Calibri" w:eastAsia="Times New Roman" w:hAnsi="Calibri" w:cs="Calibri"/>
                 <w:color w:val="000000"/>
               </w:rPr>
-              <w:t>http://www.datcatinfo.net/datcat/DC-165</w:t>
+              <w:t>http://www.datcatinfo.net/datcat/DC-16</w:t>
+            </w:r>
+            <w:r>
+              <w:rPr>
+                <w:rFonts w:ascii="Calibri" w:eastAsia="Times New Roman" w:hAnsi="Calibri" w:cs="Calibri"/>
+                <w:color w:val="000000"/>
+              </w:rPr>
+              <w:t>8</w:t>
             </w:r>
           </w:p>
         </w:tc>
@@ -687,6 +702,7 @@
                 <w:color w:val="000000"/>
               </w:rPr>
             </w:pPr>
+            <w:proofErr w:type="spellStart"/>
             <w:r>
               <w:rPr>
                 <w:rFonts w:ascii="Calibri" w:eastAsia="Times New Roman" w:hAnsi="Calibri" w:cs="Calibri"/>
@@ -694,6 +710,7 @@
               </w:rPr>
               <w:t>conceptEntry</w:t>
             </w:r>
+            <w:proofErr w:type="spellEnd"/>
           </w:p>
           <w:p>
             <w:pPr>
@@ -709,6 +726,7 @@
                 <w:color w:val="000000"/>
               </w:rPr>
             </w:pPr>
+            <w:proofErr w:type="spellStart"/>
             <w:r>
               <w:rPr>
                 <w:rFonts w:ascii="Calibri" w:eastAsia="Times New Roman" w:hAnsi="Calibri" w:cs="Calibri"/>
@@ -716,6 +734,7 @@
               </w:rPr>
               <w:t>langSec</w:t>
             </w:r>
+            <w:proofErr w:type="spellEnd"/>
           </w:p>
         </w:tc>
       </w:tr>
@@ -737,6 +756,7 @@
                 <w:color w:val="000000"/>
               </w:rPr>
             </w:pPr>
+            <w:proofErr w:type="spellStart"/>
             <w:r>
               <w:rPr>
                 <w:rFonts w:ascii="Calibri" w:eastAsia="Times New Roman" w:hAnsi="Calibri" w:cs="Calibri"/>
@@ -744,6 +764,7 @@
               </w:rPr>
               <w:t>externalCrossReference</w:t>
             </w:r>
+            <w:proofErr w:type="spellEnd"/>
           </w:p>
         </w:tc>
         <w:tc>
@@ -783,6 +804,7 @@
                 <w:color w:val="000000"/>
               </w:rPr>
             </w:pPr>
+            <w:proofErr w:type="spellStart"/>
             <w:r>
               <w:rPr>
                 <w:rFonts w:ascii="Calibri" w:eastAsia="Times New Roman" w:hAnsi="Calibri" w:cs="Calibri"/>
@@ -790,6 +812,7 @@
               </w:rPr>
               <w:t>xref</w:t>
             </w:r>
+            <w:proofErr w:type="spellEnd"/>
           </w:p>
         </w:tc>
         <w:tc>
@@ -833,6 +856,7 @@
                 <w:color w:val="000000"/>
               </w:rPr>
             </w:pPr>
+            <w:proofErr w:type="spellStart"/>
             <w:r>
               <w:rPr>
                 <w:rFonts w:ascii="Calibri" w:eastAsia="Times New Roman" w:hAnsi="Calibri" w:cs="Calibri"/>
@@ -840,6 +864,7 @@
               </w:rPr>
               <w:t>conceptEntry</w:t>
             </w:r>
+            <w:proofErr w:type="spellEnd"/>
           </w:p>
           <w:p>
             <w:pPr>
@@ -855,6 +880,7 @@
                 <w:color w:val="000000"/>
               </w:rPr>
             </w:pPr>
+            <w:proofErr w:type="spellStart"/>
             <w:r>
               <w:rPr>
                 <w:rFonts w:ascii="Calibri" w:eastAsia="Times New Roman" w:hAnsi="Calibri" w:cs="Calibri"/>
@@ -862,6 +888,7 @@
               </w:rPr>
               <w:t>termSec</w:t>
             </w:r>
+            <w:proofErr w:type="spellEnd"/>
           </w:p>
         </w:tc>
       </w:tr>
@@ -884,6 +911,7 @@
                 <w:color w:val="000000"/>
               </w:rPr>
             </w:pPr>
+            <w:proofErr w:type="spellStart"/>
             <w:r>
               <w:rPr>
                 <w:rFonts w:ascii="Calibri" w:eastAsia="Times New Roman" w:hAnsi="Calibri" w:cs="Calibri"/>
@@ -891,8 +919,6 @@
               </w:rPr>
               <w:t>grammaticalG</w:t>
             </w:r>
-            <w:bookmarkStart w:id="0" w:name="_GoBack"/>
-            <w:bookmarkEnd w:id="0"/>
             <w:r>
               <w:rPr>
                 <w:rFonts w:ascii="Calibri" w:eastAsia="Times New Roman" w:hAnsi="Calibri" w:cs="Calibri"/>
@@ -900,6 +926,7 @@
               </w:rPr>
               <w:t>ender</w:t>
             </w:r>
+            <w:proofErr w:type="spellEnd"/>
           </w:p>
         </w:tc>
         <w:tc>
@@ -921,7 +948,14 @@
                 <w:rFonts w:ascii="Calibri" w:eastAsia="Times New Roman" w:hAnsi="Calibri" w:cs="Calibri"/>
                 <w:color w:val="000000"/>
               </w:rPr>
-              <w:t>http://www.datcatinfo.net/datcat/DC-3661</w:t>
+              <w:t>http://www.datcatinfo.net/datcat/DC-</w:t>
+            </w:r>
+            <w:r>
+              <w:rPr>
+                <w:rFonts w:ascii="Calibri" w:eastAsia="Times New Roman" w:hAnsi="Calibri" w:cs="Calibri"/>
+                <w:color w:val="000000"/>
+              </w:rPr>
+              <w:t>245</w:t>
             </w:r>
           </w:p>
         </w:tc>
@@ -939,6 +973,7 @@
                 <w:color w:val="000000"/>
               </w:rPr>
             </w:pPr>
+            <w:proofErr w:type="spellStart"/>
             <w:r>
               <w:rPr>
                 <w:rFonts w:ascii="Calibri" w:eastAsia="Times New Roman" w:hAnsi="Calibri" w:cs="Calibri"/>
@@ -946,6 +981,7 @@
               </w:rPr>
               <w:t>termNote</w:t>
             </w:r>
+            <w:proofErr w:type="spellEnd"/>
           </w:p>
         </w:tc>
         <w:tc>
@@ -1091,6 +1127,7 @@
                 <w:color w:val="000000"/>
               </w:rPr>
             </w:pPr>
+            <w:proofErr w:type="spellStart"/>
             <w:r>
               <w:rPr>
                 <w:rFonts w:ascii="Calibri" w:eastAsia="Times New Roman" w:hAnsi="Calibri" w:cs="Calibri"/>
@@ -1098,6 +1135,7 @@
               </w:rPr>
               <w:t>geographicalUsage</w:t>
             </w:r>
+            <w:proofErr w:type="spellEnd"/>
           </w:p>
         </w:tc>
         <w:tc>
@@ -1137,6 +1175,7 @@
                 <w:color w:val="000000"/>
               </w:rPr>
             </w:pPr>
+            <w:proofErr w:type="spellStart"/>
             <w:r>
               <w:rPr>
                 <w:rFonts w:ascii="Calibri" w:eastAsia="Times New Roman" w:hAnsi="Calibri" w:cs="Calibri"/>
@@ -1144,6 +1183,7 @@
               </w:rPr>
               <w:t>termNote</w:t>
             </w:r>
+            <w:proofErr w:type="spellEnd"/>
           </w:p>
         </w:tc>
         <w:tc>
@@ -1211,6 +1251,7 @@
                 <w:color w:val="000000"/>
               </w:rPr>
             </w:pPr>
+            <w:proofErr w:type="spellStart"/>
             <w:r>
               <w:rPr>
                 <w:rFonts w:ascii="Calibri" w:eastAsia="Times New Roman" w:hAnsi="Calibri" w:cs="Calibri"/>
@@ -1218,6 +1259,7 @@
               </w:rPr>
               <w:t>projectSubset</w:t>
             </w:r>
+            <w:proofErr w:type="spellEnd"/>
           </w:p>
         </w:tc>
         <w:tc>
@@ -1307,6 +1349,31 @@
                 <w:color w:val="000000"/>
               </w:rPr>
             </w:pPr>
+            <w:proofErr w:type="spellStart"/>
+            <w:r>
+              <w:rPr>
+                <w:rFonts w:ascii="Calibri" w:eastAsia="Times New Roman" w:hAnsi="Calibri" w:cs="Calibri"/>
+                <w:color w:val="000000"/>
+              </w:rPr>
+              <w:t>conceptEntry</w:t>
+            </w:r>
+            <w:proofErr w:type="spellEnd"/>
+          </w:p>
+          <w:p>
+            <w:pPr>
+              <w:pStyle w:val="ListParagraph"/>
+              <w:numPr>
+                <w:ilvl w:val="0"/>
+                <w:numId w:val="5"/>
+              </w:numPr>
+              <w:ind w:left="166" w:hanging="166"/>
+              <w:cnfStyle w:val="000000100000" w:firstRow="0" w:lastRow="0" w:firstColumn="0" w:lastColumn="0" w:oddVBand="0" w:evenVBand="0" w:oddHBand="1" w:evenHBand="0" w:firstRowFirstColumn="0" w:firstRowLastColumn="0" w:lastRowFirstColumn="0" w:lastRowLastColumn="0"/>
+              <w:rPr>
+                <w:rFonts w:ascii="Calibri" w:eastAsia="Times New Roman" w:hAnsi="Calibri" w:cs="Calibri"/>
+                <w:color w:val="000000"/>
+              </w:rPr>
+            </w:pPr>
+            <w:proofErr w:type="spellStart"/>
             <w:r>
               <w:rPr>
                 <w:rFonts w:ascii="Calibri" w:eastAsia="Times New Roman" w:hAnsi="Calibri" w:cs="Calibri"/>
@@ -1314,6 +1381,7 @@
               </w:rPr>
               <w:t>termSec</w:t>
             </w:r>
+            <w:proofErr w:type="spellEnd"/>
           </w:p>
         </w:tc>
       </w:tr>
@@ -1385,6 +1453,7 @@
                 <w:color w:val="000000"/>
               </w:rPr>
             </w:pPr>
+            <w:proofErr w:type="spellStart"/>
             <w:r>
               <w:rPr>
                 <w:rFonts w:ascii="Calibri" w:eastAsia="Times New Roman" w:hAnsi="Calibri" w:cs="Calibri"/>
@@ -1392,6 +1461,7 @@
               </w:rPr>
               <w:t>transacNote</w:t>
             </w:r>
+            <w:proofErr w:type="spellEnd"/>
           </w:p>
         </w:tc>
         <w:tc>
@@ -1434,6 +1504,7 @@
                 <w:color w:val="000000"/>
               </w:rPr>
             </w:pPr>
+            <w:proofErr w:type="spellStart"/>
             <w:r>
               <w:rPr>
                 <w:rFonts w:ascii="Calibri" w:eastAsia="Times New Roman" w:hAnsi="Calibri" w:cs="Calibri"/>
@@ -1441,6 +1512,7 @@
               </w:rPr>
               <w:t>conceptEntry</w:t>
             </w:r>
+            <w:proofErr w:type="spellEnd"/>
           </w:p>
           <w:p>
             <w:pPr>
@@ -1456,6 +1528,7 @@
                 <w:color w:val="000000"/>
               </w:rPr>
             </w:pPr>
+            <w:proofErr w:type="spellStart"/>
             <w:r>
               <w:rPr>
                 <w:rFonts w:ascii="Calibri" w:eastAsia="Times New Roman" w:hAnsi="Calibri" w:cs="Calibri"/>
@@ -1463,6 +1536,7 @@
               </w:rPr>
               <w:t>langSec</w:t>
             </w:r>
+            <w:proofErr w:type="spellEnd"/>
           </w:p>
         </w:tc>
       </w:tr>
@@ -1581,6 +1655,7 @@
                 <w:color w:val="000000"/>
               </w:rPr>
             </w:pPr>
+            <w:proofErr w:type="spellStart"/>
             <w:r>
               <w:rPr>
                 <w:rFonts w:ascii="Calibri" w:eastAsia="Times New Roman" w:hAnsi="Calibri" w:cs="Calibri"/>
@@ -1588,6 +1663,7 @@
               </w:rPr>
               <w:t>conceptEntry</w:t>
             </w:r>
+            <w:proofErr w:type="spellEnd"/>
           </w:p>
           <w:p>
             <w:pPr>
@@ -1603,6 +1679,7 @@
                 <w:color w:val="000000"/>
               </w:rPr>
             </w:pPr>
+            <w:proofErr w:type="spellStart"/>
             <w:r>
               <w:rPr>
                 <w:rFonts w:ascii="Calibri" w:eastAsia="Times New Roman" w:hAnsi="Calibri" w:cs="Calibri"/>
@@ -1610,6 +1687,7 @@
               </w:rPr>
               <w:t>langSec</w:t>
             </w:r>
+            <w:proofErr w:type="spellEnd"/>
           </w:p>
           <w:p>
             <w:pPr>
@@ -1625,6 +1703,7 @@
                 <w:color w:val="000000"/>
               </w:rPr>
             </w:pPr>
+            <w:proofErr w:type="spellStart"/>
             <w:r>
               <w:rPr>
                 <w:rFonts w:ascii="Calibri" w:eastAsia="Times New Roman" w:hAnsi="Calibri" w:cs="Calibri"/>
@@ -1632,6 +1711,7 @@
               </w:rPr>
               <w:t>termSec</w:t>
             </w:r>
+            <w:proofErr w:type="spellEnd"/>
           </w:p>
         </w:tc>
       </w:tr>
@@ -1644,131 +1724,6 @@
             <w:cnfStyle w:val="001000000000" w:firstRow="0" w:lastRow="0" w:firstColumn="1" w:lastColumn="0" w:oddVBand="0" w:evenVBand="0" w:oddHBand="0" w:evenHBand="0" w:firstRowFirstColumn="0" w:firstRowLastColumn="0" w:lastRowFirstColumn="0" w:lastRowLastColumn="0"/>
             <w:tcW w:w="2387" w:type="dxa"/>
             <w:noWrap/>
-            <w:hideMark/>
-          </w:tcPr>
-          <w:p>
-            <w:pPr>
-              <w:rPr>
-                <w:rFonts w:ascii="Calibri" w:eastAsia="Times New Roman" w:hAnsi="Calibri" w:cs="Calibri"/>
-                <w:color w:val="000000"/>
-              </w:rPr>
-            </w:pPr>
-            <w:r>
-              <w:rPr>
-                <w:rFonts w:ascii="Calibri" w:eastAsia="Times New Roman" w:hAnsi="Calibri" w:cs="Calibri"/>
-                <w:color w:val="000000"/>
-              </w:rPr>
-              <w:t>subjectField</w:t>
-            </w:r>
-          </w:p>
-        </w:tc>
-        <w:tc>
-          <w:tcPr>
-            <w:tcW w:w="4071" w:type="dxa"/>
-            <w:noWrap/>
-            <w:hideMark/>
-          </w:tcPr>
-          <w:p>
-            <w:pPr>
-              <w:cnfStyle w:val="000000000000" w:firstRow="0" w:lastRow="0" w:firstColumn="0" w:lastColumn="0" w:oddVBand="0" w:evenVBand="0" w:oddHBand="0" w:evenHBand="0" w:firstRowFirstColumn="0" w:firstRowLastColumn="0" w:lastRowFirstColumn="0" w:lastRowLastColumn="0"/>
-              <w:rPr>
-                <w:rFonts w:ascii="Calibri" w:eastAsia="Times New Roman" w:hAnsi="Calibri" w:cs="Calibri"/>
-                <w:color w:val="000000"/>
-              </w:rPr>
-            </w:pPr>
-            <w:r>
-              <w:rPr>
-                <w:rFonts w:ascii="Calibri" w:eastAsia="Times New Roman" w:hAnsi="Calibri" w:cs="Calibri"/>
-                <w:color w:val="000000"/>
-              </w:rPr>
-              <w:t>http://www.datcatinfo.net/datcat/DC-489</w:t>
-            </w:r>
-          </w:p>
-        </w:tc>
-        <w:tc>
-          <w:tcPr>
-            <w:tcW w:w="1465" w:type="dxa"/>
-            <w:noWrap/>
-            <w:hideMark/>
-          </w:tcPr>
-          <w:p>
-            <w:pPr>
-              <w:cnfStyle w:val="000000000000" w:firstRow="0" w:lastRow="0" w:firstColumn="0" w:lastColumn="0" w:oddVBand="0" w:evenVBand="0" w:oddHBand="0" w:evenHBand="0" w:firstRowFirstColumn="0" w:firstRowLastColumn="0" w:lastRowFirstColumn="0" w:lastRowLastColumn="0"/>
-              <w:rPr>
-                <w:rFonts w:ascii="Calibri" w:eastAsia="Times New Roman" w:hAnsi="Calibri" w:cs="Calibri"/>
-                <w:color w:val="000000"/>
-              </w:rPr>
-            </w:pPr>
-            <w:r>
-              <w:rPr>
-                <w:rFonts w:ascii="Calibri" w:eastAsia="Times New Roman" w:hAnsi="Calibri" w:cs="Calibri"/>
-                <w:color w:val="000000"/>
-              </w:rPr>
-              <w:t>descrip</w:t>
-            </w:r>
-          </w:p>
-        </w:tc>
-        <w:tc>
-          <w:tcPr>
-            <w:tcW w:w="2417" w:type="dxa"/>
-            <w:noWrap/>
-            <w:hideMark/>
-          </w:tcPr>
-          <w:p>
-            <w:pPr>
-              <w:cnfStyle w:val="000000000000" w:firstRow="0" w:lastRow="0" w:firstColumn="0" w:lastColumn="0" w:oddVBand="0" w:evenVBand="0" w:oddHBand="0" w:evenHBand="0" w:firstRowFirstColumn="0" w:firstRowLastColumn="0" w:lastRowFirstColumn="0" w:lastRowLastColumn="0"/>
-              <w:rPr>
-                <w:rFonts w:ascii="Calibri" w:eastAsia="Times New Roman" w:hAnsi="Calibri" w:cs="Calibri"/>
-                <w:color w:val="000000"/>
-              </w:rPr>
-            </w:pPr>
-            <w:r>
-              <w:rPr>
-                <w:rFonts w:ascii="Calibri" w:eastAsia="Times New Roman" w:hAnsi="Calibri" w:cs="Calibri"/>
-                <w:color w:val="000000"/>
-              </w:rPr>
-              <w:t>PCDATA</w:t>
-            </w:r>
-          </w:p>
-        </w:tc>
-        <w:tc>
-          <w:tcPr>
-            <w:tcW w:w="1572" w:type="dxa"/>
-          </w:tcPr>
-          <w:p>
-            <w:pPr>
-              <w:pStyle w:val="ListParagraph"/>
-              <w:numPr>
-                <w:ilvl w:val="0"/>
-                <w:numId w:val="5"/>
-              </w:numPr>
-              <w:ind w:left="166" w:hanging="166"/>
-              <w:cnfStyle w:val="000000000000" w:firstRow="0" w:lastRow="0" w:firstColumn="0" w:lastColumn="0" w:oddVBand="0" w:evenVBand="0" w:oddHBand="0" w:evenHBand="0" w:firstRowFirstColumn="0" w:firstRowLastColumn="0" w:lastRowFirstColumn="0" w:lastRowLastColumn="0"/>
-              <w:rPr>
-                <w:rFonts w:ascii="Calibri" w:eastAsia="Times New Roman" w:hAnsi="Calibri" w:cs="Calibri"/>
-                <w:color w:val="000000"/>
-              </w:rPr>
-            </w:pPr>
-            <w:r>
-              <w:rPr>
-                <w:rFonts w:ascii="Calibri" w:eastAsia="Times New Roman" w:hAnsi="Calibri" w:cs="Calibri"/>
-                <w:color w:val="000000"/>
-              </w:rPr>
-              <w:t>conceptEntry</w:t>
-            </w:r>
-          </w:p>
-        </w:tc>
-      </w:tr>
-      <w:tr>
-        <w:trPr>
-          <w:cnfStyle w:val="000000100000" w:firstRow="0" w:lastRow="0" w:firstColumn="0" w:lastColumn="0" w:oddVBand="0" w:evenVBand="0" w:oddHBand="1" w:evenHBand="0" w:firstRowFirstColumn="0" w:firstRowLastColumn="0" w:lastRowFirstColumn="0" w:lastRowLastColumn="0"/>
-          <w:trHeight w:val="292"/>
-        </w:trPr>
-        <w:tc>
-          <w:tcPr>
-            <w:cnfStyle w:val="001000000000" w:firstRow="0" w:lastRow="0" w:firstColumn="1" w:lastColumn="0" w:oddVBand="0" w:evenVBand="0" w:oddHBand="0" w:evenHBand="0" w:firstRowFirstColumn="0" w:firstRowLastColumn="0" w:lastRowFirstColumn="0" w:lastRowLastColumn="0"/>
-            <w:tcW w:w="2387" w:type="dxa"/>
-            <w:noWrap/>
           </w:tcPr>
           <w:p>
             <w:pPr>
@@ -1779,6 +1734,7 @@
                 <w:color w:val="000000"/>
               </w:rPr>
             </w:pPr>
+            <w:proofErr w:type="spellStart"/>
             <w:r>
               <w:rPr>
                 <w:rFonts w:ascii="Calibri" w:eastAsia="Times New Roman" w:hAnsi="Calibri" w:cs="Calibri"/>
@@ -1786,6 +1742,7 @@
               </w:rPr>
               <w:t>termLocation</w:t>
             </w:r>
+            <w:proofErr w:type="spellEnd"/>
           </w:p>
         </w:tc>
         <w:tc>
@@ -1795,7 +1752,7 @@
           </w:tcPr>
           <w:p>
             <w:pPr>
-              <w:cnfStyle w:val="000000100000" w:firstRow="0" w:lastRow="0" w:firstColumn="0" w:lastColumn="0" w:oddVBand="0" w:evenVBand="0" w:oddHBand="1" w:evenHBand="0" w:firstRowFirstColumn="0" w:firstRowLastColumn="0" w:lastRowFirstColumn="0" w:lastRowLastColumn="0"/>
+              <w:cnfStyle w:val="000000000000" w:firstRow="0" w:lastRow="0" w:firstColumn="0" w:lastColumn="0" w:oddVBand="0" w:evenVBand="0" w:oddHBand="0" w:evenHBand="0" w:firstRowFirstColumn="0" w:firstRowLastColumn="0" w:lastRowFirstColumn="0" w:lastRowLastColumn="0"/>
               <w:rPr>
                 <w:rFonts w:ascii="Calibri" w:eastAsia="Times New Roman" w:hAnsi="Calibri" w:cs="Calibri"/>
                 <w:color w:val="000000"/>
@@ -1817,12 +1774,13 @@
           </w:tcPr>
           <w:p>
             <w:pPr>
-              <w:cnfStyle w:val="000000100000" w:firstRow="0" w:lastRow="0" w:firstColumn="0" w:lastColumn="0" w:oddVBand="0" w:evenVBand="0" w:oddHBand="1" w:evenHBand="0" w:firstRowFirstColumn="0" w:firstRowLastColumn="0" w:lastRowFirstColumn="0" w:lastRowLastColumn="0"/>
-              <w:rPr>
-                <w:rFonts w:ascii="Calibri" w:eastAsia="Times New Roman" w:hAnsi="Calibri" w:cs="Calibri"/>
-                <w:color w:val="000000"/>
-              </w:rPr>
-            </w:pPr>
+              <w:cnfStyle w:val="000000000000" w:firstRow="0" w:lastRow="0" w:firstColumn="0" w:lastColumn="0" w:oddVBand="0" w:evenVBand="0" w:oddHBand="0" w:evenHBand="0" w:firstRowFirstColumn="0" w:firstRowLastColumn="0" w:lastRowFirstColumn="0" w:lastRowLastColumn="0"/>
+              <w:rPr>
+                <w:rFonts w:ascii="Calibri" w:eastAsia="Times New Roman" w:hAnsi="Calibri" w:cs="Calibri"/>
+                <w:color w:val="000000"/>
+              </w:rPr>
+            </w:pPr>
+            <w:proofErr w:type="spellStart"/>
             <w:r>
               <w:rPr>
                 <w:rFonts w:ascii="Calibri" w:eastAsia="Times New Roman" w:hAnsi="Calibri" w:cs="Calibri"/>
@@ -1830,6 +1788,7 @@
               </w:rPr>
               <w:t>termNote</w:t>
             </w:r>
+            <w:proofErr w:type="spellEnd"/>
           </w:p>
         </w:tc>
         <w:tc>
@@ -1849,13 +1808,14 @@
               </w:tabs>
               <w:spacing w:before="100" w:beforeAutospacing="1" w:after="100" w:afterAutospacing="1"/>
               <w:ind w:hanging="720"/>
-              <w:cnfStyle w:val="000000100000" w:firstRow="0" w:lastRow="0" w:firstColumn="0" w:lastColumn="0" w:oddVBand="0" w:evenVBand="0" w:oddHBand="1" w:evenHBand="0" w:firstRowFirstColumn="0" w:firstRowLastColumn="0" w:lastRowFirstColumn="0" w:lastRowLastColumn="0"/>
+              <w:cnfStyle w:val="000000000000" w:firstRow="0" w:lastRow="0" w:firstColumn="0" w:lastColumn="0" w:oddVBand="0" w:evenVBand="0" w:oddHBand="0" w:evenHBand="0" w:firstRowFirstColumn="0" w:firstRowLastColumn="0" w:lastRowFirstColumn="0" w:lastRowLastColumn="0"/>
               <w:rPr>
                 <w:rFonts w:ascii="Times New Roman" w:eastAsia="Times New Roman" w:hAnsi="Times New Roman" w:cs="Times New Roman"/>
                 <w:sz w:val="24"/>
                 <w:szCs w:val="24"/>
               </w:rPr>
             </w:pPr>
+            <w:proofErr w:type="spellStart"/>
             <w:r>
               <w:rPr>
                 <w:rFonts w:ascii="Times New Roman" w:eastAsia="Times New Roman" w:hAnsi="Times New Roman" w:cs="Times New Roman"/>
@@ -1864,6 +1824,7 @@
               </w:rPr>
               <w:t>checkBox</w:t>
             </w:r>
+            <w:proofErr w:type="spellEnd"/>
           </w:p>
           <w:p>
             <w:pPr>
@@ -1877,13 +1838,14 @@
               </w:tabs>
               <w:spacing w:before="100" w:beforeAutospacing="1" w:after="100" w:afterAutospacing="1"/>
               <w:ind w:hanging="720"/>
-              <w:cnfStyle w:val="000000100000" w:firstRow="0" w:lastRow="0" w:firstColumn="0" w:lastColumn="0" w:oddVBand="0" w:evenVBand="0" w:oddHBand="1" w:evenHBand="0" w:firstRowFirstColumn="0" w:firstRowLastColumn="0" w:lastRowFirstColumn="0" w:lastRowLastColumn="0"/>
+              <w:cnfStyle w:val="000000000000" w:firstRow="0" w:lastRow="0" w:firstColumn="0" w:lastColumn="0" w:oddVBand="0" w:evenVBand="0" w:oddHBand="0" w:evenHBand="0" w:firstRowFirstColumn="0" w:firstRowLastColumn="0" w:lastRowFirstColumn="0" w:lastRowLastColumn="0"/>
               <w:rPr>
                 <w:rFonts w:ascii="Times New Roman" w:eastAsia="Times New Roman" w:hAnsi="Times New Roman" w:cs="Times New Roman"/>
                 <w:sz w:val="24"/>
                 <w:szCs w:val="24"/>
               </w:rPr>
             </w:pPr>
+            <w:proofErr w:type="spellStart"/>
             <w:r>
               <w:rPr>
                 <w:rFonts w:ascii="Times New Roman" w:eastAsia="Times New Roman" w:hAnsi="Times New Roman" w:cs="Times New Roman"/>
@@ -1892,6 +1854,7 @@
               </w:rPr>
               <w:t>comboBox</w:t>
             </w:r>
+            <w:proofErr w:type="spellEnd"/>
           </w:p>
           <w:p>
             <w:pPr>
@@ -1905,13 +1868,14 @@
               </w:tabs>
               <w:spacing w:before="100" w:beforeAutospacing="1" w:after="100" w:afterAutospacing="1"/>
               <w:ind w:hanging="720"/>
-              <w:cnfStyle w:val="000000100000" w:firstRow="0" w:lastRow="0" w:firstColumn="0" w:lastColumn="0" w:oddVBand="0" w:evenVBand="0" w:oddHBand="1" w:evenHBand="0" w:firstRowFirstColumn="0" w:firstRowLastColumn="0" w:lastRowFirstColumn="0" w:lastRowLastColumn="0"/>
+              <w:cnfStyle w:val="000000000000" w:firstRow="0" w:lastRow="0" w:firstColumn="0" w:lastColumn="0" w:oddVBand="0" w:evenVBand="0" w:oddHBand="0" w:evenHBand="0" w:firstRowFirstColumn="0" w:firstRowLastColumn="0" w:lastRowFirstColumn="0" w:lastRowLastColumn="0"/>
               <w:rPr>
                 <w:rFonts w:ascii="Times New Roman" w:eastAsia="Times New Roman" w:hAnsi="Times New Roman" w:cs="Times New Roman"/>
                 <w:sz w:val="24"/>
                 <w:szCs w:val="24"/>
               </w:rPr>
             </w:pPr>
+            <w:proofErr w:type="spellStart"/>
             <w:r>
               <w:rPr>
                 <w:rFonts w:ascii="Times New Roman" w:eastAsia="Times New Roman" w:hAnsi="Times New Roman" w:cs="Times New Roman"/>
@@ -1920,6 +1884,7 @@
               </w:rPr>
               <w:t>comboBoxElement</w:t>
             </w:r>
+            <w:proofErr w:type="spellEnd"/>
           </w:p>
           <w:p>
             <w:pPr>
@@ -1933,13 +1898,14 @@
               </w:tabs>
               <w:spacing w:before="100" w:beforeAutospacing="1" w:after="100" w:afterAutospacing="1"/>
               <w:ind w:hanging="720"/>
-              <w:cnfStyle w:val="000000100000" w:firstRow="0" w:lastRow="0" w:firstColumn="0" w:lastColumn="0" w:oddVBand="0" w:evenVBand="0" w:oddHBand="1" w:evenHBand="0" w:firstRowFirstColumn="0" w:firstRowLastColumn="0" w:lastRowFirstColumn="0" w:lastRowLastColumn="0"/>
+              <w:cnfStyle w:val="000000000000" w:firstRow="0" w:lastRow="0" w:firstColumn="0" w:lastColumn="0" w:oddVBand="0" w:evenVBand="0" w:oddHBand="0" w:evenHBand="0" w:firstRowFirstColumn="0" w:firstRowLastColumn="0" w:lastRowFirstColumn="0" w:lastRowLastColumn="0"/>
               <w:rPr>
                 <w:rFonts w:ascii="Times New Roman" w:eastAsia="Times New Roman" w:hAnsi="Times New Roman" w:cs="Times New Roman"/>
                 <w:sz w:val="24"/>
                 <w:szCs w:val="24"/>
               </w:rPr>
             </w:pPr>
+            <w:proofErr w:type="spellStart"/>
             <w:r>
               <w:rPr>
                 <w:rFonts w:ascii="Times New Roman" w:eastAsia="Times New Roman" w:hAnsi="Times New Roman" w:cs="Times New Roman"/>
@@ -1948,6 +1914,7 @@
               </w:rPr>
               <w:t>dialogBox</w:t>
             </w:r>
+            <w:proofErr w:type="spellEnd"/>
           </w:p>
           <w:p>
             <w:pPr>
@@ -1961,13 +1928,14 @@
               </w:tabs>
               <w:spacing w:before="100" w:beforeAutospacing="1" w:after="100" w:afterAutospacing="1"/>
               <w:ind w:hanging="720"/>
-              <w:cnfStyle w:val="000000100000" w:firstRow="0" w:lastRow="0" w:firstColumn="0" w:lastColumn="0" w:oddVBand="0" w:evenVBand="0" w:oddHBand="1" w:evenHBand="0" w:firstRowFirstColumn="0" w:firstRowLastColumn="0" w:lastRowFirstColumn="0" w:lastRowLastColumn="0"/>
+              <w:cnfStyle w:val="000000000000" w:firstRow="0" w:lastRow="0" w:firstColumn="0" w:lastColumn="0" w:oddVBand="0" w:evenVBand="0" w:oddHBand="0" w:evenHBand="0" w:firstRowFirstColumn="0" w:firstRowLastColumn="0" w:lastRowFirstColumn="0" w:lastRowLastColumn="0"/>
               <w:rPr>
                 <w:rFonts w:ascii="Times New Roman" w:eastAsia="Times New Roman" w:hAnsi="Times New Roman" w:cs="Times New Roman"/>
                 <w:sz w:val="24"/>
                 <w:szCs w:val="24"/>
               </w:rPr>
             </w:pPr>
+            <w:proofErr w:type="spellStart"/>
             <w:r>
               <w:rPr>
                 <w:rFonts w:ascii="Times New Roman" w:eastAsia="Times New Roman" w:hAnsi="Times New Roman" w:cs="Times New Roman"/>
@@ -1976,6 +1944,7 @@
               </w:rPr>
               <w:t>groupBox</w:t>
             </w:r>
+            <w:proofErr w:type="spellEnd"/>
           </w:p>
           <w:p>
             <w:pPr>
@@ -1989,13 +1958,14 @@
               </w:tabs>
               <w:spacing w:before="100" w:beforeAutospacing="1" w:after="100" w:afterAutospacing="1"/>
               <w:ind w:hanging="720"/>
-              <w:cnfStyle w:val="000000100000" w:firstRow="0" w:lastRow="0" w:firstColumn="0" w:lastColumn="0" w:oddVBand="0" w:evenVBand="0" w:oddHBand="1" w:evenHBand="0" w:firstRowFirstColumn="0" w:firstRowLastColumn="0" w:lastRowFirstColumn="0" w:lastRowLastColumn="0"/>
+              <w:cnfStyle w:val="000000000000" w:firstRow="0" w:lastRow="0" w:firstColumn="0" w:lastColumn="0" w:oddVBand="0" w:evenVBand="0" w:oddHBand="0" w:evenHBand="0" w:firstRowFirstColumn="0" w:firstRowLastColumn="0" w:lastRowFirstColumn="0" w:lastRowLastColumn="0"/>
               <w:rPr>
                 <w:rFonts w:ascii="Times New Roman" w:eastAsia="Times New Roman" w:hAnsi="Times New Roman" w:cs="Times New Roman"/>
                 <w:sz w:val="24"/>
                 <w:szCs w:val="24"/>
               </w:rPr>
             </w:pPr>
+            <w:proofErr w:type="spellStart"/>
             <w:r>
               <w:rPr>
                 <w:rFonts w:ascii="Times New Roman" w:eastAsia="Times New Roman" w:hAnsi="Times New Roman" w:cs="Times New Roman"/>
@@ -2004,6 +1974,7 @@
               </w:rPr>
               <w:t>informativeMessage</w:t>
             </w:r>
+            <w:proofErr w:type="spellEnd"/>
           </w:p>
           <w:p>
             <w:pPr>
@@ -2017,13 +1988,14 @@
               </w:tabs>
               <w:spacing w:before="100" w:beforeAutospacing="1" w:after="100" w:afterAutospacing="1"/>
               <w:ind w:hanging="720"/>
-              <w:cnfStyle w:val="000000100000" w:firstRow="0" w:lastRow="0" w:firstColumn="0" w:lastColumn="0" w:oddVBand="0" w:evenVBand="0" w:oddHBand="1" w:evenHBand="0" w:firstRowFirstColumn="0" w:firstRowLastColumn="0" w:lastRowFirstColumn="0" w:lastRowLastColumn="0"/>
+              <w:cnfStyle w:val="000000000000" w:firstRow="0" w:lastRow="0" w:firstColumn="0" w:lastColumn="0" w:oddVBand="0" w:evenVBand="0" w:oddHBand="0" w:evenHBand="0" w:firstRowFirstColumn="0" w:firstRowLastColumn="0" w:lastRowFirstColumn="0" w:lastRowLastColumn="0"/>
               <w:rPr>
                 <w:rFonts w:ascii="Times New Roman" w:eastAsia="Times New Roman" w:hAnsi="Times New Roman" w:cs="Times New Roman"/>
                 <w:sz w:val="24"/>
                 <w:szCs w:val="24"/>
               </w:rPr>
             </w:pPr>
+            <w:proofErr w:type="spellStart"/>
             <w:r>
               <w:rPr>
                 <w:rFonts w:ascii="Times New Roman" w:eastAsia="Times New Roman" w:hAnsi="Times New Roman" w:cs="Times New Roman"/>
@@ -2032,6 +2004,7 @@
               </w:rPr>
               <w:t>interactiveMessage</w:t>
             </w:r>
+            <w:proofErr w:type="spellEnd"/>
           </w:p>
           <w:p>
             <w:pPr>
@@ -2045,13 +2018,14 @@
               </w:tabs>
               <w:spacing w:before="100" w:beforeAutospacing="1" w:after="100" w:afterAutospacing="1"/>
               <w:ind w:hanging="720"/>
-              <w:cnfStyle w:val="000000100000" w:firstRow="0" w:lastRow="0" w:firstColumn="0" w:lastColumn="0" w:oddVBand="0" w:evenVBand="0" w:oddHBand="1" w:evenHBand="0" w:firstRowFirstColumn="0" w:firstRowLastColumn="0" w:lastRowFirstColumn="0" w:lastRowLastColumn="0"/>
+              <w:cnfStyle w:val="000000000000" w:firstRow="0" w:lastRow="0" w:firstColumn="0" w:lastColumn="0" w:oddVBand="0" w:evenVBand="0" w:oddHBand="0" w:evenHBand="0" w:firstRowFirstColumn="0" w:firstRowLastColumn="0" w:lastRowFirstColumn="0" w:lastRowLastColumn="0"/>
               <w:rPr>
                 <w:rFonts w:ascii="Times New Roman" w:eastAsia="Times New Roman" w:hAnsi="Times New Roman" w:cs="Times New Roman"/>
                 <w:sz w:val="24"/>
                 <w:szCs w:val="24"/>
               </w:rPr>
             </w:pPr>
+            <w:proofErr w:type="spellStart"/>
             <w:r>
               <w:rPr>
                 <w:rFonts w:ascii="Times New Roman" w:eastAsia="Times New Roman" w:hAnsi="Times New Roman" w:cs="Times New Roman"/>
@@ -2060,6 +2034,7 @@
               </w:rPr>
               <w:t>menuItem</w:t>
             </w:r>
+            <w:proofErr w:type="spellEnd"/>
           </w:p>
           <w:p>
             <w:pPr>
@@ -2073,13 +2048,14 @@
               </w:tabs>
               <w:spacing w:before="100" w:beforeAutospacing="1" w:after="100" w:afterAutospacing="1"/>
               <w:ind w:hanging="720"/>
-              <w:cnfStyle w:val="000000100000" w:firstRow="0" w:lastRow="0" w:firstColumn="0" w:lastColumn="0" w:oddVBand="0" w:evenVBand="0" w:oddHBand="1" w:evenHBand="0" w:firstRowFirstColumn="0" w:firstRowLastColumn="0" w:lastRowFirstColumn="0" w:lastRowLastColumn="0"/>
+              <w:cnfStyle w:val="000000000000" w:firstRow="0" w:lastRow="0" w:firstColumn="0" w:lastColumn="0" w:oddVBand="0" w:evenVBand="0" w:oddHBand="0" w:evenHBand="0" w:firstRowFirstColumn="0" w:firstRowLastColumn="0" w:lastRowFirstColumn="0" w:lastRowLastColumn="0"/>
               <w:rPr>
                 <w:rFonts w:ascii="Times New Roman" w:eastAsia="Times New Roman" w:hAnsi="Times New Roman" w:cs="Times New Roman"/>
                 <w:sz w:val="24"/>
                 <w:szCs w:val="24"/>
               </w:rPr>
             </w:pPr>
+            <w:proofErr w:type="spellStart"/>
             <w:r>
               <w:rPr>
                 <w:rFonts w:ascii="Times New Roman" w:eastAsia="Times New Roman" w:hAnsi="Times New Roman" w:cs="Times New Roman"/>
@@ -2088,6 +2064,7 @@
               </w:rPr>
               <w:t>progressBar</w:t>
             </w:r>
+            <w:proofErr w:type="spellEnd"/>
           </w:p>
           <w:p>
             <w:pPr>
@@ -2101,13 +2078,14 @@
               </w:tabs>
               <w:spacing w:before="100" w:beforeAutospacing="1" w:after="100" w:afterAutospacing="1"/>
               <w:ind w:hanging="720"/>
-              <w:cnfStyle w:val="000000100000" w:firstRow="0" w:lastRow="0" w:firstColumn="0" w:lastColumn="0" w:oddVBand="0" w:evenVBand="0" w:oddHBand="1" w:evenHBand="0" w:firstRowFirstColumn="0" w:firstRowLastColumn="0" w:lastRowFirstColumn="0" w:lastRowLastColumn="0"/>
+              <w:cnfStyle w:val="000000000000" w:firstRow="0" w:lastRow="0" w:firstColumn="0" w:lastColumn="0" w:oddVBand="0" w:evenVBand="0" w:oddHBand="0" w:evenHBand="0" w:firstRowFirstColumn="0" w:firstRowLastColumn="0" w:lastRowFirstColumn="0" w:lastRowLastColumn="0"/>
               <w:rPr>
                 <w:rFonts w:ascii="Times New Roman" w:eastAsia="Times New Roman" w:hAnsi="Times New Roman" w:cs="Times New Roman"/>
                 <w:sz w:val="24"/>
                 <w:szCs w:val="24"/>
               </w:rPr>
             </w:pPr>
+            <w:proofErr w:type="spellStart"/>
             <w:r>
               <w:rPr>
                 <w:rFonts w:ascii="Times New Roman" w:eastAsia="Times New Roman" w:hAnsi="Times New Roman" w:cs="Times New Roman"/>
@@ -2117,6 +2095,7 @@
               <w:lastRenderedPageBreak/>
               <w:t>pushButton</w:t>
             </w:r>
+            <w:proofErr w:type="spellEnd"/>
           </w:p>
           <w:p>
             <w:pPr>
@@ -2130,13 +2109,14 @@
               </w:tabs>
               <w:spacing w:before="100" w:beforeAutospacing="1" w:after="100" w:afterAutospacing="1"/>
               <w:ind w:hanging="720"/>
-              <w:cnfStyle w:val="000000100000" w:firstRow="0" w:lastRow="0" w:firstColumn="0" w:lastColumn="0" w:oddVBand="0" w:evenVBand="0" w:oddHBand="1" w:evenHBand="0" w:firstRowFirstColumn="0" w:firstRowLastColumn="0" w:lastRowFirstColumn="0" w:lastRowLastColumn="0"/>
+              <w:cnfStyle w:val="000000000000" w:firstRow="0" w:lastRow="0" w:firstColumn="0" w:lastColumn="0" w:oddVBand="0" w:evenVBand="0" w:oddHBand="0" w:evenHBand="0" w:firstRowFirstColumn="0" w:firstRowLastColumn="0" w:lastRowFirstColumn="0" w:lastRowLastColumn="0"/>
               <w:rPr>
                 <w:rFonts w:ascii="Times New Roman" w:eastAsia="Times New Roman" w:hAnsi="Times New Roman" w:cs="Times New Roman"/>
                 <w:sz w:val="24"/>
                 <w:szCs w:val="24"/>
               </w:rPr>
             </w:pPr>
+            <w:proofErr w:type="spellStart"/>
             <w:r>
               <w:rPr>
                 <w:rFonts w:ascii="Times New Roman" w:eastAsia="Times New Roman" w:hAnsi="Times New Roman" w:cs="Times New Roman"/>
@@ -2145,6 +2125,7 @@
               </w:rPr>
               <w:t>radioButton</w:t>
             </w:r>
+            <w:proofErr w:type="spellEnd"/>
           </w:p>
           <w:p>
             <w:pPr>
@@ -2158,7 +2139,7 @@
               </w:tabs>
               <w:spacing w:before="100" w:beforeAutospacing="1" w:after="100" w:afterAutospacing="1"/>
               <w:ind w:hanging="720"/>
-              <w:cnfStyle w:val="000000100000" w:firstRow="0" w:lastRow="0" w:firstColumn="0" w:lastColumn="0" w:oddVBand="0" w:evenVBand="0" w:oddHBand="1" w:evenHBand="0" w:firstRowFirstColumn="0" w:firstRowLastColumn="0" w:lastRowFirstColumn="0" w:lastRowLastColumn="0"/>
+              <w:cnfStyle w:val="000000000000" w:firstRow="0" w:lastRow="0" w:firstColumn="0" w:lastColumn="0" w:oddVBand="0" w:evenVBand="0" w:oddHBand="0" w:evenHBand="0" w:firstRowFirstColumn="0" w:firstRowLastColumn="0" w:lastRowFirstColumn="0" w:lastRowLastColumn="0"/>
               <w:rPr>
                 <w:rFonts w:ascii="Times New Roman" w:eastAsia="Times New Roman" w:hAnsi="Times New Roman" w:cs="Times New Roman"/>
                 <w:sz w:val="24"/>
@@ -2186,13 +2167,14 @@
               </w:tabs>
               <w:spacing w:before="100" w:beforeAutospacing="1" w:after="100" w:afterAutospacing="1"/>
               <w:ind w:hanging="720"/>
-              <w:cnfStyle w:val="000000100000" w:firstRow="0" w:lastRow="0" w:firstColumn="0" w:lastColumn="0" w:oddVBand="0" w:evenVBand="0" w:oddHBand="1" w:evenHBand="0" w:firstRowFirstColumn="0" w:firstRowLastColumn="0" w:lastRowFirstColumn="0" w:lastRowLastColumn="0"/>
+              <w:cnfStyle w:val="000000000000" w:firstRow="0" w:lastRow="0" w:firstColumn="0" w:lastColumn="0" w:oddVBand="0" w:evenVBand="0" w:oddHBand="0" w:evenHBand="0" w:firstRowFirstColumn="0" w:firstRowLastColumn="0" w:lastRowFirstColumn="0" w:lastRowLastColumn="0"/>
               <w:rPr>
                 <w:rFonts w:ascii="Times New Roman" w:eastAsia="Times New Roman" w:hAnsi="Times New Roman" w:cs="Times New Roman"/>
                 <w:sz w:val="24"/>
                 <w:szCs w:val="24"/>
               </w:rPr>
             </w:pPr>
+            <w:proofErr w:type="spellStart"/>
             <w:r>
               <w:rPr>
                 <w:rFonts w:ascii="Times New Roman" w:eastAsia="Times New Roman" w:hAnsi="Times New Roman" w:cs="Times New Roman"/>
@@ -2201,6 +2183,7 @@
               </w:rPr>
               <w:t>spinBox</w:t>
             </w:r>
+            <w:proofErr w:type="spellEnd"/>
           </w:p>
           <w:p>
             <w:pPr>
@@ -2214,7 +2197,7 @@
               </w:tabs>
               <w:spacing w:before="100" w:beforeAutospacing="1" w:after="100" w:afterAutospacing="1"/>
               <w:ind w:hanging="720"/>
-              <w:cnfStyle w:val="000000100000" w:firstRow="0" w:lastRow="0" w:firstColumn="0" w:lastColumn="0" w:oddVBand="0" w:evenVBand="0" w:oddHBand="1" w:evenHBand="0" w:firstRowFirstColumn="0" w:firstRowLastColumn="0" w:lastRowFirstColumn="0" w:lastRowLastColumn="0"/>
+              <w:cnfStyle w:val="000000000000" w:firstRow="0" w:lastRow="0" w:firstColumn="0" w:lastColumn="0" w:oddVBand="0" w:evenVBand="0" w:oddHBand="0" w:evenHBand="0" w:firstRowFirstColumn="0" w:firstRowLastColumn="0" w:lastRowFirstColumn="0" w:lastRowLastColumn="0"/>
               <w:rPr>
                 <w:rFonts w:ascii="Times New Roman" w:eastAsia="Times New Roman" w:hAnsi="Times New Roman" w:cs="Times New Roman"/>
                 <w:sz w:val="24"/>
@@ -2242,13 +2225,14 @@
               </w:tabs>
               <w:spacing w:before="100" w:beforeAutospacing="1" w:after="100" w:afterAutospacing="1"/>
               <w:ind w:hanging="720"/>
-              <w:cnfStyle w:val="000000100000" w:firstRow="0" w:lastRow="0" w:firstColumn="0" w:lastColumn="0" w:oddVBand="0" w:evenVBand="0" w:oddHBand="1" w:evenHBand="0" w:firstRowFirstColumn="0" w:firstRowLastColumn="0" w:lastRowFirstColumn="0" w:lastRowLastColumn="0"/>
+              <w:cnfStyle w:val="000000000000" w:firstRow="0" w:lastRow="0" w:firstColumn="0" w:lastColumn="0" w:oddVBand="0" w:evenVBand="0" w:oddHBand="0" w:evenHBand="0" w:firstRowFirstColumn="0" w:firstRowLastColumn="0" w:lastRowFirstColumn="0" w:lastRowLastColumn="0"/>
               <w:rPr>
                 <w:rFonts w:ascii="Times New Roman" w:eastAsia="Times New Roman" w:hAnsi="Times New Roman" w:cs="Times New Roman"/>
                 <w:sz w:val="24"/>
                 <w:szCs w:val="24"/>
               </w:rPr>
             </w:pPr>
+            <w:proofErr w:type="spellStart"/>
             <w:r>
               <w:rPr>
                 <w:rFonts w:ascii="Times New Roman" w:eastAsia="Times New Roman" w:hAnsi="Times New Roman" w:cs="Times New Roman"/>
@@ -2257,6 +2241,7 @@
               </w:rPr>
               <w:t>tableText</w:t>
             </w:r>
+            <w:proofErr w:type="spellEnd"/>
           </w:p>
           <w:p>
             <w:pPr>
@@ -2270,13 +2255,14 @@
               </w:tabs>
               <w:spacing w:before="100" w:beforeAutospacing="1" w:after="100" w:afterAutospacing="1"/>
               <w:ind w:hanging="720"/>
-              <w:cnfStyle w:val="000000100000" w:firstRow="0" w:lastRow="0" w:firstColumn="0" w:lastColumn="0" w:oddVBand="0" w:evenVBand="0" w:oddHBand="1" w:evenHBand="0" w:firstRowFirstColumn="0" w:firstRowLastColumn="0" w:lastRowFirstColumn="0" w:lastRowLastColumn="0"/>
+              <w:cnfStyle w:val="000000000000" w:firstRow="0" w:lastRow="0" w:firstColumn="0" w:lastColumn="0" w:oddVBand="0" w:evenVBand="0" w:oddHBand="0" w:evenHBand="0" w:firstRowFirstColumn="0" w:firstRowLastColumn="0" w:lastRowFirstColumn="0" w:lastRowLastColumn="0"/>
               <w:rPr>
                 <w:rFonts w:ascii="Times New Roman" w:eastAsia="Times New Roman" w:hAnsi="Times New Roman" w:cs="Times New Roman"/>
                 <w:sz w:val="24"/>
                 <w:szCs w:val="24"/>
               </w:rPr>
             </w:pPr>
+            <w:proofErr w:type="spellStart"/>
             <w:r>
               <w:rPr>
                 <w:rFonts w:ascii="Times New Roman" w:eastAsia="Times New Roman" w:hAnsi="Times New Roman" w:cs="Times New Roman"/>
@@ -2285,6 +2271,7 @@
               </w:rPr>
               <w:t>textBox</w:t>
             </w:r>
+            <w:proofErr w:type="spellEnd"/>
           </w:p>
           <w:p>
             <w:pPr>
@@ -2298,13 +2285,14 @@
               </w:tabs>
               <w:spacing w:before="100" w:beforeAutospacing="1" w:after="100" w:afterAutospacing="1"/>
               <w:ind w:hanging="720"/>
-              <w:cnfStyle w:val="000000100000" w:firstRow="0" w:lastRow="0" w:firstColumn="0" w:lastColumn="0" w:oddVBand="0" w:evenVBand="0" w:oddHBand="1" w:evenHBand="0" w:firstRowFirstColumn="0" w:firstRowLastColumn="0" w:lastRowFirstColumn="0" w:lastRowLastColumn="0"/>
+              <w:cnfStyle w:val="000000000000" w:firstRow="0" w:lastRow="0" w:firstColumn="0" w:lastColumn="0" w:oddVBand="0" w:evenVBand="0" w:oddHBand="0" w:evenHBand="0" w:firstRowFirstColumn="0" w:firstRowLastColumn="0" w:lastRowFirstColumn="0" w:lastRowLastColumn="0"/>
               <w:rPr>
                 <w:rFonts w:ascii="Times New Roman" w:eastAsia="Times New Roman" w:hAnsi="Times New Roman" w:cs="Times New Roman"/>
                 <w:sz w:val="24"/>
                 <w:szCs w:val="24"/>
               </w:rPr>
             </w:pPr>
+            <w:proofErr w:type="spellStart"/>
             <w:r>
               <w:rPr>
                 <w:rFonts w:ascii="Times New Roman" w:eastAsia="Times New Roman" w:hAnsi="Times New Roman" w:cs="Times New Roman"/>
@@ -2313,6 +2301,7 @@
               </w:rPr>
               <w:t>toolTip</w:t>
             </w:r>
+            <w:proofErr w:type="spellEnd"/>
           </w:p>
           <w:p>
             <w:pPr>
@@ -2326,7 +2315,7 @@
               </w:tabs>
               <w:spacing w:before="100" w:beforeAutospacing="1" w:after="100" w:afterAutospacing="1"/>
               <w:ind w:hanging="720"/>
-              <w:cnfStyle w:val="000000100000" w:firstRow="0" w:lastRow="0" w:firstColumn="0" w:lastColumn="0" w:oddVBand="0" w:evenVBand="0" w:oddHBand="1" w:evenHBand="0" w:firstRowFirstColumn="0" w:firstRowLastColumn="0" w:lastRowFirstColumn="0" w:lastRowLastColumn="0"/>
+              <w:cnfStyle w:val="000000000000" w:firstRow="0" w:lastRow="0" w:firstColumn="0" w:lastColumn="0" w:oddVBand="0" w:evenVBand="0" w:oddHBand="0" w:evenHBand="0" w:firstRowFirstColumn="0" w:firstRowLastColumn="0" w:lastRowFirstColumn="0" w:lastRowLastColumn="0"/>
               <w:rPr>
                 <w:rFonts w:ascii="Times New Roman" w:eastAsia="Times New Roman" w:hAnsi="Times New Roman" w:cs="Times New Roman"/>
                 <w:sz w:val="24"/>
@@ -2339,31 +2328,41 @@
                 <w:sz w:val="24"/>
                 <w:szCs w:val="24"/>
               </w:rPr>
-              <w:t>user-definedType</w:t>
-            </w:r>
-          </w:p>
-        </w:tc>
-        <w:tc>
-          <w:tcPr>
-            <w:tcW w:w="1572" w:type="dxa"/>
-          </w:tcPr>
-          <w:p>
-            <w:pPr>
-              <w:spacing w:before="100" w:beforeAutospacing="1" w:after="100" w:afterAutospacing="1"/>
-              <w:ind w:left="720"/>
-              <w:cnfStyle w:val="000000100000" w:firstRow="0" w:lastRow="0" w:firstColumn="0" w:lastColumn="0" w:oddVBand="0" w:evenVBand="0" w:oddHBand="1" w:evenHBand="0" w:firstRowFirstColumn="0" w:firstRowLastColumn="0" w:lastRowFirstColumn="0" w:lastRowLastColumn="0"/>
+              <w:t>user-</w:t>
+            </w:r>
+            <w:proofErr w:type="spellStart"/>
+            <w:r>
               <w:rPr>
                 <w:rFonts w:ascii="Times New Roman" w:eastAsia="Times New Roman" w:hAnsi="Times New Roman" w:cs="Times New Roman"/>
                 <w:sz w:val="24"/>
                 <w:szCs w:val="24"/>
               </w:rPr>
-            </w:pPr>
-            <w:r>
+              <w:t>definedType</w:t>
+            </w:r>
+            <w:proofErr w:type="spellEnd"/>
+          </w:p>
+        </w:tc>
+        <w:tc>
+          <w:tcPr>
+            <w:tcW w:w="1572" w:type="dxa"/>
+          </w:tcPr>
+          <w:p>
+            <w:pPr>
+              <w:spacing w:before="100" w:beforeAutospacing="1" w:after="100" w:afterAutospacing="1"/>
+              <w:ind w:left="720"/>
+              <w:cnfStyle w:val="000000000000" w:firstRow="0" w:lastRow="0" w:firstColumn="0" w:lastColumn="0" w:oddVBand="0" w:evenVBand="0" w:oddHBand="0" w:evenHBand="0" w:firstRowFirstColumn="0" w:firstRowLastColumn="0" w:lastRowFirstColumn="0" w:lastRowLastColumn="0"/>
               <w:rPr>
                 <w:rFonts w:ascii="Times New Roman" w:eastAsia="Times New Roman" w:hAnsi="Times New Roman" w:cs="Times New Roman"/>
                 <w:sz w:val="24"/>
                 <w:szCs w:val="24"/>
               </w:rPr>
+            </w:pPr>
+            <w:r>
+              <w:rPr>
+                <w:rFonts w:ascii="Times New Roman" w:eastAsia="Times New Roman" w:hAnsi="Times New Roman" w:cs="Times New Roman"/>
+                <w:sz w:val="24"/>
+                <w:szCs w:val="24"/>
+              </w:rPr>
               <w:lastRenderedPageBreak/>
               <w:t>-</w:t>
             </w:r>
@@ -2372,6 +2371,7 @@
       </w:tr>
       <w:tr>
         <w:trPr>
+          <w:cnfStyle w:val="000000100000" w:firstRow="0" w:lastRow="0" w:firstColumn="0" w:lastColumn="0" w:oddVBand="0" w:evenVBand="0" w:oddHBand="1" w:evenHBand="0" w:firstRowFirstColumn="0" w:firstRowLastColumn="0" w:lastRowFirstColumn="0" w:lastRowLastColumn="0"/>
           <w:trHeight w:val="292"/>
         </w:trPr>
         <w:tc>
@@ -2388,6 +2388,7 @@
                 <w:color w:val="000000"/>
               </w:rPr>
             </w:pPr>
+            <w:proofErr w:type="spellStart"/>
             <w:r>
               <w:rPr>
                 <w:rFonts w:ascii="Calibri" w:eastAsia="Times New Roman" w:hAnsi="Calibri" w:cs="Calibri"/>
@@ -2395,6 +2396,7 @@
               </w:rPr>
               <w:t>termType</w:t>
             </w:r>
+            <w:proofErr w:type="spellEnd"/>
           </w:p>
         </w:tc>
         <w:tc>
@@ -2405,7 +2407,7 @@
           </w:tcPr>
           <w:p>
             <w:pPr>
-              <w:cnfStyle w:val="000000000000" w:firstRow="0" w:lastRow="0" w:firstColumn="0" w:lastColumn="0" w:oddVBand="0" w:evenVBand="0" w:oddHBand="0" w:evenHBand="0" w:firstRowFirstColumn="0" w:firstRowLastColumn="0" w:lastRowFirstColumn="0" w:lastRowLastColumn="0"/>
+              <w:cnfStyle w:val="000000100000" w:firstRow="0" w:lastRow="0" w:firstColumn="0" w:lastColumn="0" w:oddVBand="0" w:evenVBand="0" w:oddHBand="1" w:evenHBand="0" w:firstRowFirstColumn="0" w:firstRowLastColumn="0" w:lastRowFirstColumn="0" w:lastRowLastColumn="0"/>
               <w:rPr>
                 <w:rFonts w:ascii="Calibri" w:eastAsia="Times New Roman" w:hAnsi="Calibri" w:cs="Calibri"/>
                 <w:color w:val="000000"/>
@@ -2428,12 +2430,13 @@
           </w:tcPr>
           <w:p>
             <w:pPr>
-              <w:cnfStyle w:val="000000000000" w:firstRow="0" w:lastRow="0" w:firstColumn="0" w:lastColumn="0" w:oddVBand="0" w:evenVBand="0" w:oddHBand="0" w:evenHBand="0" w:firstRowFirstColumn="0" w:firstRowLastColumn="0" w:lastRowFirstColumn="0" w:lastRowLastColumn="0"/>
-              <w:rPr>
-                <w:rFonts w:ascii="Calibri" w:eastAsia="Times New Roman" w:hAnsi="Calibri" w:cs="Calibri"/>
-                <w:color w:val="000000"/>
-              </w:rPr>
-            </w:pPr>
+              <w:cnfStyle w:val="000000100000" w:firstRow="0" w:lastRow="0" w:firstColumn="0" w:lastColumn="0" w:oddVBand="0" w:evenVBand="0" w:oddHBand="1" w:evenHBand="0" w:firstRowFirstColumn="0" w:firstRowLastColumn="0" w:lastRowFirstColumn="0" w:lastRowLastColumn="0"/>
+              <w:rPr>
+                <w:rFonts w:ascii="Calibri" w:eastAsia="Times New Roman" w:hAnsi="Calibri" w:cs="Calibri"/>
+                <w:color w:val="000000"/>
+              </w:rPr>
+            </w:pPr>
+            <w:proofErr w:type="spellStart"/>
             <w:r>
               <w:rPr>
                 <w:rFonts w:ascii="Calibri" w:eastAsia="Times New Roman" w:hAnsi="Calibri" w:cs="Calibri"/>
@@ -2441,6 +2444,7 @@
               </w:rPr>
               <w:t>termNote</w:t>
             </w:r>
+            <w:proofErr w:type="spellEnd"/>
           </w:p>
         </w:tc>
         <w:tc>
@@ -2457,12 +2461,13 @@
                 <w:numId w:val="3"/>
               </w:numPr>
               <w:ind w:left="256" w:hanging="256"/>
-              <w:cnfStyle w:val="000000000000" w:firstRow="0" w:lastRow="0" w:firstColumn="0" w:lastColumn="0" w:oddVBand="0" w:evenVBand="0" w:oddHBand="0" w:evenHBand="0" w:firstRowFirstColumn="0" w:firstRowLastColumn="0" w:lastRowFirstColumn="0" w:lastRowLastColumn="0"/>
-              <w:rPr>
-                <w:rFonts w:ascii="Calibri" w:eastAsia="Times New Roman" w:hAnsi="Calibri" w:cs="Calibri"/>
-                <w:color w:val="000000"/>
-              </w:rPr>
-            </w:pPr>
+              <w:cnfStyle w:val="000000100000" w:firstRow="0" w:lastRow="0" w:firstColumn="0" w:lastColumn="0" w:oddVBand="0" w:evenVBand="0" w:oddHBand="1" w:evenHBand="0" w:firstRowFirstColumn="0" w:firstRowLastColumn="0" w:lastRowFirstColumn="0" w:lastRowLastColumn="0"/>
+              <w:rPr>
+                <w:rFonts w:ascii="Calibri" w:eastAsia="Times New Roman" w:hAnsi="Calibri" w:cs="Calibri"/>
+                <w:color w:val="000000"/>
+              </w:rPr>
+            </w:pPr>
+            <w:proofErr w:type="spellStart"/>
             <w:r>
               <w:rPr>
                 <w:rFonts w:ascii="Calibri" w:eastAsia="Times New Roman" w:hAnsi="Calibri" w:cs="Calibri"/>
@@ -2470,6 +2475,7 @@
               </w:rPr>
               <w:t>fullForm</w:t>
             </w:r>
+            <w:proofErr w:type="spellEnd"/>
           </w:p>
           <w:p>
             <w:pPr>
@@ -2479,7 +2485,7 @@
                 <w:numId w:val="3"/>
               </w:numPr>
               <w:ind w:left="256" w:hanging="256"/>
-              <w:cnfStyle w:val="000000000000" w:firstRow="0" w:lastRow="0" w:firstColumn="0" w:lastColumn="0" w:oddVBand="0" w:evenVBand="0" w:oddHBand="0" w:evenHBand="0" w:firstRowFirstColumn="0" w:firstRowLastColumn="0" w:lastRowFirstColumn="0" w:lastRowLastColumn="0"/>
+              <w:cnfStyle w:val="000000100000" w:firstRow="0" w:lastRow="0" w:firstColumn="0" w:lastColumn="0" w:oddVBand="0" w:evenVBand="0" w:oddHBand="1" w:evenHBand="0" w:firstRowFirstColumn="0" w:firstRowLastColumn="0" w:lastRowFirstColumn="0" w:lastRowLastColumn="0"/>
               <w:rPr>
                 <w:rFonts w:ascii="Calibri" w:eastAsia="Times New Roman" w:hAnsi="Calibri" w:cs="Calibri"/>
                 <w:color w:val="000000"/>
@@ -2501,7 +2507,7 @@
                 <w:numId w:val="3"/>
               </w:numPr>
               <w:ind w:left="256" w:hanging="256"/>
-              <w:cnfStyle w:val="000000000000" w:firstRow="0" w:lastRow="0" w:firstColumn="0" w:lastColumn="0" w:oddVBand="0" w:evenVBand="0" w:oddHBand="0" w:evenHBand="0" w:firstRowFirstColumn="0" w:firstRowLastColumn="0" w:lastRowFirstColumn="0" w:lastRowLastColumn="0"/>
+              <w:cnfStyle w:val="000000100000" w:firstRow="0" w:lastRow="0" w:firstColumn="0" w:lastColumn="0" w:oddVBand="0" w:evenVBand="0" w:oddHBand="1" w:evenHBand="0" w:firstRowFirstColumn="0" w:firstRowLastColumn="0" w:lastRowFirstColumn="0" w:lastRowLastColumn="0"/>
               <w:rPr>
                 <w:rFonts w:ascii="Calibri" w:eastAsia="Times New Roman" w:hAnsi="Calibri" w:cs="Calibri"/>
                 <w:color w:val="000000"/>
@@ -2523,12 +2529,13 @@
                 <w:numId w:val="3"/>
               </w:numPr>
               <w:ind w:left="256" w:hanging="256"/>
-              <w:cnfStyle w:val="000000000000" w:firstRow="0" w:lastRow="0" w:firstColumn="0" w:lastColumn="0" w:oddVBand="0" w:evenVBand="0" w:oddHBand="0" w:evenHBand="0" w:firstRowFirstColumn="0" w:firstRowLastColumn="0" w:lastRowFirstColumn="0" w:lastRowLastColumn="0"/>
-              <w:rPr>
-                <w:rFonts w:ascii="Calibri" w:eastAsia="Times New Roman" w:hAnsi="Calibri" w:cs="Calibri"/>
-                <w:color w:val="000000"/>
-              </w:rPr>
-            </w:pPr>
+              <w:cnfStyle w:val="000000100000" w:firstRow="0" w:lastRow="0" w:firstColumn="0" w:lastColumn="0" w:oddVBand="0" w:evenVBand="0" w:oddHBand="1" w:evenHBand="0" w:firstRowFirstColumn="0" w:firstRowLastColumn="0" w:lastRowFirstColumn="0" w:lastRowLastColumn="0"/>
+              <w:rPr>
+                <w:rFonts w:ascii="Calibri" w:eastAsia="Times New Roman" w:hAnsi="Calibri" w:cs="Calibri"/>
+                <w:color w:val="000000"/>
+              </w:rPr>
+            </w:pPr>
+            <w:proofErr w:type="spellStart"/>
             <w:r>
               <w:rPr>
                 <w:rFonts w:ascii="Calibri" w:eastAsia="Times New Roman" w:hAnsi="Calibri" w:cs="Calibri"/>
@@ -2536,6 +2543,7 @@
               </w:rPr>
               <w:t>shortForm</w:t>
             </w:r>
+            <w:proofErr w:type="spellEnd"/>
           </w:p>
           <w:p>
             <w:pPr>
@@ -2545,7 +2553,7 @@
                 <w:numId w:val="3"/>
               </w:numPr>
               <w:ind w:left="256" w:hanging="256"/>
-              <w:cnfStyle w:val="000000000000" w:firstRow="0" w:lastRow="0" w:firstColumn="0" w:lastColumn="0" w:oddVBand="0" w:evenVBand="0" w:oddHBand="0" w:evenHBand="0" w:firstRowFirstColumn="0" w:firstRowLastColumn="0" w:lastRowFirstColumn="0" w:lastRowLastColumn="0"/>
+              <w:cnfStyle w:val="000000100000" w:firstRow="0" w:lastRow="0" w:firstColumn="0" w:lastColumn="0" w:oddVBand="0" w:evenVBand="0" w:oddHBand="1" w:evenHBand="0" w:firstRowFirstColumn="0" w:firstRowLastColumn="0" w:lastRowFirstColumn="0" w:lastRowLastColumn="0"/>
               <w:rPr>
                 <w:rFonts w:ascii="Calibri" w:eastAsia="Times New Roman" w:hAnsi="Calibri" w:cs="Calibri"/>
                 <w:color w:val="000000"/>
@@ -2567,6 +2575,81 @@
                 <w:numId w:val="3"/>
               </w:numPr>
               <w:ind w:left="256" w:hanging="256"/>
+              <w:cnfStyle w:val="000000100000" w:firstRow="0" w:lastRow="0" w:firstColumn="0" w:lastColumn="0" w:oddVBand="0" w:evenVBand="0" w:oddHBand="1" w:evenHBand="0" w:firstRowFirstColumn="0" w:firstRowLastColumn="0" w:lastRowFirstColumn="0" w:lastRowLastColumn="0"/>
+              <w:rPr>
+                <w:rFonts w:ascii="Calibri" w:eastAsia="Times New Roman" w:hAnsi="Calibri" w:cs="Calibri"/>
+                <w:color w:val="000000"/>
+              </w:rPr>
+            </w:pPr>
+            <w:r>
+              <w:rPr>
+                <w:rFonts w:ascii="Calibri" w:eastAsia="Times New Roman" w:hAnsi="Calibri" w:cs="Calibri"/>
+                <w:color w:val="000000"/>
+              </w:rPr>
+              <w:t>phrase</w:t>
+            </w:r>
+          </w:p>
+        </w:tc>
+        <w:tc>
+          <w:tcPr>
+            <w:tcW w:w="1572" w:type="dxa"/>
+          </w:tcPr>
+          <w:p>
+            <w:pPr>
+              <w:jc w:val="center"/>
+              <w:cnfStyle w:val="000000100000" w:firstRow="0" w:lastRow="0" w:firstColumn="0" w:lastColumn="0" w:oddVBand="0" w:evenVBand="0" w:oddHBand="1" w:evenHBand="0" w:firstRowFirstColumn="0" w:firstRowLastColumn="0" w:lastRowFirstColumn="0" w:lastRowLastColumn="0"/>
+              <w:rPr>
+                <w:rFonts w:ascii="Calibri" w:eastAsia="Times New Roman" w:hAnsi="Calibri" w:cs="Calibri"/>
+                <w:color w:val="000000"/>
+              </w:rPr>
+            </w:pPr>
+            <w:r>
+              <w:rPr>
+                <w:rFonts w:ascii="Calibri" w:eastAsia="Times New Roman" w:hAnsi="Calibri" w:cs="Calibri"/>
+                <w:color w:val="000000"/>
+              </w:rPr>
+              <w:t>-</w:t>
+            </w:r>
+          </w:p>
+        </w:tc>
+      </w:tr>
+      <w:tr>
+        <w:trPr>
+          <w:trHeight w:val="292"/>
+        </w:trPr>
+        <w:tc>
+          <w:tcPr>
+            <w:cnfStyle w:val="001000000000" w:firstRow="0" w:lastRow="0" w:firstColumn="1" w:lastColumn="0" w:oddVBand="0" w:evenVBand="0" w:oddHBand="0" w:evenHBand="0" w:firstRowFirstColumn="0" w:firstRowLastColumn="0" w:lastRowFirstColumn="0" w:lastRowLastColumn="0"/>
+            <w:tcW w:w="2387" w:type="dxa"/>
+            <w:noWrap/>
+            <w:hideMark/>
+          </w:tcPr>
+          <w:p>
+            <w:pPr>
+              <w:rPr>
+                <w:rFonts w:ascii="Calibri" w:eastAsia="Times New Roman" w:hAnsi="Calibri" w:cs="Calibri"/>
+                <w:color w:val="000000"/>
+              </w:rPr>
+            </w:pPr>
+            <w:proofErr w:type="spellStart"/>
+            <w:r>
+              <w:rPr>
+                <w:rFonts w:ascii="Calibri" w:eastAsia="Times New Roman" w:hAnsi="Calibri" w:cs="Calibri"/>
+                <w:color w:val="000000"/>
+              </w:rPr>
+              <w:t>transactionType</w:t>
+            </w:r>
+            <w:proofErr w:type="spellEnd"/>
+          </w:p>
+        </w:tc>
+        <w:tc>
+          <w:tcPr>
+            <w:tcW w:w="4071" w:type="dxa"/>
+            <w:noWrap/>
+            <w:hideMark/>
+          </w:tcPr>
+          <w:p>
+            <w:pPr>
               <w:cnfStyle w:val="000000000000" w:firstRow="0" w:lastRow="0" w:firstColumn="0" w:lastColumn="0" w:oddVBand="0" w:evenVBand="0" w:oddHBand="0" w:evenHBand="0" w:firstRowFirstColumn="0" w:firstRowLastColumn="0" w:lastRowFirstColumn="0" w:lastRowLastColumn="0"/>
               <w:rPr>
                 <w:rFonts w:ascii="Calibri" w:eastAsia="Times New Roman" w:hAnsi="Calibri" w:cs="Calibri"/>
@@ -2578,7 +2661,92 @@
                 <w:rFonts w:ascii="Calibri" w:eastAsia="Times New Roman" w:hAnsi="Calibri" w:cs="Calibri"/>
                 <w:color w:val="000000"/>
               </w:rPr>
-              <w:t>phrase</w:t>
+              <w:t>http://www.datcatinfo.net/datcat/DC-</w:t>
+            </w:r>
+            <w:r>
+              <w:rPr>
+                <w:rFonts w:ascii="Calibri" w:eastAsia="Times New Roman" w:hAnsi="Calibri" w:cs="Calibri"/>
+                <w:color w:val="000000"/>
+              </w:rPr>
+              <w:t>1689</w:t>
+            </w:r>
+            <w:bookmarkStart w:id="0" w:name="_GoBack"/>
+            <w:bookmarkEnd w:id="0"/>
+          </w:p>
+        </w:tc>
+        <w:tc>
+          <w:tcPr>
+            <w:tcW w:w="1465" w:type="dxa"/>
+            <w:noWrap/>
+            <w:hideMark/>
+          </w:tcPr>
+          <w:p>
+            <w:pPr>
+              <w:cnfStyle w:val="000000000000" w:firstRow="0" w:lastRow="0" w:firstColumn="0" w:lastColumn="0" w:oddVBand="0" w:evenVBand="0" w:oddHBand="0" w:evenHBand="0" w:firstRowFirstColumn="0" w:firstRowLastColumn="0" w:lastRowFirstColumn="0" w:lastRowLastColumn="0"/>
+              <w:rPr>
+                <w:rFonts w:ascii="Calibri" w:eastAsia="Times New Roman" w:hAnsi="Calibri" w:cs="Calibri"/>
+                <w:color w:val="000000"/>
+              </w:rPr>
+            </w:pPr>
+            <w:proofErr w:type="spellStart"/>
+            <w:r>
+              <w:rPr>
+                <w:rFonts w:ascii="Calibri" w:eastAsia="Times New Roman" w:hAnsi="Calibri" w:cs="Calibri"/>
+                <w:color w:val="000000"/>
+              </w:rPr>
+              <w:t>transac</w:t>
+            </w:r>
+            <w:proofErr w:type="spellEnd"/>
+          </w:p>
+        </w:tc>
+        <w:tc>
+          <w:tcPr>
+            <w:tcW w:w="2417" w:type="dxa"/>
+            <w:noWrap/>
+            <w:hideMark/>
+          </w:tcPr>
+          <w:p>
+            <w:pPr>
+              <w:pStyle w:val="ListParagraph"/>
+              <w:numPr>
+                <w:ilvl w:val="0"/>
+                <w:numId w:val="4"/>
+              </w:numPr>
+              <w:ind w:left="256" w:hanging="270"/>
+              <w:cnfStyle w:val="000000000000" w:firstRow="0" w:lastRow="0" w:firstColumn="0" w:lastColumn="0" w:oddVBand="0" w:evenVBand="0" w:oddHBand="0" w:evenHBand="0" w:firstRowFirstColumn="0" w:firstRowLastColumn="0" w:lastRowFirstColumn="0" w:lastRowLastColumn="0"/>
+              <w:rPr>
+                <w:rFonts w:ascii="Calibri" w:eastAsia="Times New Roman" w:hAnsi="Calibri" w:cs="Calibri"/>
+                <w:color w:val="000000"/>
+              </w:rPr>
+            </w:pPr>
+            <w:r>
+              <w:rPr>
+                <w:rFonts w:ascii="Calibri" w:eastAsia="Times New Roman" w:hAnsi="Calibri" w:cs="Calibri"/>
+                <w:color w:val="000000"/>
+              </w:rPr>
+              <w:t>origination</w:t>
+            </w:r>
+          </w:p>
+          <w:p>
+            <w:pPr>
+              <w:pStyle w:val="ListParagraph"/>
+              <w:numPr>
+                <w:ilvl w:val="0"/>
+                <w:numId w:val="4"/>
+              </w:numPr>
+              <w:ind w:left="256" w:hanging="270"/>
+              <w:cnfStyle w:val="000000000000" w:firstRow="0" w:lastRow="0" w:firstColumn="0" w:lastColumn="0" w:oddVBand="0" w:evenVBand="0" w:oddHBand="0" w:evenHBand="0" w:firstRowFirstColumn="0" w:firstRowLastColumn="0" w:lastRowFirstColumn="0" w:lastRowLastColumn="0"/>
+              <w:rPr>
+                <w:rFonts w:ascii="Calibri" w:eastAsia="Times New Roman" w:hAnsi="Calibri" w:cs="Calibri"/>
+                <w:color w:val="000000"/>
+              </w:rPr>
+            </w:pPr>
+            <w:r>
+              <w:rPr>
+                <w:rFonts w:ascii="Calibri" w:eastAsia="Times New Roman" w:hAnsi="Calibri" w:cs="Calibri"/>
+                <w:color w:val="000000"/>
+              </w:rPr>
+              <w:t>modification</w:t>
             </w:r>
           </w:p>
         </w:tc>
@@ -2588,20 +2756,51 @@
           </w:tcPr>
           <w:p>
             <w:pPr>
-              <w:jc w:val="center"/>
+              <w:pStyle w:val="ListParagraph"/>
+              <w:numPr>
+                <w:ilvl w:val="0"/>
+                <w:numId w:val="4"/>
+              </w:numPr>
+              <w:ind w:left="166" w:hanging="166"/>
               <w:cnfStyle w:val="000000000000" w:firstRow="0" w:lastRow="0" w:firstColumn="0" w:lastColumn="0" w:oddVBand="0" w:evenVBand="0" w:oddHBand="0" w:evenHBand="0" w:firstRowFirstColumn="0" w:firstRowLastColumn="0" w:lastRowFirstColumn="0" w:lastRowLastColumn="0"/>
               <w:rPr>
                 <w:rFonts w:ascii="Calibri" w:eastAsia="Times New Roman" w:hAnsi="Calibri" w:cs="Calibri"/>
                 <w:color w:val="000000"/>
               </w:rPr>
             </w:pPr>
-            <w:r>
-              <w:rPr>
-                <w:rFonts w:ascii="Calibri" w:eastAsia="Times New Roman" w:hAnsi="Calibri" w:cs="Calibri"/>
-                <w:color w:val="000000"/>
-              </w:rPr>
-              <w:t>-</w:t>
-            </w:r>
+            <w:proofErr w:type="spellStart"/>
+            <w:r>
+              <w:rPr>
+                <w:rFonts w:ascii="Calibri" w:eastAsia="Times New Roman" w:hAnsi="Calibri" w:cs="Calibri"/>
+                <w:color w:val="000000"/>
+              </w:rPr>
+              <w:t>conceptEntry</w:t>
+            </w:r>
+            <w:proofErr w:type="spellEnd"/>
+          </w:p>
+          <w:p>
+            <w:pPr>
+              <w:pStyle w:val="ListParagraph"/>
+              <w:numPr>
+                <w:ilvl w:val="0"/>
+                <w:numId w:val="4"/>
+              </w:numPr>
+              <w:ind w:left="166" w:hanging="166"/>
+              <w:cnfStyle w:val="000000000000" w:firstRow="0" w:lastRow="0" w:firstColumn="0" w:lastColumn="0" w:oddVBand="0" w:evenVBand="0" w:oddHBand="0" w:evenHBand="0" w:firstRowFirstColumn="0" w:firstRowLastColumn="0" w:lastRowFirstColumn="0" w:lastRowLastColumn="0"/>
+              <w:rPr>
+                <w:rFonts w:ascii="Calibri" w:eastAsia="Times New Roman" w:hAnsi="Calibri" w:cs="Calibri"/>
+                <w:color w:val="000000"/>
+              </w:rPr>
+            </w:pPr>
+            <w:proofErr w:type="spellStart"/>
+            <w:r>
+              <w:rPr>
+                <w:rFonts w:ascii="Calibri" w:eastAsia="Times New Roman" w:hAnsi="Calibri" w:cs="Calibri"/>
+                <w:color w:val="000000"/>
+              </w:rPr>
+              <w:t>langSec</w:t>
+            </w:r>
+            <w:proofErr w:type="spellEnd"/>
           </w:p>
         </w:tc>
       </w:tr>
@@ -2615,29 +2814,29 @@
             <w:cnfStyle w:val="001000000000" w:firstRow="0" w:lastRow="0" w:firstColumn="1" w:lastColumn="0" w:oddVBand="0" w:evenVBand="0" w:oddHBand="0" w:evenHBand="0" w:firstRowFirstColumn="0" w:firstRowLastColumn="0" w:lastRowFirstColumn="0" w:lastRowLastColumn="0"/>
             <w:tcW w:w="2387" w:type="dxa"/>
             <w:noWrap/>
-            <w:hideMark/>
-          </w:tcPr>
-          <w:p>
-            <w:pPr>
-              <w:rPr>
-                <w:rFonts w:ascii="Calibri" w:eastAsia="Times New Roman" w:hAnsi="Calibri" w:cs="Calibri"/>
-                <w:color w:val="000000"/>
-              </w:rPr>
-            </w:pPr>
-            <w:r>
-              <w:rPr>
-                <w:rFonts w:ascii="Calibri" w:eastAsia="Times New Roman" w:hAnsi="Calibri" w:cs="Calibri"/>
-                <w:color w:val="000000"/>
-              </w:rPr>
-              <w:t>transactionType</w:t>
-            </w:r>
+          </w:tcPr>
+          <w:p>
+            <w:pPr>
+              <w:rPr>
+                <w:rFonts w:ascii="Calibri" w:eastAsia="Times New Roman" w:hAnsi="Calibri" w:cs="Calibri"/>
+                <w:color w:val="000000"/>
+              </w:rPr>
+            </w:pPr>
+            <w:proofErr w:type="spellStart"/>
+            <w:r>
+              <w:rPr>
+                <w:rFonts w:ascii="Calibri" w:eastAsia="Times New Roman" w:hAnsi="Calibri" w:cs="Calibri"/>
+                <w:color w:val="000000"/>
+              </w:rPr>
+              <w:t>xGraphic</w:t>
+            </w:r>
+            <w:proofErr w:type="spellEnd"/>
           </w:p>
         </w:tc>
         <w:tc>
           <w:tcPr>
             <w:tcW w:w="4071" w:type="dxa"/>
             <w:noWrap/>
-            <w:hideMark/>
           </w:tcPr>
           <w:p>
             <w:pPr>
@@ -2652,7 +2851,7 @@
                 <w:rFonts w:ascii="Calibri" w:eastAsia="Times New Roman" w:hAnsi="Calibri" w:cs="Calibri"/>
                 <w:color w:val="000000"/>
               </w:rPr>
-              <w:t>http://www.datcatinfo.net/datcat/DC-162</w:t>
+              <w:t>http://www.datcatinfo.net/datcat/DC-2920</w:t>
             </w:r>
           </w:p>
         </w:tc>
@@ -2660,7 +2859,6 @@
           <w:tcPr>
             <w:tcW w:w="1465" w:type="dxa"/>
             <w:noWrap/>
-            <w:hideMark/>
           </w:tcPr>
           <w:p>
             <w:pPr>
@@ -2670,194 +2868,25 @@
                 <w:color w:val="000000"/>
               </w:rPr>
             </w:pPr>
-            <w:r>
-              <w:rPr>
-                <w:rFonts w:ascii="Calibri" w:eastAsia="Times New Roman" w:hAnsi="Calibri" w:cs="Calibri"/>
-                <w:color w:val="000000"/>
-              </w:rPr>
-              <w:t>transac</w:t>
-            </w:r>
+            <w:proofErr w:type="spellStart"/>
+            <w:r>
+              <w:rPr>
+                <w:rFonts w:ascii="Calibri" w:eastAsia="Times New Roman" w:hAnsi="Calibri" w:cs="Calibri"/>
+                <w:color w:val="000000"/>
+              </w:rPr>
+              <w:t>xref</w:t>
+            </w:r>
+            <w:proofErr w:type="spellEnd"/>
           </w:p>
         </w:tc>
         <w:tc>
           <w:tcPr>
             <w:tcW w:w="2417" w:type="dxa"/>
             <w:noWrap/>
-            <w:hideMark/>
-          </w:tcPr>
-          <w:p>
-            <w:pPr>
-              <w:pStyle w:val="ListParagraph"/>
-              <w:numPr>
-                <w:ilvl w:val="0"/>
-                <w:numId w:val="4"/>
-              </w:numPr>
-              <w:ind w:left="256" w:hanging="270"/>
+          </w:tcPr>
+          <w:p>
+            <w:pPr>
               <w:cnfStyle w:val="000000100000" w:firstRow="0" w:lastRow="0" w:firstColumn="0" w:lastColumn="0" w:oddVBand="0" w:evenVBand="0" w:oddHBand="1" w:evenHBand="0" w:firstRowFirstColumn="0" w:firstRowLastColumn="0" w:lastRowFirstColumn="0" w:lastRowLastColumn="0"/>
-              <w:rPr>
-                <w:rFonts w:ascii="Calibri" w:eastAsia="Times New Roman" w:hAnsi="Calibri" w:cs="Calibri"/>
-                <w:color w:val="000000"/>
-              </w:rPr>
-            </w:pPr>
-            <w:r>
-              <w:rPr>
-                <w:rFonts w:ascii="Calibri" w:eastAsia="Times New Roman" w:hAnsi="Calibri" w:cs="Calibri"/>
-                <w:color w:val="000000"/>
-              </w:rPr>
-              <w:t>origination</w:t>
-            </w:r>
-          </w:p>
-          <w:p>
-            <w:pPr>
-              <w:pStyle w:val="ListParagraph"/>
-              <w:numPr>
-                <w:ilvl w:val="0"/>
-                <w:numId w:val="4"/>
-              </w:numPr>
-              <w:ind w:left="256" w:hanging="270"/>
-              <w:cnfStyle w:val="000000100000" w:firstRow="0" w:lastRow="0" w:firstColumn="0" w:lastColumn="0" w:oddVBand="0" w:evenVBand="0" w:oddHBand="1" w:evenHBand="0" w:firstRowFirstColumn="0" w:firstRowLastColumn="0" w:lastRowFirstColumn="0" w:lastRowLastColumn="0"/>
-              <w:rPr>
-                <w:rFonts w:ascii="Calibri" w:eastAsia="Times New Roman" w:hAnsi="Calibri" w:cs="Calibri"/>
-                <w:color w:val="000000"/>
-              </w:rPr>
-            </w:pPr>
-            <w:r>
-              <w:rPr>
-                <w:rFonts w:ascii="Calibri" w:eastAsia="Times New Roman" w:hAnsi="Calibri" w:cs="Calibri"/>
-                <w:color w:val="000000"/>
-              </w:rPr>
-              <w:t>modification</w:t>
-            </w:r>
-          </w:p>
-        </w:tc>
-        <w:tc>
-          <w:tcPr>
-            <w:tcW w:w="1572" w:type="dxa"/>
-          </w:tcPr>
-          <w:p>
-            <w:pPr>
-              <w:pStyle w:val="ListParagraph"/>
-              <w:numPr>
-                <w:ilvl w:val="0"/>
-                <w:numId w:val="4"/>
-              </w:numPr>
-              <w:ind w:left="166" w:hanging="166"/>
-              <w:cnfStyle w:val="000000100000" w:firstRow="0" w:lastRow="0" w:firstColumn="0" w:lastColumn="0" w:oddVBand="0" w:evenVBand="0" w:oddHBand="1" w:evenHBand="0" w:firstRowFirstColumn="0" w:firstRowLastColumn="0" w:lastRowFirstColumn="0" w:lastRowLastColumn="0"/>
-              <w:rPr>
-                <w:rFonts w:ascii="Calibri" w:eastAsia="Times New Roman" w:hAnsi="Calibri" w:cs="Calibri"/>
-                <w:color w:val="000000"/>
-              </w:rPr>
-            </w:pPr>
-            <w:r>
-              <w:rPr>
-                <w:rFonts w:ascii="Calibri" w:eastAsia="Times New Roman" w:hAnsi="Calibri" w:cs="Calibri"/>
-                <w:color w:val="000000"/>
-              </w:rPr>
-              <w:t>conceptEntry</w:t>
-            </w:r>
-          </w:p>
-          <w:p>
-            <w:pPr>
-              <w:pStyle w:val="ListParagraph"/>
-              <w:numPr>
-                <w:ilvl w:val="0"/>
-                <w:numId w:val="4"/>
-              </w:numPr>
-              <w:ind w:left="166" w:hanging="166"/>
-              <w:cnfStyle w:val="000000100000" w:firstRow="0" w:lastRow="0" w:firstColumn="0" w:lastColumn="0" w:oddVBand="0" w:evenVBand="0" w:oddHBand="1" w:evenHBand="0" w:firstRowFirstColumn="0" w:firstRowLastColumn="0" w:lastRowFirstColumn="0" w:lastRowLastColumn="0"/>
-              <w:rPr>
-                <w:rFonts w:ascii="Calibri" w:eastAsia="Times New Roman" w:hAnsi="Calibri" w:cs="Calibri"/>
-                <w:color w:val="000000"/>
-              </w:rPr>
-            </w:pPr>
-            <w:r>
-              <w:rPr>
-                <w:rFonts w:ascii="Calibri" w:eastAsia="Times New Roman" w:hAnsi="Calibri" w:cs="Calibri"/>
-                <w:color w:val="000000"/>
-              </w:rPr>
-              <w:t>langSec</w:t>
-            </w:r>
-          </w:p>
-        </w:tc>
-      </w:tr>
-      <w:tr>
-        <w:trPr>
-          <w:trHeight w:val="292"/>
-        </w:trPr>
-        <w:tc>
-          <w:tcPr>
-            <w:cnfStyle w:val="001000000000" w:firstRow="0" w:lastRow="0" w:firstColumn="1" w:lastColumn="0" w:oddVBand="0" w:evenVBand="0" w:oddHBand="0" w:evenHBand="0" w:firstRowFirstColumn="0" w:firstRowLastColumn="0" w:lastRowFirstColumn="0" w:lastRowLastColumn="0"/>
-            <w:tcW w:w="2387" w:type="dxa"/>
-            <w:noWrap/>
-          </w:tcPr>
-          <w:p>
-            <w:pPr>
-              <w:rPr>
-                <w:rFonts w:ascii="Calibri" w:eastAsia="Times New Roman" w:hAnsi="Calibri" w:cs="Calibri"/>
-                <w:color w:val="000000"/>
-              </w:rPr>
-            </w:pPr>
-            <w:r>
-              <w:rPr>
-                <w:rFonts w:ascii="Calibri" w:eastAsia="Times New Roman" w:hAnsi="Calibri" w:cs="Calibri"/>
-                <w:color w:val="000000"/>
-              </w:rPr>
-              <w:t>xGraphic</w:t>
-            </w:r>
-          </w:p>
-        </w:tc>
-        <w:tc>
-          <w:tcPr>
-            <w:tcW w:w="4071" w:type="dxa"/>
-            <w:noWrap/>
-          </w:tcPr>
-          <w:p>
-            <w:pPr>
-              <w:cnfStyle w:val="000000000000" w:firstRow="0" w:lastRow="0" w:firstColumn="0" w:lastColumn="0" w:oddVBand="0" w:evenVBand="0" w:oddHBand="0" w:evenHBand="0" w:firstRowFirstColumn="0" w:firstRowLastColumn="0" w:lastRowFirstColumn="0" w:lastRowLastColumn="0"/>
-              <w:rPr>
-                <w:rFonts w:ascii="Calibri" w:eastAsia="Times New Roman" w:hAnsi="Calibri" w:cs="Calibri"/>
-                <w:color w:val="000000"/>
-              </w:rPr>
-            </w:pPr>
-            <w:r>
-              <w:rPr>
-                <w:rFonts w:ascii="Calibri" w:eastAsia="Times New Roman" w:hAnsi="Calibri" w:cs="Calibri"/>
-                <w:color w:val="000000"/>
-              </w:rPr>
-              <w:t>http://www.datcatinfo.net/datcat/DC-2920</w:t>
-            </w:r>
-          </w:p>
-        </w:tc>
-        <w:tc>
-          <w:tcPr>
-            <w:tcW w:w="1465" w:type="dxa"/>
-            <w:noWrap/>
-          </w:tcPr>
-          <w:p>
-            <w:pPr>
-              <w:cnfStyle w:val="000000000000" w:firstRow="0" w:lastRow="0" w:firstColumn="0" w:lastColumn="0" w:oddVBand="0" w:evenVBand="0" w:oddHBand="0" w:evenHBand="0" w:firstRowFirstColumn="0" w:firstRowLastColumn="0" w:lastRowFirstColumn="0" w:lastRowLastColumn="0"/>
-              <w:rPr>
-                <w:rFonts w:ascii="Calibri" w:eastAsia="Times New Roman" w:hAnsi="Calibri" w:cs="Calibri"/>
-                <w:color w:val="000000"/>
-              </w:rPr>
-            </w:pPr>
-            <w:r>
-              <w:rPr>
-                <w:rFonts w:ascii="Calibri" w:eastAsia="Times New Roman" w:hAnsi="Calibri" w:cs="Calibri"/>
-                <w:color w:val="000000"/>
-              </w:rPr>
-              <w:t>xref</w:t>
-            </w:r>
-          </w:p>
-        </w:tc>
-        <w:tc>
-          <w:tcPr>
-            <w:tcW w:w="2417" w:type="dxa"/>
-            <w:noWrap/>
-          </w:tcPr>
-          <w:p>
-            <w:pPr>
-              <w:cnfStyle w:val="000000000000" w:firstRow="0" w:lastRow="0" w:firstColumn="0" w:lastColumn="0" w:oddVBand="0" w:evenVBand="0" w:oddHBand="0" w:evenHBand="0" w:firstRowFirstColumn="0" w:firstRowLastColumn="0" w:lastRowFirstColumn="0" w:lastRowLastColumn="0"/>
               <w:rPr>
                 <w:rFonts w:ascii="Calibri" w:eastAsia="Times New Roman" w:hAnsi="Calibri" w:cs="Calibri"/>
                 <w:color w:val="000000"/>
@@ -2884,12 +2913,13 @@
                 <w:numId w:val="5"/>
               </w:numPr>
               <w:ind w:left="166" w:hanging="166"/>
-              <w:cnfStyle w:val="000000000000" w:firstRow="0" w:lastRow="0" w:firstColumn="0" w:lastColumn="0" w:oddVBand="0" w:evenVBand="0" w:oddHBand="0" w:evenHBand="0" w:firstRowFirstColumn="0" w:firstRowLastColumn="0" w:lastRowFirstColumn="0" w:lastRowLastColumn="0"/>
-              <w:rPr>
-                <w:rFonts w:ascii="Calibri" w:eastAsia="Times New Roman" w:hAnsi="Calibri" w:cs="Calibri"/>
-                <w:color w:val="000000"/>
-              </w:rPr>
-            </w:pPr>
+              <w:cnfStyle w:val="000000100000" w:firstRow="0" w:lastRow="0" w:firstColumn="0" w:lastColumn="0" w:oddVBand="0" w:evenVBand="0" w:oddHBand="1" w:evenHBand="0" w:firstRowFirstColumn="0" w:firstRowLastColumn="0" w:lastRowFirstColumn="0" w:lastRowLastColumn="0"/>
+              <w:rPr>
+                <w:rFonts w:ascii="Calibri" w:eastAsia="Times New Roman" w:hAnsi="Calibri" w:cs="Calibri"/>
+                <w:color w:val="000000"/>
+              </w:rPr>
+            </w:pPr>
+            <w:proofErr w:type="spellStart"/>
             <w:r>
               <w:rPr>
                 <w:rFonts w:ascii="Calibri" w:eastAsia="Times New Roman" w:hAnsi="Calibri" w:cs="Calibri"/>
@@ -2897,6 +2927,7 @@
               </w:rPr>
               <w:t>conceptEntry</w:t>
             </w:r>
+            <w:proofErr w:type="spellEnd"/>
           </w:p>
         </w:tc>
       </w:tr>
@@ -2922,7 +2953,7 @@
 </file>
 
 <file path=word/endnotes.xml><?xml version="1.0" encoding="utf-8"?>
-<w:endnotes xmlns:wpc="http://schemas.microsoft.com/office/word/2010/wordprocessingCanvas" xmlns:cx="http://schemas.microsoft.com/office/drawing/2014/chartex" xmlns:cx1="http://schemas.microsoft.com/office/drawing/2015/9/8/chartex" xmlns:cx2="http://schemas.microsoft.com/office/drawing/2015/10/21/chartex" xmlns:cx3="http://schemas.microsoft.com/office/drawing/2016/5/9/chartex" xmlns:cx4="http://schemas.microsoft.com/office/drawing/2016/5/10/chartex" xmlns:cx5="http://schemas.microsoft.com/office/drawing/2016/5/11/chartex" xmlns:cx6="http://schemas.microsoft.com/office/drawing/2016/5/12/chartex" xmlns:cx7="http://schemas.microsoft.com/office/drawing/2016/5/13/chartex" xmlns:cx8="http://schemas.microsoft.com/office/drawing/2016/5/14/chartex" xmlns:mc="http://schemas.openxmlformats.org/markup-compatibility/2006" xmlns:aink="http://schemas.microsoft.com/office/drawing/2016/ink" xmlns:am3d="http://schemas.microsoft.com/office/drawing/2017/model3d" xmlns:o="urn:schemas-microsoft-com:office:office" xmlns:r="http://schemas.openxmlformats.org/officeDocument/2006/relationships" xmlns:m="http://schemas.openxmlformats.org/officeDocument/2006/math" xmlns:v="urn:schemas-microsoft-com:vml" xmlns:wp14="http://schemas.microsoft.com/office/word/2010/wordprocessingDrawing" xmlns:wp="http://schemas.openxmlformats.org/drawingml/2006/wordprocessingDrawing" xmlns:w10="urn:schemas-microsoft-com:office:word" xmlns:w="http://schemas.openxmlformats.org/wordprocessingml/2006/main" xmlns:w14="http://schemas.microsoft.com/office/word/2010/wordml" xmlns:w15="http://schemas.microsoft.com/office/word/2012/wordml" xmlns:w16se="http://schemas.microsoft.com/office/word/2015/wordml/symex" xmlns:wpg="http://schemas.microsoft.com/office/word/2010/wordprocessingGroup" xmlns:wpi="http://schemas.microsoft.com/office/word/2010/wordprocessingInk" xmlns:wne="http://schemas.microsoft.com/office/word/2006/wordml" xmlns:wps="http://schemas.microsoft.com/office/word/2010/wordprocessingShape" mc:Ignorable="w14 w15 w16se wp14">
+<w:endnotes xmlns:wpc="http://schemas.microsoft.com/office/word/2010/wordprocessingCanvas" xmlns:cx="http://schemas.microsoft.com/office/drawing/2014/chartex" xmlns:cx1="http://schemas.microsoft.com/office/drawing/2015/9/8/chartex" xmlns:cx2="http://schemas.microsoft.com/office/drawing/2015/10/21/chartex" xmlns:cx3="http://schemas.microsoft.com/office/drawing/2016/5/9/chartex" xmlns:cx4="http://schemas.microsoft.com/office/drawing/2016/5/10/chartex" xmlns:cx5="http://schemas.microsoft.com/office/drawing/2016/5/11/chartex" xmlns:cx6="http://schemas.microsoft.com/office/drawing/2016/5/12/chartex" xmlns:cx7="http://schemas.microsoft.com/office/drawing/2016/5/13/chartex" xmlns:cx8="http://schemas.microsoft.com/office/drawing/2016/5/14/chartex" xmlns:mc="http://schemas.openxmlformats.org/markup-compatibility/2006" xmlns:aink="http://schemas.microsoft.com/office/drawing/2016/ink" xmlns:am3d="http://schemas.microsoft.com/office/drawing/2017/model3d" xmlns:o="urn:schemas-microsoft-com:office:office" xmlns:r="http://schemas.openxmlformats.org/officeDocument/2006/relationships" xmlns:m="http://schemas.openxmlformats.org/officeDocument/2006/math" xmlns:v="urn:schemas-microsoft-com:vml" xmlns:wp14="http://schemas.microsoft.com/office/word/2010/wordprocessingDrawing" xmlns:wp="http://schemas.openxmlformats.org/drawingml/2006/wordprocessingDrawing" xmlns:w10="urn:schemas-microsoft-com:office:word" xmlns:w="http://schemas.openxmlformats.org/wordprocessingml/2006/main" xmlns:w14="http://schemas.microsoft.com/office/word/2010/wordml" xmlns:w15="http://schemas.microsoft.com/office/word/2012/wordml" xmlns:w16cid="http://schemas.microsoft.com/office/word/2016/wordml/cid" xmlns:w16se="http://schemas.microsoft.com/office/word/2015/wordml/symex" xmlns:wpg="http://schemas.microsoft.com/office/word/2010/wordprocessingGroup" xmlns:wpi="http://schemas.microsoft.com/office/word/2010/wordprocessingInk" xmlns:wne="http://schemas.microsoft.com/office/word/2006/wordml" xmlns:wps="http://schemas.microsoft.com/office/word/2010/wordprocessingShape" mc:Ignorable="w14 w15 w16se w16cid wp14">
   <w:endnote w:type="separator" w:id="-1">
     <w:p>
       <w:pPr>
@@ -2947,7 +2978,7 @@
 </file>
 
 <file path=word/footnotes.xml><?xml version="1.0" encoding="utf-8"?>
-<w:footnotes xmlns:wpc="http://schemas.microsoft.com/office/word/2010/wordprocessingCanvas" xmlns:cx="http://schemas.microsoft.com/office/drawing/2014/chartex" xmlns:cx1="http://schemas.microsoft.com/office/drawing/2015/9/8/chartex" xmlns:cx2="http://schemas.microsoft.com/office/drawing/2015/10/21/chartex" xmlns:cx3="http://schemas.microsoft.com/office/drawing/2016/5/9/chartex" xmlns:cx4="http://schemas.microsoft.com/office/drawing/2016/5/10/chartex" xmlns:cx5="http://schemas.microsoft.com/office/drawing/2016/5/11/chartex" xmlns:cx6="http://schemas.microsoft.com/office/drawing/2016/5/12/chartex" xmlns:cx7="http://schemas.microsoft.com/office/drawing/2016/5/13/chartex" xmlns:cx8="http://schemas.microsoft.com/office/drawing/2016/5/14/chartex" xmlns:mc="http://schemas.openxmlformats.org/markup-compatibility/2006" xmlns:aink="http://schemas.microsoft.com/office/drawing/2016/ink" xmlns:am3d="http://schemas.microsoft.com/office/drawing/2017/model3d" xmlns:o="urn:schemas-microsoft-com:office:office" xmlns:r="http://schemas.openxmlformats.org/officeDocument/2006/relationships" xmlns:m="http://schemas.openxmlformats.org/officeDocument/2006/math" xmlns:v="urn:schemas-microsoft-com:vml" xmlns:wp14="http://schemas.microsoft.com/office/word/2010/wordprocessingDrawing" xmlns:wp="http://schemas.openxmlformats.org/drawingml/2006/wordprocessingDrawing" xmlns:w10="urn:schemas-microsoft-com:office:word" xmlns:w="http://schemas.openxmlformats.org/wordprocessingml/2006/main" xmlns:w14="http://schemas.microsoft.com/office/word/2010/wordml" xmlns:w15="http://schemas.microsoft.com/office/word/2012/wordml" xmlns:w16se="http://schemas.microsoft.com/office/word/2015/wordml/symex" xmlns:wpg="http://schemas.microsoft.com/office/word/2010/wordprocessingGroup" xmlns:wpi="http://schemas.microsoft.com/office/word/2010/wordprocessingInk" xmlns:wne="http://schemas.microsoft.com/office/word/2006/wordml" xmlns:wps="http://schemas.microsoft.com/office/word/2010/wordprocessingShape" mc:Ignorable="w14 w15 w16se wp14">
+<w:footnotes xmlns:wpc="http://schemas.microsoft.com/office/word/2010/wordprocessingCanvas" xmlns:cx="http://schemas.microsoft.com/office/drawing/2014/chartex" xmlns:cx1="http://schemas.microsoft.com/office/drawing/2015/9/8/chartex" xmlns:cx2="http://schemas.microsoft.com/office/drawing/2015/10/21/chartex" xmlns:cx3="http://schemas.microsoft.com/office/drawing/2016/5/9/chartex" xmlns:cx4="http://schemas.microsoft.com/office/drawing/2016/5/10/chartex" xmlns:cx5="http://schemas.microsoft.com/office/drawing/2016/5/11/chartex" xmlns:cx6="http://schemas.microsoft.com/office/drawing/2016/5/12/chartex" xmlns:cx7="http://schemas.microsoft.com/office/drawing/2016/5/13/chartex" xmlns:cx8="http://schemas.microsoft.com/office/drawing/2016/5/14/chartex" xmlns:mc="http://schemas.openxmlformats.org/markup-compatibility/2006" xmlns:aink="http://schemas.microsoft.com/office/drawing/2016/ink" xmlns:am3d="http://schemas.microsoft.com/office/drawing/2017/model3d" xmlns:o="urn:schemas-microsoft-com:office:office" xmlns:r="http://schemas.openxmlformats.org/officeDocument/2006/relationships" xmlns:m="http://schemas.openxmlformats.org/officeDocument/2006/math" xmlns:v="urn:schemas-microsoft-com:vml" xmlns:wp14="http://schemas.microsoft.com/office/word/2010/wordprocessingDrawing" xmlns:wp="http://schemas.openxmlformats.org/drawingml/2006/wordprocessingDrawing" xmlns:w10="urn:schemas-microsoft-com:office:word" xmlns:w="http://schemas.openxmlformats.org/wordprocessingml/2006/main" xmlns:w14="http://schemas.microsoft.com/office/word/2010/wordml" xmlns:w15="http://schemas.microsoft.com/office/word/2012/wordml" xmlns:w16cid="http://schemas.microsoft.com/office/word/2016/wordml/cid" xmlns:w16se="http://schemas.microsoft.com/office/word/2015/wordml/symex" xmlns:wpg="http://schemas.microsoft.com/office/word/2010/wordprocessingGroup" xmlns:wpi="http://schemas.microsoft.com/office/word/2010/wordprocessingInk" xmlns:wne="http://schemas.microsoft.com/office/word/2006/wordml" xmlns:wps="http://schemas.microsoft.com/office/word/2010/wordprocessingShape" mc:Ignorable="w14 w15 w16se w16cid wp14">
   <w:footnote w:type="separator" w:id="-1">
     <w:p>
       <w:pPr>
@@ -2996,7 +3027,15 @@
         <w:footnoteRef/>
       </w:r>
       <w:r>
-        <w:t xml:space="preserve"> Data categories classified as “termNote” are defined to be only at the</w:t>
+        <w:t xml:space="preserve"> Data categories classified as “</w:t>
+      </w:r>
+      <w:proofErr w:type="spellStart"/>
+      <w:r>
+        <w:t>termNote</w:t>
+      </w:r>
+      <w:proofErr w:type="spellEnd"/>
+      <w:r>
+        <w:t>” are defined to be only at the</w:t>
       </w:r>
       <w:r>
         <w:t xml:space="preserve"> term level and do not therefore state their level.</w:t>
@@ -3007,7 +3046,7 @@
 </file>
 
 <file path=word/numbering.xml><?xml version="1.0" encoding="utf-8"?>
-<w:numbering xmlns:wpc="http://schemas.microsoft.com/office/word/2010/wordprocessingCanvas" xmlns:cx="http://schemas.microsoft.com/office/drawing/2014/chartex" xmlns:cx1="http://schemas.microsoft.com/office/drawing/2015/9/8/chartex" xmlns:cx2="http://schemas.microsoft.com/office/drawing/2015/10/21/chartex" xmlns:cx3="http://schemas.microsoft.com/office/drawing/2016/5/9/chartex" xmlns:cx4="http://schemas.microsoft.com/office/drawing/2016/5/10/chartex" xmlns:cx5="http://schemas.microsoft.com/office/drawing/2016/5/11/chartex" xmlns:cx6="http://schemas.microsoft.com/office/drawing/2016/5/12/chartex" xmlns:cx7="http://schemas.microsoft.com/office/drawing/2016/5/13/chartex" xmlns:cx8="http://schemas.microsoft.com/office/drawing/2016/5/14/chartex" xmlns:mc="http://schemas.openxmlformats.org/markup-compatibility/2006" xmlns:aink="http://schemas.microsoft.com/office/drawing/2016/ink" xmlns:am3d="http://schemas.microsoft.com/office/drawing/2017/model3d" xmlns:o="urn:schemas-microsoft-com:office:office" xmlns:r="http://schemas.openxmlformats.org/officeDocument/2006/relationships" xmlns:m="http://schemas.openxmlformats.org/officeDocument/2006/math" xmlns:v="urn:schemas-microsoft-com:vml" xmlns:wp14="http://schemas.microsoft.com/office/word/2010/wordprocessingDrawing" xmlns:wp="http://schemas.openxmlformats.org/drawingml/2006/wordprocessingDrawing" xmlns:w10="urn:schemas-microsoft-com:office:word" xmlns:w="http://schemas.openxmlformats.org/wordprocessingml/2006/main" xmlns:w14="http://schemas.microsoft.com/office/word/2010/wordml" xmlns:w15="http://schemas.microsoft.com/office/word/2012/wordml" xmlns:w16se="http://schemas.microsoft.com/office/word/2015/wordml/symex" xmlns:wpg="http://schemas.microsoft.com/office/word/2010/wordprocessingGroup" xmlns:wpi="http://schemas.microsoft.com/office/word/2010/wordprocessingInk" xmlns:wne="http://schemas.microsoft.com/office/word/2006/wordml" xmlns:wps="http://schemas.microsoft.com/office/word/2010/wordprocessingShape" mc:Ignorable="w14 w15 w16se wp14">
+<w:numbering xmlns:wpc="http://schemas.microsoft.com/office/word/2010/wordprocessingCanvas" xmlns:cx="http://schemas.microsoft.com/office/drawing/2014/chartex" xmlns:cx1="http://schemas.microsoft.com/office/drawing/2015/9/8/chartex" xmlns:cx2="http://schemas.microsoft.com/office/drawing/2015/10/21/chartex" xmlns:cx3="http://schemas.microsoft.com/office/drawing/2016/5/9/chartex" xmlns:cx4="http://schemas.microsoft.com/office/drawing/2016/5/10/chartex" xmlns:cx5="http://schemas.microsoft.com/office/drawing/2016/5/11/chartex" xmlns:cx6="http://schemas.microsoft.com/office/drawing/2016/5/12/chartex" xmlns:cx7="http://schemas.microsoft.com/office/drawing/2016/5/13/chartex" xmlns:cx8="http://schemas.microsoft.com/office/drawing/2016/5/14/chartex" xmlns:mc="http://schemas.openxmlformats.org/markup-compatibility/2006" xmlns:aink="http://schemas.microsoft.com/office/drawing/2016/ink" xmlns:am3d="http://schemas.microsoft.com/office/drawing/2017/model3d" xmlns:o="urn:schemas-microsoft-com:office:office" xmlns:r="http://schemas.openxmlformats.org/officeDocument/2006/relationships" xmlns:m="http://schemas.openxmlformats.org/officeDocument/2006/math" xmlns:v="urn:schemas-microsoft-com:vml" xmlns:wp14="http://schemas.microsoft.com/office/word/2010/wordprocessingDrawing" xmlns:wp="http://schemas.openxmlformats.org/drawingml/2006/wordprocessingDrawing" xmlns:w10="urn:schemas-microsoft-com:office:word" xmlns:w="http://schemas.openxmlformats.org/wordprocessingml/2006/main" xmlns:w14="http://schemas.microsoft.com/office/word/2010/wordml" xmlns:w15="http://schemas.microsoft.com/office/word/2012/wordml" xmlns:w16cid="http://schemas.microsoft.com/office/word/2016/wordml/cid" xmlns:w16se="http://schemas.microsoft.com/office/word/2015/wordml/symex" xmlns:wpg="http://schemas.microsoft.com/office/word/2010/wordprocessingGroup" xmlns:wpi="http://schemas.microsoft.com/office/word/2010/wordprocessingInk" xmlns:wne="http://schemas.microsoft.com/office/word/2006/wordml" xmlns:wps="http://schemas.microsoft.com/office/word/2010/wordprocessingShape" mc:Ignorable="w14 w15 w16se w16cid wp14">
   <w:abstractNum w:abstractNumId="0" w15:restartNumberingAfterBreak="0">
     <w:nsid w:val="2EF94B0C"/>
     <w:multiLevelType w:val="hybridMultilevel"/>
@@ -3628,7 +3667,7 @@
 </file>
 
 <file path=word/styles.xml><?xml version="1.0" encoding="utf-8"?>
-<w:styles xmlns:mc="http://schemas.openxmlformats.org/markup-compatibility/2006" xmlns:r="http://schemas.openxmlformats.org/officeDocument/2006/relationships" xmlns:w="http://schemas.openxmlformats.org/wordprocessingml/2006/main" xmlns:w14="http://schemas.microsoft.com/office/word/2010/wordml" xmlns:w15="http://schemas.microsoft.com/office/word/2012/wordml" xmlns:w16se="http://schemas.microsoft.com/office/word/2015/wordml/symex" mc:Ignorable="w14 w15 w16se">
+<w:styles xmlns:mc="http://schemas.openxmlformats.org/markup-compatibility/2006" xmlns:r="http://schemas.openxmlformats.org/officeDocument/2006/relationships" xmlns:w="http://schemas.openxmlformats.org/wordprocessingml/2006/main" xmlns:w14="http://schemas.microsoft.com/office/word/2010/wordml" xmlns:w15="http://schemas.microsoft.com/office/word/2012/wordml" xmlns:w16cid="http://schemas.microsoft.com/office/word/2016/wordml/cid" xmlns:w16se="http://schemas.microsoft.com/office/word/2015/wordml/symex" mc:Ignorable="w14 w15 w16se w16cid">
   <w:docDefaults>
     <w:rPrDefault>
       <w:rPr>
@@ -4680,7 +4719,7 @@
 </file>
 
 <file path=customXml/itemProps1.xml><?xml version="1.0" encoding="utf-8"?>
-<ds:datastoreItem xmlns:ds="http://schemas.openxmlformats.org/officeDocument/2006/customXml" ds:itemID="{885DFC85-551A-4CA6-A083-64EBB944DF13}">
+<ds:datastoreItem xmlns:ds="http://schemas.openxmlformats.org/officeDocument/2006/customXml" ds:itemID="{B5B3577D-4416-4A30-AA20-507C268FD285}">
   <ds:schemaRefs>
     <ds:schemaRef ds:uri="http://schemas.openxmlformats.org/officeDocument/2006/bibliography"/>
   </ds:schemaRefs>

</xml_diff>

<commit_message>
Fixed levels for responsibility, transactionType, ref, xref, xGraphic (/figure/);
</commit_message>
<xml_diff>
--- a/Basic Module Definition.docx
+++ b/Basic Module Definition.docx
@@ -125,8 +125,6 @@
       <w:r>
         <w:t xml:space="preserve"> </w:t>
       </w:r>
-      <w:bookmarkStart w:id="0" w:name="_GoBack"/>
-      <w:bookmarkEnd w:id="0"/>
     </w:p>
     <w:p>
       <w:pPr>
@@ -397,13 +395,15 @@
                 <w:color w:val="000000"/>
               </w:rPr>
             </w:pPr>
-            <w:r>
-              <w:rPr>
-                <w:rFonts w:ascii="Calibri" w:eastAsia="Times New Roman" w:hAnsi="Calibri" w:cs="Calibri"/>
-                <w:color w:val="000000"/>
-              </w:rPr>
-              <w:t>PCDATA</w:t>
-            </w:r>
+            <w:proofErr w:type="spellStart"/>
+            <w:r>
+              <w:rPr>
+                <w:rFonts w:ascii="Calibri" w:eastAsia="Times New Roman" w:hAnsi="Calibri" w:cs="Calibri"/>
+                <w:color w:val="000000"/>
+              </w:rPr>
+              <w:t>noteText</w:t>
+            </w:r>
+            <w:proofErr w:type="spellEnd"/>
           </w:p>
         </w:tc>
         <w:tc>
@@ -1543,6 +1543,30 @@
                 <w:color w:val="000000"/>
               </w:rPr>
               <w:t>langSec</w:t>
+            </w:r>
+            <w:proofErr w:type="spellEnd"/>
+          </w:p>
+          <w:p>
+            <w:pPr>
+              <w:pStyle w:val="ListParagraph"/>
+              <w:numPr>
+                <w:ilvl w:val="0"/>
+                <w:numId w:val="5"/>
+              </w:numPr>
+              <w:ind w:left="166" w:hanging="166"/>
+              <w:cnfStyle w:val="000000000000" w:firstRow="0" w:lastRow="0" w:firstColumn="0" w:lastColumn="0" w:oddVBand="0" w:evenVBand="0" w:oddHBand="0" w:evenHBand="0" w:firstRowFirstColumn="0" w:firstRowLastColumn="0" w:lastRowFirstColumn="0" w:lastRowLastColumn="0"/>
+              <w:rPr>
+                <w:rFonts w:ascii="Calibri" w:eastAsia="Times New Roman" w:hAnsi="Calibri" w:cs="Calibri"/>
+                <w:color w:val="000000"/>
+              </w:rPr>
+            </w:pPr>
+            <w:proofErr w:type="spellStart"/>
+            <w:r>
+              <w:rPr>
+                <w:rFonts w:ascii="Calibri" w:eastAsia="Times New Roman" w:hAnsi="Calibri" w:cs="Calibri"/>
+                <w:color w:val="000000"/>
+              </w:rPr>
+              <w:t>termSec</w:t>
             </w:r>
             <w:proofErr w:type="spellEnd"/>
           </w:p>
@@ -2070,6 +2094,7 @@
                 <w:sz w:val="24"/>
                 <w:szCs w:val="24"/>
               </w:rPr>
+              <w:lastRenderedPageBreak/>
               <w:t>progressBar</w:t>
             </w:r>
             <w:proofErr w:type="spellEnd"/>
@@ -2100,7 +2125,6 @@
                 <w:sz w:val="24"/>
                 <w:szCs w:val="24"/>
               </w:rPr>
-              <w:lastRenderedPageBreak/>
               <w:t>pushButton</w:t>
             </w:r>
             <w:proofErr w:type="spellEnd"/>
@@ -2808,6 +2832,30 @@
             </w:r>
             <w:proofErr w:type="spellEnd"/>
           </w:p>
+          <w:p>
+            <w:pPr>
+              <w:pStyle w:val="ListParagraph"/>
+              <w:numPr>
+                <w:ilvl w:val="0"/>
+                <w:numId w:val="4"/>
+              </w:numPr>
+              <w:ind w:left="166" w:hanging="166"/>
+              <w:cnfStyle w:val="000000000000" w:firstRow="0" w:lastRow="0" w:firstColumn="0" w:lastColumn="0" w:oddVBand="0" w:evenVBand="0" w:oddHBand="0" w:evenHBand="0" w:firstRowFirstColumn="0" w:firstRowLastColumn="0" w:lastRowFirstColumn="0" w:lastRowLastColumn="0"/>
+              <w:rPr>
+                <w:rFonts w:ascii="Calibri" w:eastAsia="Times New Roman" w:hAnsi="Calibri" w:cs="Calibri"/>
+                <w:color w:val="000000"/>
+              </w:rPr>
+            </w:pPr>
+            <w:proofErr w:type="spellStart"/>
+            <w:r>
+              <w:rPr>
+                <w:rFonts w:ascii="Calibri" w:eastAsia="Times New Roman" w:hAnsi="Calibri" w:cs="Calibri"/>
+                <w:color w:val="000000"/>
+              </w:rPr>
+              <w:t>termSec</w:t>
+            </w:r>
+            <w:proofErr w:type="spellEnd"/>
+          </w:p>
         </w:tc>
       </w:tr>
       <w:tr>
@@ -2931,7 +2979,40 @@
                 <w:rFonts w:ascii="Calibri" w:eastAsia="Times New Roman" w:hAnsi="Calibri" w:cs="Calibri"/>
                 <w:color w:val="000000"/>
               </w:rPr>
-              <w:t>conceptEntry</w:t>
+              <w:t>conc</w:t>
+            </w:r>
+            <w:bookmarkStart w:id="0" w:name="_GoBack"/>
+            <w:bookmarkEnd w:id="0"/>
+            <w:r>
+              <w:rPr>
+                <w:rFonts w:ascii="Calibri" w:eastAsia="Times New Roman" w:hAnsi="Calibri" w:cs="Calibri"/>
+                <w:color w:val="000000"/>
+              </w:rPr>
+              <w:t>eptEntry</w:t>
+            </w:r>
+            <w:proofErr w:type="spellEnd"/>
+          </w:p>
+          <w:p>
+            <w:pPr>
+              <w:pStyle w:val="ListParagraph"/>
+              <w:numPr>
+                <w:ilvl w:val="0"/>
+                <w:numId w:val="5"/>
+              </w:numPr>
+              <w:ind w:left="166" w:hanging="166"/>
+              <w:cnfStyle w:val="000000100000" w:firstRow="0" w:lastRow="0" w:firstColumn="0" w:lastColumn="0" w:oddVBand="0" w:evenVBand="0" w:oddHBand="1" w:evenHBand="0" w:firstRowFirstColumn="0" w:firstRowLastColumn="0" w:lastRowFirstColumn="0" w:lastRowLastColumn="0"/>
+              <w:rPr>
+                <w:rFonts w:ascii="Calibri" w:eastAsia="Times New Roman" w:hAnsi="Calibri" w:cs="Calibri"/>
+                <w:color w:val="000000"/>
+              </w:rPr>
+            </w:pPr>
+            <w:proofErr w:type="spellStart"/>
+            <w:r>
+              <w:rPr>
+                <w:rFonts w:ascii="Calibri" w:eastAsia="Times New Roman" w:hAnsi="Calibri" w:cs="Calibri"/>
+                <w:color w:val="000000"/>
+              </w:rPr>
+              <w:t>langSec</w:t>
             </w:r>
             <w:proofErr w:type="spellEnd"/>
           </w:p>
@@ -4725,7 +4806,7 @@
 </file>
 
 <file path=customXml/itemProps1.xml><?xml version="1.0" encoding="utf-8"?>
-<ds:datastoreItem xmlns:ds="http://schemas.openxmlformats.org/officeDocument/2006/customXml" ds:itemID="{76E0A050-5395-44D4-B7D0-3402FE9EE727}">
+<ds:datastoreItem xmlns:ds="http://schemas.openxmlformats.org/officeDocument/2006/customXml" ds:itemID="{CEAA3C69-95A4-4BC2-8600-3D1E9231C0A6}">
   <ds:schemaRefs>
     <ds:schemaRef ds:uri="http://schemas.openxmlformats.org/officeDocument/2006/bibliography"/>
   </ds:schemaRefs>

</xml_diff>

<commit_message>
updated PCDATA to string
</commit_message>
<xml_diff>
--- a/Basic Module Definition.docx
+++ b/Basic Module Definition.docx
@@ -125,6 +125,8 @@
       <w:r>
         <w:t xml:space="preserve"> </w:t>
       </w:r>
+      <w:bookmarkStart w:id="0" w:name="_GoBack"/>
+      <w:bookmarkEnd w:id="0"/>
     </w:p>
     <w:p>
       <w:pPr>
@@ -535,7 +537,7 @@
                 <w:rFonts w:ascii="Calibri" w:eastAsia="Times New Roman" w:hAnsi="Calibri" w:cs="Calibri"/>
                 <w:color w:val="000000"/>
               </w:rPr>
-              <w:t>PCDATA</w:t>
+              <w:t>string</w:t>
             </w:r>
           </w:p>
         </w:tc>
@@ -690,7 +692,7 @@
                 <w:rFonts w:ascii="Calibri" w:eastAsia="Times New Roman" w:hAnsi="Calibri" w:cs="Calibri"/>
                 <w:color w:val="000000"/>
               </w:rPr>
-              <w:t>PCDATA</w:t>
+              <w:t>string</w:t>
             </w:r>
           </w:p>
         </w:tc>
@@ -1061,7 +1063,7 @@
                 <w:rFonts w:ascii="Calibri" w:eastAsia="Times New Roman" w:hAnsi="Calibri" w:cs="Calibri"/>
                 <w:color w:val="000000"/>
               </w:rPr>
-              <w:t>PCDATA</w:t>
+              <w:t>string</w:t>
             </w:r>
           </w:p>
         </w:tc>
@@ -1182,7 +1184,7 @@
                 <w:rFonts w:ascii="Calibri" w:eastAsia="Times New Roman" w:hAnsi="Calibri" w:cs="Calibri"/>
                 <w:color w:val="000000"/>
               </w:rPr>
-              <w:t>PCDATA</w:t>
+              <w:t>string</w:t>
             </w:r>
           </w:p>
         </w:tc>
@@ -1331,7 +1333,7 @@
                 <w:rFonts w:ascii="Calibri" w:eastAsia="Times New Roman" w:hAnsi="Calibri" w:cs="Calibri"/>
                 <w:color w:val="000000"/>
               </w:rPr>
-              <w:t>PCDATA</w:t>
+              <w:t>string</w:t>
             </w:r>
           </w:p>
         </w:tc>
@@ -1462,7 +1464,7 @@
                 <w:rFonts w:ascii="Calibri" w:eastAsia="Times New Roman" w:hAnsi="Calibri" w:cs="Calibri"/>
                 <w:color w:val="000000"/>
               </w:rPr>
-              <w:t>PCDATA</w:t>
+              <w:t>string</w:t>
             </w:r>
           </w:p>
         </w:tc>
@@ -1491,8 +1493,6 @@
               </w:rPr>
               <w:t>termSec</w:t>
             </w:r>
-            <w:bookmarkStart w:id="0" w:name="_GoBack"/>
-            <w:bookmarkEnd w:id="0"/>
           </w:p>
         </w:tc>
       </w:tr>
@@ -1594,7 +1594,7 @@
                 <w:rFonts w:ascii="Calibri" w:eastAsia="Times New Roman" w:hAnsi="Calibri" w:cs="Calibri"/>
                 <w:color w:val="000000"/>
               </w:rPr>
-              <w:t>PCDATA</w:t>
+              <w:t>string</w:t>
             </w:r>
           </w:p>
         </w:tc>
@@ -1768,7 +1768,7 @@
                 <w:rFonts w:ascii="Calibri" w:eastAsia="Times New Roman" w:hAnsi="Calibri" w:cs="Calibri"/>
                 <w:color w:val="000000"/>
               </w:rPr>
-              <w:t>PCDATA</w:t>
+              <w:t>string</w:t>
             </w:r>
           </w:p>
         </w:tc>
@@ -3054,7 +3054,7 @@
                 <w:rFonts w:ascii="Calibri" w:eastAsia="Times New Roman" w:hAnsi="Calibri" w:cs="Calibri"/>
                 <w:color w:val="000000"/>
               </w:rPr>
-              <w:t>PCDATA</w:t>
+              <w:t>string</w:t>
             </w:r>
           </w:p>
         </w:tc>
@@ -4900,7 +4900,7 @@
 </file>
 
 <file path=customXml/itemProps1.xml><?xml version="1.0" encoding="utf-8"?>
-<ds:datastoreItem xmlns:ds="http://schemas.openxmlformats.org/officeDocument/2006/customXml" ds:itemID="{FA9A4602-FF71-42DA-B618-8F61EB1DD9D3}">
+<ds:datastoreItem xmlns:ds="http://schemas.openxmlformats.org/officeDocument/2006/customXml" ds:itemID="{31DFCE74-FA1F-42CF-96F6-40CFDE470B9B}">
   <ds:schemaRefs>
     <ds:schemaRef ds:uri="http://schemas.openxmlformats.org/officeDocument/2006/bibliography"/>
   </ds:schemaRefs>

</xml_diff>

<commit_message>
C:/Program Files/Git/related term/ and /related concept/ replaced with /cross reference/
</commit_message>
<xml_diff>
--- a/Basic Module Definition.docx
+++ b/Basic Module Definition.docx
@@ -125,8 +125,6 @@
       <w:r>
         <w:t xml:space="preserve"> </w:t>
       </w:r>
-      <w:bookmarkStart w:id="0" w:name="_GoBack"/>
-      <w:bookmarkEnd w:id="0"/>
     </w:p>
     <w:p>
       <w:pPr>
@@ -447,29 +445,29 @@
             <w:cnfStyle w:val="001000000000" w:firstRow="0" w:lastRow="0" w:firstColumn="1" w:lastColumn="0" w:oddVBand="0" w:evenVBand="0" w:oddHBand="0" w:evenHBand="0" w:firstRowFirstColumn="0" w:firstRowLastColumn="0" w:lastRowFirstColumn="0" w:lastRowLastColumn="0"/>
             <w:tcW w:w="2387" w:type="dxa"/>
             <w:noWrap/>
-            <w:hideMark/>
-          </w:tcPr>
-          <w:p>
-            <w:pPr>
-              <w:rPr>
-                <w:rFonts w:ascii="Calibri" w:eastAsia="Times New Roman" w:hAnsi="Calibri" w:cs="Calibri"/>
-                <w:color w:val="000000"/>
-              </w:rPr>
-            </w:pPr>
-            <w:r>
-              <w:rPr>
-                <w:rFonts w:ascii="Calibri" w:eastAsia="Times New Roman" w:hAnsi="Calibri" w:cs="Calibri"/>
-                <w:color w:val="000000"/>
-              </w:rPr>
-              <w:t>definition</w:t>
-            </w:r>
+          </w:tcPr>
+          <w:p>
+            <w:pPr>
+              <w:rPr>
+                <w:rFonts w:ascii="Calibri" w:eastAsia="Times New Roman" w:hAnsi="Calibri" w:cs="Calibri"/>
+                <w:color w:val="000000"/>
+              </w:rPr>
+            </w:pPr>
+            <w:proofErr w:type="spellStart"/>
+            <w:r>
+              <w:rPr>
+                <w:rFonts w:ascii="Calibri" w:eastAsia="Times New Roman" w:hAnsi="Calibri" w:cs="Calibri"/>
+                <w:color w:val="000000"/>
+              </w:rPr>
+              <w:t>crossReference</w:t>
+            </w:r>
+            <w:proofErr w:type="spellEnd"/>
           </w:p>
         </w:tc>
         <w:tc>
           <w:tcPr>
             <w:tcW w:w="4071" w:type="dxa"/>
             <w:noWrap/>
-            <w:hideMark/>
           </w:tcPr>
           <w:p>
             <w:pPr>
@@ -484,14 +482,14 @@
                 <w:rFonts w:ascii="Calibri" w:eastAsia="Times New Roman" w:hAnsi="Calibri" w:cs="Calibri"/>
                 <w:color w:val="000000"/>
               </w:rPr>
-              <w:t>http://www.datcatinfo.net/datcat/DC-16</w:t>
-            </w:r>
-            <w:r>
-              <w:rPr>
-                <w:rFonts w:ascii="Calibri" w:eastAsia="Times New Roman" w:hAnsi="Calibri" w:cs="Calibri"/>
-                <w:color w:val="000000"/>
-              </w:rPr>
-              <w:t>8</w:t>
+              <w:t>http://www.datcatinfo.net/datcat/DC-</w:t>
+            </w:r>
+            <w:r>
+              <w:rPr>
+                <w:rFonts w:ascii="Calibri" w:eastAsia="Times New Roman" w:hAnsi="Calibri" w:cs="Calibri"/>
+                <w:color w:val="000000"/>
+              </w:rPr>
+              <w:t>164</w:t>
             </w:r>
           </w:p>
         </w:tc>
@@ -499,7 +497,6 @@
           <w:tcPr>
             <w:tcW w:w="1465" w:type="dxa"/>
             <w:noWrap/>
-            <w:hideMark/>
           </w:tcPr>
           <w:p>
             <w:pPr>
@@ -514,7 +511,7 @@
                 <w:rFonts w:ascii="Calibri" w:eastAsia="Times New Roman" w:hAnsi="Calibri" w:cs="Calibri"/>
                 <w:color w:val="000000"/>
               </w:rPr>
-              <w:t>descrip</w:t>
+              <w:t>ref</w:t>
             </w:r>
           </w:p>
         </w:tc>
@@ -522,7 +519,6 @@
           <w:tcPr>
             <w:tcW w:w="2417" w:type="dxa"/>
             <w:noWrap/>
-            <w:hideMark/>
           </w:tcPr>
           <w:p>
             <w:pPr>
@@ -583,15 +579,15 @@
                 <w:color w:val="000000"/>
               </w:rPr>
             </w:pPr>
-            <w:proofErr w:type="spellStart"/>
-            <w:r>
-              <w:rPr>
-                <w:rFonts w:ascii="Calibri" w:eastAsia="Times New Roman" w:hAnsi="Calibri" w:cs="Calibri"/>
-                <w:color w:val="000000"/>
-              </w:rPr>
-              <w:t>langSec</w:t>
-            </w:r>
-            <w:proofErr w:type="spellEnd"/>
+            <w:r>
+              <w:rPr>
+                <w:rFonts w:ascii="Calibri" w:eastAsia="Times New Roman" w:hAnsi="Calibri" w:cs="Calibri"/>
+                <w:color w:val="000000"/>
+              </w:rPr>
+              <w:t>termSec</w:t>
+            </w:r>
+            <w:bookmarkStart w:id="0" w:name="_GoBack"/>
+            <w:bookmarkEnd w:id="0"/>
           </w:p>
         </w:tc>
       </w:tr>
@@ -614,15 +610,13 @@
                 <w:color w:val="000000"/>
               </w:rPr>
             </w:pPr>
-            <w:proofErr w:type="spellStart"/>
-            <w:r>
-              <w:rPr>
-                <w:rFonts w:ascii="Calibri" w:eastAsia="Times New Roman" w:hAnsi="Calibri" w:cs="Calibri"/>
-                <w:color w:val="000000"/>
-              </w:rPr>
-              <w:t>externalCrossReference</w:t>
-            </w:r>
-            <w:proofErr w:type="spellEnd"/>
+            <w:r>
+              <w:rPr>
+                <w:rFonts w:ascii="Calibri" w:eastAsia="Times New Roman" w:hAnsi="Calibri" w:cs="Calibri"/>
+                <w:color w:val="000000"/>
+              </w:rPr>
+              <w:t>definition</w:t>
+            </w:r>
           </w:p>
         </w:tc>
         <w:tc>
@@ -644,7 +638,14 @@
                 <w:rFonts w:ascii="Calibri" w:eastAsia="Times New Roman" w:hAnsi="Calibri" w:cs="Calibri"/>
                 <w:color w:val="000000"/>
               </w:rPr>
-              <w:t>http://www.datcatinfo.net/datcat/DC-226</w:t>
+              <w:t>http://www.datcatinfo.net/datcat/DC-16</w:t>
+            </w:r>
+            <w:r>
+              <w:rPr>
+                <w:rFonts w:ascii="Calibri" w:eastAsia="Times New Roman" w:hAnsi="Calibri" w:cs="Calibri"/>
+                <w:color w:val="000000"/>
+              </w:rPr>
+              <w:t>8</w:t>
             </w:r>
           </w:p>
         </w:tc>
@@ -662,15 +663,13 @@
                 <w:color w:val="000000"/>
               </w:rPr>
             </w:pPr>
-            <w:proofErr w:type="spellStart"/>
-            <w:r>
-              <w:rPr>
-                <w:rFonts w:ascii="Calibri" w:eastAsia="Times New Roman" w:hAnsi="Calibri" w:cs="Calibri"/>
-                <w:color w:val="000000"/>
-              </w:rPr>
-              <w:t>xref</w:t>
-            </w:r>
-            <w:proofErr w:type="spellEnd"/>
+            <w:r>
+              <w:rPr>
+                <w:rFonts w:ascii="Calibri" w:eastAsia="Times New Roman" w:hAnsi="Calibri" w:cs="Calibri"/>
+                <w:color w:val="000000"/>
+              </w:rPr>
+              <w:t>descrip</w:t>
+            </w:r>
           </w:p>
         </w:tc>
         <w:tc>
@@ -744,7 +743,7 @@
                 <w:rFonts w:ascii="Calibri" w:eastAsia="Times New Roman" w:hAnsi="Calibri" w:cs="Calibri"/>
                 <w:color w:val="000000"/>
               </w:rPr>
-              <w:t>termSec</w:t>
+              <w:t>langSec</w:t>
             </w:r>
             <w:proofErr w:type="spellEnd"/>
           </w:p>
@@ -774,14 +773,7 @@
                 <w:rFonts w:ascii="Calibri" w:eastAsia="Times New Roman" w:hAnsi="Calibri" w:cs="Calibri"/>
                 <w:color w:val="000000"/>
               </w:rPr>
-              <w:t>grammaticalG</w:t>
-            </w:r>
-            <w:r>
-              <w:rPr>
-                <w:rFonts w:ascii="Calibri" w:eastAsia="Times New Roman" w:hAnsi="Calibri" w:cs="Calibri"/>
-                <w:color w:val="000000"/>
-              </w:rPr>
-              <w:t>ender</w:t>
+              <w:t>externalCrossReference</w:t>
             </w:r>
             <w:proofErr w:type="spellEnd"/>
           </w:p>
@@ -805,14 +797,7 @@
                 <w:rFonts w:ascii="Calibri" w:eastAsia="Times New Roman" w:hAnsi="Calibri" w:cs="Calibri"/>
                 <w:color w:val="000000"/>
               </w:rPr>
-              <w:t>http://www.datcatinfo.net/datcat/DC-</w:t>
-            </w:r>
-            <w:r>
-              <w:rPr>
-                <w:rFonts w:ascii="Calibri" w:eastAsia="Times New Roman" w:hAnsi="Calibri" w:cs="Calibri"/>
-                <w:color w:val="000000"/>
-              </w:rPr>
-              <w:t>245</w:t>
+              <w:t>http://www.datcatinfo.net/datcat/DC-226</w:t>
             </w:r>
           </w:p>
         </w:tc>
@@ -836,7 +821,7 @@
                 <w:rFonts w:ascii="Calibri" w:eastAsia="Times New Roman" w:hAnsi="Calibri" w:cs="Calibri"/>
                 <w:color w:val="000000"/>
               </w:rPr>
-              <w:t>termNote</w:t>
+              <w:t>xref</w:t>
             </w:r>
             <w:proofErr w:type="spellEnd"/>
           </w:p>
@@ -849,120 +834,72 @@
           </w:tcPr>
           <w:p>
             <w:pPr>
+              <w:cnfStyle w:val="000000000000" w:firstRow="0" w:lastRow="0" w:firstColumn="0" w:lastColumn="0" w:oddVBand="0" w:evenVBand="0" w:oddHBand="0" w:evenHBand="0" w:firstRowFirstColumn="0" w:firstRowLastColumn="0" w:lastRowFirstColumn="0" w:lastRowLastColumn="0"/>
+              <w:rPr>
+                <w:rFonts w:ascii="Calibri" w:eastAsia="Times New Roman" w:hAnsi="Calibri" w:cs="Calibri"/>
+                <w:color w:val="000000"/>
+              </w:rPr>
+            </w:pPr>
+            <w:r>
+              <w:rPr>
+                <w:rFonts w:ascii="Calibri" w:eastAsia="Times New Roman" w:hAnsi="Calibri" w:cs="Calibri"/>
+                <w:color w:val="000000"/>
+              </w:rPr>
+              <w:t>string</w:t>
+            </w:r>
+          </w:p>
+        </w:tc>
+        <w:tc>
+          <w:tcPr>
+            <w:tcW w:w="1572" w:type="dxa"/>
+          </w:tcPr>
+          <w:p>
+            <w:pPr>
               <w:pStyle w:val="ListParagraph"/>
               <w:numPr>
                 <w:ilvl w:val="0"/>
-                <w:numId w:val="2"/>
-              </w:numPr>
-              <w:ind w:left="241" w:hanging="241"/>
+                <w:numId w:val="5"/>
+              </w:numPr>
+              <w:ind w:left="166" w:hanging="166"/>
               <w:cnfStyle w:val="000000000000" w:firstRow="0" w:lastRow="0" w:firstColumn="0" w:lastColumn="0" w:oddVBand="0" w:evenVBand="0" w:oddHBand="0" w:evenHBand="0" w:firstRowFirstColumn="0" w:firstRowLastColumn="0" w:lastRowFirstColumn="0" w:lastRowLastColumn="0"/>
               <w:rPr>
                 <w:rFonts w:ascii="Calibri" w:eastAsia="Times New Roman" w:hAnsi="Calibri" w:cs="Calibri"/>
                 <w:color w:val="000000"/>
               </w:rPr>
             </w:pPr>
-            <w:r>
-              <w:rPr>
-                <w:rFonts w:ascii="Calibri" w:eastAsia="Times New Roman" w:hAnsi="Calibri" w:cs="Calibri"/>
-                <w:color w:val="000000"/>
-              </w:rPr>
-              <w:t>masculine</w:t>
-            </w:r>
-            <w:r>
-              <w:rPr>
-                <w:rFonts w:ascii="Calibri" w:eastAsia="Times New Roman" w:hAnsi="Calibri" w:cs="Calibri"/>
-                <w:color w:val="000000"/>
-              </w:rPr>
-              <w:t xml:space="preserve"> </w:t>
-            </w:r>
+            <w:proofErr w:type="spellStart"/>
+            <w:r>
+              <w:rPr>
+                <w:rFonts w:ascii="Calibri" w:eastAsia="Times New Roman" w:hAnsi="Calibri" w:cs="Calibri"/>
+                <w:color w:val="000000"/>
+              </w:rPr>
+              <w:t>conceptEntry</w:t>
+            </w:r>
+            <w:proofErr w:type="spellEnd"/>
           </w:p>
           <w:p>
             <w:pPr>
               <w:pStyle w:val="ListParagraph"/>
               <w:numPr>
                 <w:ilvl w:val="0"/>
-                <w:numId w:val="2"/>
-              </w:numPr>
-              <w:ind w:left="241" w:hanging="241"/>
+                <w:numId w:val="5"/>
+              </w:numPr>
+              <w:ind w:left="166" w:hanging="166"/>
               <w:cnfStyle w:val="000000000000" w:firstRow="0" w:lastRow="0" w:firstColumn="0" w:lastColumn="0" w:oddVBand="0" w:evenVBand="0" w:oddHBand="0" w:evenHBand="0" w:firstRowFirstColumn="0" w:firstRowLastColumn="0" w:lastRowFirstColumn="0" w:lastRowLastColumn="0"/>
               <w:rPr>
                 <w:rFonts w:ascii="Calibri" w:eastAsia="Times New Roman" w:hAnsi="Calibri" w:cs="Calibri"/>
                 <w:color w:val="000000"/>
               </w:rPr>
             </w:pPr>
-            <w:r>
-              <w:rPr>
-                <w:rFonts w:ascii="Calibri" w:eastAsia="Times New Roman" w:hAnsi="Calibri" w:cs="Calibri"/>
-                <w:color w:val="000000"/>
-              </w:rPr>
-              <w:t>feminine</w:t>
-            </w:r>
-          </w:p>
-          <w:p>
-            <w:pPr>
-              <w:pStyle w:val="ListParagraph"/>
-              <w:numPr>
-                <w:ilvl w:val="0"/>
-                <w:numId w:val="2"/>
-              </w:numPr>
-              <w:ind w:left="241" w:hanging="241"/>
-              <w:cnfStyle w:val="000000000000" w:firstRow="0" w:lastRow="0" w:firstColumn="0" w:lastColumn="0" w:oddVBand="0" w:evenVBand="0" w:oddHBand="0" w:evenHBand="0" w:firstRowFirstColumn="0" w:firstRowLastColumn="0" w:lastRowFirstColumn="0" w:lastRowLastColumn="0"/>
-              <w:rPr>
-                <w:rFonts w:ascii="Calibri" w:eastAsia="Times New Roman" w:hAnsi="Calibri" w:cs="Calibri"/>
-                <w:color w:val="000000"/>
-              </w:rPr>
-            </w:pPr>
-            <w:r>
-              <w:rPr>
-                <w:rFonts w:ascii="Calibri" w:eastAsia="Times New Roman" w:hAnsi="Calibri" w:cs="Calibri"/>
-                <w:color w:val="000000"/>
-              </w:rPr>
-              <w:t>neuter</w:t>
-            </w:r>
-          </w:p>
-          <w:p>
-            <w:pPr>
-              <w:pStyle w:val="ListParagraph"/>
-              <w:numPr>
-                <w:ilvl w:val="0"/>
-                <w:numId w:val="2"/>
-              </w:numPr>
-              <w:ind w:left="241" w:hanging="241"/>
-              <w:cnfStyle w:val="000000000000" w:firstRow="0" w:lastRow="0" w:firstColumn="0" w:lastColumn="0" w:oddVBand="0" w:evenVBand="0" w:oddHBand="0" w:evenHBand="0" w:firstRowFirstColumn="0" w:firstRowLastColumn="0" w:lastRowFirstColumn="0" w:lastRowLastColumn="0"/>
-              <w:rPr>
-                <w:rFonts w:ascii="Calibri" w:eastAsia="Times New Roman" w:hAnsi="Calibri" w:cs="Calibri"/>
-                <w:color w:val="000000"/>
-              </w:rPr>
-            </w:pPr>
-            <w:r>
-              <w:rPr>
-                <w:rFonts w:ascii="Calibri" w:eastAsia="Times New Roman" w:hAnsi="Calibri" w:cs="Calibri"/>
-                <w:color w:val="000000"/>
-              </w:rPr>
-              <w:t>other</w:t>
-            </w:r>
-          </w:p>
-        </w:tc>
-        <w:tc>
-          <w:tcPr>
-            <w:tcW w:w="1572" w:type="dxa"/>
-          </w:tcPr>
-          <w:p>
-            <w:pPr>
-              <w:jc w:val="center"/>
-              <w:cnfStyle w:val="000000000000" w:firstRow="0" w:lastRow="0" w:firstColumn="0" w:lastColumn="0" w:oddVBand="0" w:evenVBand="0" w:oddHBand="0" w:evenHBand="0" w:firstRowFirstColumn="0" w:firstRowLastColumn="0" w:lastRowFirstColumn="0" w:lastRowLastColumn="0"/>
-              <w:rPr>
-                <w:rFonts w:ascii="Calibri" w:eastAsia="Times New Roman" w:hAnsi="Calibri" w:cs="Calibri"/>
-                <w:color w:val="000000"/>
-              </w:rPr>
-            </w:pPr>
-            <w:r>
-              <w:rPr>
-                <w:rFonts w:ascii="Calibri" w:eastAsia="Times New Roman" w:hAnsi="Calibri" w:cs="Calibri"/>
-                <w:color w:val="000000"/>
-              </w:rPr>
-              <w:t>-</w:t>
-            </w:r>
+            <w:proofErr w:type="spellStart"/>
+            <w:r>
+              <w:rPr>
+                <w:rFonts w:ascii="Calibri" w:eastAsia="Times New Roman" w:hAnsi="Calibri" w:cs="Calibri"/>
+                <w:color w:val="000000"/>
+              </w:rPr>
+              <w:t>termSec</w:t>
+            </w:r>
+            <w:proofErr w:type="spellEnd"/>
           </w:p>
         </w:tc>
       </w:tr>
@@ -991,7 +928,14 @@
                 <w:rFonts w:ascii="Calibri" w:eastAsia="Times New Roman" w:hAnsi="Calibri" w:cs="Calibri"/>
                 <w:color w:val="000000"/>
               </w:rPr>
-              <w:t>geographicalUsage</w:t>
+              <w:t>grammaticalG</w:t>
+            </w:r>
+            <w:r>
+              <w:rPr>
+                <w:rFonts w:ascii="Calibri" w:eastAsia="Times New Roman" w:hAnsi="Calibri" w:cs="Calibri"/>
+                <w:color w:val="000000"/>
+              </w:rPr>
+              <w:t>ender</w:t>
             </w:r>
             <w:proofErr w:type="spellEnd"/>
           </w:p>
@@ -1015,7 +959,14 @@
                 <w:rFonts w:ascii="Calibri" w:eastAsia="Times New Roman" w:hAnsi="Calibri" w:cs="Calibri"/>
                 <w:color w:val="000000"/>
               </w:rPr>
-              <w:t>http://www.datcatinfo.net/datcat/DC-243</w:t>
+              <w:t>http://www.datcatinfo.net/datcat/DC-</w:t>
+            </w:r>
+            <w:r>
+              <w:rPr>
+                <w:rFonts w:ascii="Calibri" w:eastAsia="Times New Roman" w:hAnsi="Calibri" w:cs="Calibri"/>
+                <w:color w:val="000000"/>
+              </w:rPr>
+              <w:t>245</w:t>
             </w:r>
           </w:p>
         </w:tc>
@@ -1052,6 +1003,12 @@
           </w:tcPr>
           <w:p>
             <w:pPr>
+              <w:pStyle w:val="ListParagraph"/>
+              <w:numPr>
+                <w:ilvl w:val="0"/>
+                <w:numId w:val="2"/>
+              </w:numPr>
+              <w:ind w:left="241" w:hanging="241"/>
               <w:cnfStyle w:val="000000100000" w:firstRow="0" w:lastRow="0" w:firstColumn="0" w:lastColumn="0" w:oddVBand="0" w:evenVBand="0" w:oddHBand="1" w:evenHBand="0" w:firstRowFirstColumn="0" w:firstRowLastColumn="0" w:lastRowFirstColumn="0" w:lastRowLastColumn="0"/>
               <w:rPr>
                 <w:rFonts w:ascii="Calibri" w:eastAsia="Times New Roman" w:hAnsi="Calibri" w:cs="Calibri"/>
@@ -1063,7 +1020,80 @@
                 <w:rFonts w:ascii="Calibri" w:eastAsia="Times New Roman" w:hAnsi="Calibri" w:cs="Calibri"/>
                 <w:color w:val="000000"/>
               </w:rPr>
-              <w:t>string</w:t>
+              <w:t>masculine</w:t>
+            </w:r>
+            <w:r>
+              <w:rPr>
+                <w:rFonts w:ascii="Calibri" w:eastAsia="Times New Roman" w:hAnsi="Calibri" w:cs="Calibri"/>
+                <w:color w:val="000000"/>
+              </w:rPr>
+              <w:t xml:space="preserve"> </w:t>
+            </w:r>
+          </w:p>
+          <w:p>
+            <w:pPr>
+              <w:pStyle w:val="ListParagraph"/>
+              <w:numPr>
+                <w:ilvl w:val="0"/>
+                <w:numId w:val="2"/>
+              </w:numPr>
+              <w:ind w:left="241" w:hanging="241"/>
+              <w:cnfStyle w:val="000000100000" w:firstRow="0" w:lastRow="0" w:firstColumn="0" w:lastColumn="0" w:oddVBand="0" w:evenVBand="0" w:oddHBand="1" w:evenHBand="0" w:firstRowFirstColumn="0" w:firstRowLastColumn="0" w:lastRowFirstColumn="0" w:lastRowLastColumn="0"/>
+              <w:rPr>
+                <w:rFonts w:ascii="Calibri" w:eastAsia="Times New Roman" w:hAnsi="Calibri" w:cs="Calibri"/>
+                <w:color w:val="000000"/>
+              </w:rPr>
+            </w:pPr>
+            <w:r>
+              <w:rPr>
+                <w:rFonts w:ascii="Calibri" w:eastAsia="Times New Roman" w:hAnsi="Calibri" w:cs="Calibri"/>
+                <w:color w:val="000000"/>
+              </w:rPr>
+              <w:t>feminine</w:t>
+            </w:r>
+          </w:p>
+          <w:p>
+            <w:pPr>
+              <w:pStyle w:val="ListParagraph"/>
+              <w:numPr>
+                <w:ilvl w:val="0"/>
+                <w:numId w:val="2"/>
+              </w:numPr>
+              <w:ind w:left="241" w:hanging="241"/>
+              <w:cnfStyle w:val="000000100000" w:firstRow="0" w:lastRow="0" w:firstColumn="0" w:lastColumn="0" w:oddVBand="0" w:evenVBand="0" w:oddHBand="1" w:evenHBand="0" w:firstRowFirstColumn="0" w:firstRowLastColumn="0" w:lastRowFirstColumn="0" w:lastRowLastColumn="0"/>
+              <w:rPr>
+                <w:rFonts w:ascii="Calibri" w:eastAsia="Times New Roman" w:hAnsi="Calibri" w:cs="Calibri"/>
+                <w:color w:val="000000"/>
+              </w:rPr>
+            </w:pPr>
+            <w:r>
+              <w:rPr>
+                <w:rFonts w:ascii="Calibri" w:eastAsia="Times New Roman" w:hAnsi="Calibri" w:cs="Calibri"/>
+                <w:color w:val="000000"/>
+              </w:rPr>
+              <w:t>neuter</w:t>
+            </w:r>
+          </w:p>
+          <w:p>
+            <w:pPr>
+              <w:pStyle w:val="ListParagraph"/>
+              <w:numPr>
+                <w:ilvl w:val="0"/>
+                <w:numId w:val="2"/>
+              </w:numPr>
+              <w:ind w:left="241" w:hanging="241"/>
+              <w:cnfStyle w:val="000000100000" w:firstRow="0" w:lastRow="0" w:firstColumn="0" w:lastColumn="0" w:oddVBand="0" w:evenVBand="0" w:oddHBand="1" w:evenHBand="0" w:firstRowFirstColumn="0" w:firstRowLastColumn="0" w:lastRowFirstColumn="0" w:lastRowLastColumn="0"/>
+              <w:rPr>
+                <w:rFonts w:ascii="Calibri" w:eastAsia="Times New Roman" w:hAnsi="Calibri" w:cs="Calibri"/>
+                <w:color w:val="000000"/>
+              </w:rPr>
+            </w:pPr>
+            <w:r>
+              <w:rPr>
+                <w:rFonts w:ascii="Calibri" w:eastAsia="Times New Roman" w:hAnsi="Calibri" w:cs="Calibri"/>
+                <w:color w:val="000000"/>
+              </w:rPr>
+              <w:t>other</w:t>
             </w:r>
           </w:p>
         </w:tc>
@@ -1114,7 +1144,7 @@
                 <w:rFonts w:ascii="Calibri" w:eastAsia="Times New Roman" w:hAnsi="Calibri" w:cs="Calibri"/>
                 <w:color w:val="000000"/>
               </w:rPr>
-              <w:t>projectSubset</w:t>
+              <w:t>geographicalUsage</w:t>
             </w:r>
             <w:proofErr w:type="spellEnd"/>
           </w:p>
@@ -1138,7 +1168,7 @@
                 <w:rFonts w:ascii="Calibri" w:eastAsia="Times New Roman" w:hAnsi="Calibri" w:cs="Calibri"/>
                 <w:color w:val="000000"/>
               </w:rPr>
-              <w:t>http://www.datcatinfo.net/datcat/DC-406</w:t>
+              <w:t>http://www.datcatinfo.net/datcat/DC-243</w:t>
             </w:r>
           </w:p>
         </w:tc>
@@ -1156,13 +1186,15 @@
                 <w:color w:val="000000"/>
               </w:rPr>
             </w:pPr>
-            <w:r>
-              <w:rPr>
-                <w:rFonts w:ascii="Calibri" w:eastAsia="Times New Roman" w:hAnsi="Calibri" w:cs="Calibri"/>
-                <w:color w:val="000000"/>
-              </w:rPr>
-              <w:t>admin</w:t>
-            </w:r>
+            <w:proofErr w:type="spellStart"/>
+            <w:r>
+              <w:rPr>
+                <w:rFonts w:ascii="Calibri" w:eastAsia="Times New Roman" w:hAnsi="Calibri" w:cs="Calibri"/>
+                <w:color w:val="000000"/>
+              </w:rPr>
+              <w:t>termNote</w:t>
+            </w:r>
+            <w:proofErr w:type="spellEnd"/>
           </w:p>
         </w:tc>
         <w:tc>
@@ -1194,51 +1226,20 @@
           </w:tcPr>
           <w:p>
             <w:pPr>
-              <w:pStyle w:val="ListParagraph"/>
-              <w:numPr>
-                <w:ilvl w:val="0"/>
-                <w:numId w:val="5"/>
-              </w:numPr>
-              <w:ind w:left="166" w:hanging="166"/>
+              <w:jc w:val="center"/>
               <w:cnfStyle w:val="000000000000" w:firstRow="0" w:lastRow="0" w:firstColumn="0" w:lastColumn="0" w:oddVBand="0" w:evenVBand="0" w:oddHBand="0" w:evenHBand="0" w:firstRowFirstColumn="0" w:firstRowLastColumn="0" w:lastRowFirstColumn="0" w:lastRowLastColumn="0"/>
               <w:rPr>
                 <w:rFonts w:ascii="Calibri" w:eastAsia="Times New Roman" w:hAnsi="Calibri" w:cs="Calibri"/>
                 <w:color w:val="000000"/>
               </w:rPr>
             </w:pPr>
-            <w:proofErr w:type="spellStart"/>
-            <w:r>
-              <w:rPr>
-                <w:rFonts w:ascii="Calibri" w:eastAsia="Times New Roman" w:hAnsi="Calibri" w:cs="Calibri"/>
-                <w:color w:val="000000"/>
-              </w:rPr>
-              <w:t>conceptEntry</w:t>
-            </w:r>
-            <w:proofErr w:type="spellEnd"/>
-          </w:p>
-          <w:p>
-            <w:pPr>
-              <w:pStyle w:val="ListParagraph"/>
-              <w:numPr>
-                <w:ilvl w:val="0"/>
-                <w:numId w:val="5"/>
-              </w:numPr>
-              <w:ind w:left="166" w:hanging="166"/>
-              <w:cnfStyle w:val="000000000000" w:firstRow="0" w:lastRow="0" w:firstColumn="0" w:lastColumn="0" w:oddVBand="0" w:evenVBand="0" w:oddHBand="0" w:evenHBand="0" w:firstRowFirstColumn="0" w:firstRowLastColumn="0" w:lastRowFirstColumn="0" w:lastRowLastColumn="0"/>
-              <w:rPr>
-                <w:rFonts w:ascii="Calibri" w:eastAsia="Times New Roman" w:hAnsi="Calibri" w:cs="Calibri"/>
-                <w:color w:val="000000"/>
-              </w:rPr>
-            </w:pPr>
-            <w:proofErr w:type="spellStart"/>
-            <w:r>
-              <w:rPr>
-                <w:rFonts w:ascii="Calibri" w:eastAsia="Times New Roman" w:hAnsi="Calibri" w:cs="Calibri"/>
-                <w:color w:val="000000"/>
-              </w:rPr>
-              <w:t>termSec</w:t>
-            </w:r>
-            <w:proofErr w:type="spellEnd"/>
+            <w:r>
+              <w:rPr>
+                <w:rFonts w:ascii="Calibri" w:eastAsia="Times New Roman" w:hAnsi="Calibri" w:cs="Calibri"/>
+                <w:color w:val="000000"/>
+              </w:rPr>
+              <w:t>-</w:t>
+            </w:r>
           </w:p>
         </w:tc>
       </w:tr>
@@ -1252,21 +1253,22 @@
             <w:cnfStyle w:val="001000000000" w:firstRow="0" w:lastRow="0" w:firstColumn="1" w:lastColumn="0" w:oddVBand="0" w:evenVBand="0" w:oddHBand="0" w:evenHBand="0" w:firstRowFirstColumn="0" w:firstRowLastColumn="0" w:lastRowFirstColumn="0" w:lastRowLastColumn="0"/>
             <w:tcW w:w="2387" w:type="dxa"/>
             <w:noWrap/>
-          </w:tcPr>
-          <w:p>
-            <w:pPr>
-              <w:rPr>
-                <w:rFonts w:ascii="Calibri" w:eastAsia="Times New Roman" w:hAnsi="Calibri" w:cs="Calibri"/>
-                <w:color w:val="000000"/>
-              </w:rPr>
-            </w:pPr>
-            <w:proofErr w:type="spellStart"/>
-            <w:r>
-              <w:rPr>
-                <w:rFonts w:ascii="Calibri" w:eastAsia="Times New Roman" w:hAnsi="Calibri" w:cs="Calibri"/>
-                <w:color w:val="000000"/>
-              </w:rPr>
-              <w:t>relatedConcept</w:t>
+            <w:hideMark/>
+          </w:tcPr>
+          <w:p>
+            <w:pPr>
+              <w:rPr>
+                <w:rFonts w:ascii="Calibri" w:eastAsia="Times New Roman" w:hAnsi="Calibri" w:cs="Calibri"/>
+                <w:color w:val="000000"/>
+              </w:rPr>
+            </w:pPr>
+            <w:proofErr w:type="spellStart"/>
+            <w:r>
+              <w:rPr>
+                <w:rFonts w:ascii="Calibri" w:eastAsia="Times New Roman" w:hAnsi="Calibri" w:cs="Calibri"/>
+                <w:color w:val="000000"/>
+              </w:rPr>
+              <w:t>projectSubset</w:t>
             </w:r>
             <w:proofErr w:type="spellEnd"/>
           </w:p>
@@ -1275,6 +1277,7 @@
           <w:tcPr>
             <w:tcW w:w="4071" w:type="dxa"/>
             <w:noWrap/>
+            <w:hideMark/>
           </w:tcPr>
           <w:p>
             <w:pPr>
@@ -1289,7 +1292,7 @@
                 <w:rFonts w:ascii="Calibri" w:eastAsia="Times New Roman" w:hAnsi="Calibri" w:cs="Calibri"/>
                 <w:color w:val="000000"/>
               </w:rPr>
-              <w:t>http://www.datcatinfo.net/datcat/DC-435</w:t>
+              <w:t>http://www.datcatinfo.net/datcat/DC-406</w:t>
             </w:r>
           </w:p>
         </w:tc>
@@ -1297,6 +1300,7 @@
           <w:tcPr>
             <w:tcW w:w="1465" w:type="dxa"/>
             <w:noWrap/>
+            <w:hideMark/>
           </w:tcPr>
           <w:p>
             <w:pPr>
@@ -1311,7 +1315,7 @@
                 <w:rFonts w:ascii="Calibri" w:eastAsia="Times New Roman" w:hAnsi="Calibri" w:cs="Calibri"/>
                 <w:color w:val="000000"/>
               </w:rPr>
-              <w:t>ref</w:t>
+              <w:t>admin</w:t>
             </w:r>
           </w:p>
         </w:tc>
@@ -1319,6 +1323,7 @@
           <w:tcPr>
             <w:tcW w:w="2417" w:type="dxa"/>
             <w:noWrap/>
+            <w:hideMark/>
           </w:tcPr>
           <w:p>
             <w:pPr>
@@ -1362,6 +1367,30 @@
                 <w:color w:val="000000"/>
               </w:rPr>
               <w:t>conceptEntry</w:t>
+            </w:r>
+            <w:proofErr w:type="spellEnd"/>
+          </w:p>
+          <w:p>
+            <w:pPr>
+              <w:pStyle w:val="ListParagraph"/>
+              <w:numPr>
+                <w:ilvl w:val="0"/>
+                <w:numId w:val="5"/>
+              </w:numPr>
+              <w:ind w:left="166" w:hanging="166"/>
+              <w:cnfStyle w:val="000000100000" w:firstRow="0" w:lastRow="0" w:firstColumn="0" w:lastColumn="0" w:oddVBand="0" w:evenVBand="0" w:oddHBand="1" w:evenHBand="0" w:firstRowFirstColumn="0" w:firstRowLastColumn="0" w:lastRowFirstColumn="0" w:lastRowLastColumn="0"/>
+              <w:rPr>
+                <w:rFonts w:ascii="Calibri" w:eastAsia="Times New Roman" w:hAnsi="Calibri" w:cs="Calibri"/>
+                <w:color w:val="000000"/>
+              </w:rPr>
+            </w:pPr>
+            <w:proofErr w:type="spellStart"/>
+            <w:r>
+              <w:rPr>
+                <w:rFonts w:ascii="Calibri" w:eastAsia="Times New Roman" w:hAnsi="Calibri" w:cs="Calibri"/>
+                <w:color w:val="000000"/>
+              </w:rPr>
+              <w:t>termSec</w:t>
             </w:r>
             <w:proofErr w:type="spellEnd"/>
           </w:p>
@@ -1384,15 +1413,13 @@
                 <w:color w:val="000000"/>
               </w:rPr>
             </w:pPr>
-            <w:proofErr w:type="spellStart"/>
-            <w:r>
-              <w:rPr>
-                <w:rFonts w:ascii="Calibri" w:eastAsia="Times New Roman" w:hAnsi="Calibri" w:cs="Calibri"/>
-                <w:color w:val="000000"/>
-              </w:rPr>
-              <w:t>relatedTerm</w:t>
-            </w:r>
-            <w:proofErr w:type="spellEnd"/>
+            <w:r>
+              <w:rPr>
+                <w:rFonts w:ascii="Calibri" w:eastAsia="Times New Roman" w:hAnsi="Calibri" w:cs="Calibri"/>
+                <w:color w:val="000000"/>
+              </w:rPr>
+              <w:t>responsibility</w:t>
+            </w:r>
           </w:p>
         </w:tc>
         <w:tc>
@@ -1420,7 +1447,7 @@
                 <w:rFonts w:ascii="Calibri" w:eastAsia="Times New Roman" w:hAnsi="Calibri" w:cs="Calibri"/>
                 <w:color w:val="000000"/>
               </w:rPr>
-              <w:t>www.datcatinfo.net/datcat/DC-438</w:t>
+              <w:t>www.datcatinfo.net/datcat/DC-451</w:t>
             </w:r>
           </w:p>
         </w:tc>
@@ -1437,13 +1464,15 @@
                 <w:color w:val="000000"/>
               </w:rPr>
             </w:pPr>
-            <w:r>
-              <w:rPr>
-                <w:rFonts w:ascii="Calibri" w:eastAsia="Times New Roman" w:hAnsi="Calibri" w:cs="Calibri"/>
-                <w:color w:val="000000"/>
-              </w:rPr>
-              <w:t>ref</w:t>
-            </w:r>
+            <w:proofErr w:type="spellStart"/>
+            <w:r>
+              <w:rPr>
+                <w:rFonts w:ascii="Calibri" w:eastAsia="Times New Roman" w:hAnsi="Calibri" w:cs="Calibri"/>
+                <w:color w:val="000000"/>
+              </w:rPr>
+              <w:t>transacNote</w:t>
+            </w:r>
+            <w:proofErr w:type="spellEnd"/>
           </w:p>
         </w:tc>
         <w:tc>
@@ -1486,6 +1515,55 @@
                 <w:color w:val="000000"/>
               </w:rPr>
             </w:pPr>
+            <w:proofErr w:type="spellStart"/>
+            <w:r>
+              <w:rPr>
+                <w:rFonts w:ascii="Calibri" w:eastAsia="Times New Roman" w:hAnsi="Calibri" w:cs="Calibri"/>
+                <w:color w:val="000000"/>
+              </w:rPr>
+              <w:t>conceptEntry</w:t>
+            </w:r>
+            <w:proofErr w:type="spellEnd"/>
+          </w:p>
+          <w:p>
+            <w:pPr>
+              <w:pStyle w:val="ListParagraph"/>
+              <w:numPr>
+                <w:ilvl w:val="0"/>
+                <w:numId w:val="5"/>
+              </w:numPr>
+              <w:ind w:left="166" w:hanging="166"/>
+              <w:cnfStyle w:val="000000000000" w:firstRow="0" w:lastRow="0" w:firstColumn="0" w:lastColumn="0" w:oddVBand="0" w:evenVBand="0" w:oddHBand="0" w:evenHBand="0" w:firstRowFirstColumn="0" w:firstRowLastColumn="0" w:lastRowFirstColumn="0" w:lastRowLastColumn="0"/>
+              <w:rPr>
+                <w:rFonts w:ascii="Calibri" w:eastAsia="Times New Roman" w:hAnsi="Calibri" w:cs="Calibri"/>
+                <w:color w:val="000000"/>
+              </w:rPr>
+            </w:pPr>
+            <w:proofErr w:type="spellStart"/>
+            <w:r>
+              <w:rPr>
+                <w:rFonts w:ascii="Calibri" w:eastAsia="Times New Roman" w:hAnsi="Calibri" w:cs="Calibri"/>
+                <w:color w:val="000000"/>
+              </w:rPr>
+              <w:t>langSec</w:t>
+            </w:r>
+            <w:proofErr w:type="spellEnd"/>
+          </w:p>
+          <w:p>
+            <w:pPr>
+              <w:pStyle w:val="ListParagraph"/>
+              <w:numPr>
+                <w:ilvl w:val="0"/>
+                <w:numId w:val="5"/>
+              </w:numPr>
+              <w:ind w:left="166" w:hanging="166"/>
+              <w:cnfStyle w:val="000000000000" w:firstRow="0" w:lastRow="0" w:firstColumn="0" w:lastColumn="0" w:oddVBand="0" w:evenVBand="0" w:oddHBand="0" w:evenHBand="0" w:firstRowFirstColumn="0" w:firstRowLastColumn="0" w:lastRowFirstColumn="0" w:lastRowLastColumn="0"/>
+              <w:rPr>
+                <w:rFonts w:ascii="Calibri" w:eastAsia="Times New Roman" w:hAnsi="Calibri" w:cs="Calibri"/>
+                <w:color w:val="000000"/>
+              </w:rPr>
+            </w:pPr>
+            <w:proofErr w:type="spellStart"/>
             <w:r>
               <w:rPr>
                 <w:rFonts w:ascii="Calibri" w:eastAsia="Times New Roman" w:hAnsi="Calibri" w:cs="Calibri"/>
@@ -1493,6 +1571,7 @@
               </w:rPr>
               <w:t>termSec</w:t>
             </w:r>
+            <w:proofErr w:type="spellEnd"/>
           </w:p>
         </w:tc>
       </w:tr>
@@ -1506,20 +1585,21 @@
             <w:cnfStyle w:val="001000000000" w:firstRow="0" w:lastRow="0" w:firstColumn="1" w:lastColumn="0" w:oddVBand="0" w:evenVBand="0" w:oddHBand="0" w:evenHBand="0" w:firstRowFirstColumn="0" w:firstRowLastColumn="0" w:lastRowFirstColumn="0" w:lastRowLastColumn="0"/>
             <w:tcW w:w="2387" w:type="dxa"/>
             <w:noWrap/>
-          </w:tcPr>
-          <w:p>
-            <w:pPr>
-              <w:rPr>
-                <w:rFonts w:ascii="Calibri" w:eastAsia="Times New Roman" w:hAnsi="Calibri" w:cs="Calibri"/>
-                <w:color w:val="000000"/>
-              </w:rPr>
-            </w:pPr>
-            <w:r>
-              <w:rPr>
-                <w:rFonts w:ascii="Calibri" w:eastAsia="Times New Roman" w:hAnsi="Calibri" w:cs="Calibri"/>
-                <w:color w:val="000000"/>
-              </w:rPr>
-              <w:t>responsibility</w:t>
+            <w:hideMark/>
+          </w:tcPr>
+          <w:p>
+            <w:pPr>
+              <w:rPr>
+                <w:rFonts w:ascii="Calibri" w:eastAsia="Times New Roman" w:hAnsi="Calibri" w:cs="Calibri"/>
+                <w:color w:val="000000"/>
+              </w:rPr>
+            </w:pPr>
+            <w:r>
+              <w:rPr>
+                <w:rFonts w:ascii="Calibri" w:eastAsia="Times New Roman" w:hAnsi="Calibri" w:cs="Calibri"/>
+                <w:color w:val="000000"/>
+              </w:rPr>
+              <w:t>source</w:t>
             </w:r>
           </w:p>
         </w:tc>
@@ -1527,6 +1607,7 @@
           <w:tcPr>
             <w:tcW w:w="4071" w:type="dxa"/>
             <w:noWrap/>
+            <w:hideMark/>
           </w:tcPr>
           <w:p>
             <w:pPr>
@@ -1541,14 +1622,7 @@
                 <w:rFonts w:ascii="Calibri" w:eastAsia="Times New Roman" w:hAnsi="Calibri" w:cs="Calibri"/>
                 <w:color w:val="000000"/>
               </w:rPr>
-              <w:t>http://</w:t>
-            </w:r>
-            <w:r>
-              <w:rPr>
-                <w:rFonts w:ascii="Calibri" w:eastAsia="Times New Roman" w:hAnsi="Calibri" w:cs="Calibri"/>
-                <w:color w:val="000000"/>
-              </w:rPr>
-              <w:t>www.datcatinfo.net/datcat/DC-451</w:t>
+              <w:t>http://www.datcatinfo.net/datcat/DC-471</w:t>
             </w:r>
           </w:p>
         </w:tc>
@@ -1556,6 +1630,7 @@
           <w:tcPr>
             <w:tcW w:w="1465" w:type="dxa"/>
             <w:noWrap/>
+            <w:hideMark/>
           </w:tcPr>
           <w:p>
             <w:pPr>
@@ -1565,21 +1640,20 @@
                 <w:color w:val="000000"/>
               </w:rPr>
             </w:pPr>
-            <w:proofErr w:type="spellStart"/>
-            <w:r>
-              <w:rPr>
-                <w:rFonts w:ascii="Calibri" w:eastAsia="Times New Roman" w:hAnsi="Calibri" w:cs="Calibri"/>
-                <w:color w:val="000000"/>
-              </w:rPr>
-              <w:t>transacNote</w:t>
-            </w:r>
-            <w:proofErr w:type="spellEnd"/>
+            <w:r>
+              <w:rPr>
+                <w:rFonts w:ascii="Calibri" w:eastAsia="Times New Roman" w:hAnsi="Calibri" w:cs="Calibri"/>
+                <w:color w:val="000000"/>
+              </w:rPr>
+              <w:t>admin</w:t>
+            </w:r>
           </w:p>
         </w:tc>
         <w:tc>
           <w:tcPr>
             <w:tcW w:w="2417" w:type="dxa"/>
             <w:noWrap/>
+            <w:hideMark/>
           </w:tcPr>
           <w:p>
             <w:pPr>
@@ -1685,29 +1759,31 @@
             <w:cnfStyle w:val="001000000000" w:firstRow="0" w:lastRow="0" w:firstColumn="1" w:lastColumn="0" w:oddVBand="0" w:evenVBand="0" w:oddHBand="0" w:evenHBand="0" w:firstRowFirstColumn="0" w:firstRowLastColumn="0" w:lastRowFirstColumn="0" w:lastRowLastColumn="0"/>
             <w:tcW w:w="2387" w:type="dxa"/>
             <w:noWrap/>
-            <w:hideMark/>
-          </w:tcPr>
-          <w:p>
-            <w:pPr>
-              <w:rPr>
-                <w:rFonts w:ascii="Calibri" w:eastAsia="Times New Roman" w:hAnsi="Calibri" w:cs="Calibri"/>
-                <w:color w:val="000000"/>
-              </w:rPr>
-            </w:pPr>
-            <w:r>
-              <w:rPr>
-                <w:rFonts w:ascii="Calibri" w:eastAsia="Times New Roman" w:hAnsi="Calibri" w:cs="Calibri"/>
-                <w:color w:val="000000"/>
-              </w:rPr>
-              <w:t>source</w:t>
-            </w:r>
+          </w:tcPr>
+          <w:p>
+            <w:pPr>
+              <w:rPr>
+                <w:rFonts w:ascii="Calibri" w:eastAsia="Times New Roman" w:hAnsi="Calibri" w:cs="Calibri"/>
+                <w:b w:val="0"/>
+                <w:bCs w:val="0"/>
+                <w:color w:val="000000"/>
+              </w:rPr>
+            </w:pPr>
+            <w:proofErr w:type="spellStart"/>
+            <w:r>
+              <w:rPr>
+                <w:rFonts w:ascii="Calibri" w:eastAsia="Times New Roman" w:hAnsi="Calibri" w:cs="Calibri"/>
+                <w:color w:val="000000"/>
+              </w:rPr>
+              <w:t>termLocation</w:t>
+            </w:r>
+            <w:proofErr w:type="spellEnd"/>
           </w:p>
         </w:tc>
         <w:tc>
           <w:tcPr>
             <w:tcW w:w="4071" w:type="dxa"/>
             <w:noWrap/>
-            <w:hideMark/>
           </w:tcPr>
           <w:p>
             <w:pPr>
@@ -1722,7 +1798,7 @@
                 <w:rFonts w:ascii="Calibri" w:eastAsia="Times New Roman" w:hAnsi="Calibri" w:cs="Calibri"/>
                 <w:color w:val="000000"/>
               </w:rPr>
-              <w:t>http://www.datcatinfo.net/datcat/DC-471</w:t>
+              <w:t>http://www.datcatinfo.net/datcat/DC-1823</w:t>
             </w:r>
           </w:p>
         </w:tc>
@@ -1730,7 +1806,6 @@
           <w:tcPr>
             <w:tcW w:w="1465" w:type="dxa"/>
             <w:noWrap/>
-            <w:hideMark/>
           </w:tcPr>
           <w:p>
             <w:pPr>
@@ -1740,36 +1815,566 @@
                 <w:color w:val="000000"/>
               </w:rPr>
             </w:pPr>
-            <w:r>
-              <w:rPr>
-                <w:rFonts w:ascii="Calibri" w:eastAsia="Times New Roman" w:hAnsi="Calibri" w:cs="Calibri"/>
-                <w:color w:val="000000"/>
-              </w:rPr>
-              <w:t>admin</w:t>
-            </w:r>
+            <w:proofErr w:type="spellStart"/>
+            <w:r>
+              <w:rPr>
+                <w:rFonts w:ascii="Calibri" w:eastAsia="Times New Roman" w:hAnsi="Calibri" w:cs="Calibri"/>
+                <w:color w:val="000000"/>
+              </w:rPr>
+              <w:t>termNote</w:t>
+            </w:r>
+            <w:proofErr w:type="spellEnd"/>
           </w:p>
         </w:tc>
         <w:tc>
           <w:tcPr>
             <w:tcW w:w="2417" w:type="dxa"/>
             <w:noWrap/>
-            <w:hideMark/>
-          </w:tcPr>
-          <w:p>
-            <w:pPr>
+          </w:tcPr>
+          <w:p>
+            <w:pPr>
+              <w:numPr>
+                <w:ilvl w:val="0"/>
+                <w:numId w:val="1"/>
+              </w:numPr>
+              <w:tabs>
+                <w:tab w:val="clear" w:pos="720"/>
+                <w:tab w:val="num" w:pos="241"/>
+              </w:tabs>
+              <w:spacing w:before="100" w:beforeAutospacing="1" w:after="100" w:afterAutospacing="1"/>
+              <w:ind w:hanging="720"/>
               <w:cnfStyle w:val="000000000000" w:firstRow="0" w:lastRow="0" w:firstColumn="0" w:lastColumn="0" w:oddVBand="0" w:evenVBand="0" w:oddHBand="0" w:evenHBand="0" w:firstRowFirstColumn="0" w:firstRowLastColumn="0" w:lastRowFirstColumn="0" w:lastRowLastColumn="0"/>
               <w:rPr>
-                <w:rFonts w:ascii="Calibri" w:eastAsia="Times New Roman" w:hAnsi="Calibri" w:cs="Calibri"/>
-                <w:color w:val="000000"/>
-              </w:rPr>
-            </w:pPr>
-            <w:r>
-              <w:rPr>
-                <w:rFonts w:ascii="Calibri" w:eastAsia="Times New Roman" w:hAnsi="Calibri" w:cs="Calibri"/>
-                <w:color w:val="000000"/>
-              </w:rPr>
-              <w:t>string</w:t>
-            </w:r>
+                <w:rFonts w:ascii="Times New Roman" w:eastAsia="Times New Roman" w:hAnsi="Times New Roman" w:cs="Times New Roman"/>
+                <w:sz w:val="24"/>
+                <w:szCs w:val="24"/>
+              </w:rPr>
+            </w:pPr>
+            <w:proofErr w:type="spellStart"/>
+            <w:r>
+              <w:rPr>
+                <w:rFonts w:ascii="Times New Roman" w:eastAsia="Times New Roman" w:hAnsi="Times New Roman" w:cs="Times New Roman"/>
+                <w:sz w:val="24"/>
+                <w:szCs w:val="24"/>
+              </w:rPr>
+              <w:t>checkBox</w:t>
+            </w:r>
+            <w:proofErr w:type="spellEnd"/>
+          </w:p>
+          <w:p>
+            <w:pPr>
+              <w:numPr>
+                <w:ilvl w:val="0"/>
+                <w:numId w:val="1"/>
+              </w:numPr>
+              <w:tabs>
+                <w:tab w:val="clear" w:pos="720"/>
+                <w:tab w:val="num" w:pos="241"/>
+              </w:tabs>
+              <w:spacing w:before="100" w:beforeAutospacing="1" w:after="100" w:afterAutospacing="1"/>
+              <w:ind w:hanging="720"/>
+              <w:cnfStyle w:val="000000000000" w:firstRow="0" w:lastRow="0" w:firstColumn="0" w:lastColumn="0" w:oddVBand="0" w:evenVBand="0" w:oddHBand="0" w:evenHBand="0" w:firstRowFirstColumn="0" w:firstRowLastColumn="0" w:lastRowFirstColumn="0" w:lastRowLastColumn="0"/>
+              <w:rPr>
+                <w:rFonts w:ascii="Times New Roman" w:eastAsia="Times New Roman" w:hAnsi="Times New Roman" w:cs="Times New Roman"/>
+                <w:sz w:val="24"/>
+                <w:szCs w:val="24"/>
+              </w:rPr>
+            </w:pPr>
+            <w:proofErr w:type="spellStart"/>
+            <w:r>
+              <w:rPr>
+                <w:rFonts w:ascii="Times New Roman" w:eastAsia="Times New Roman" w:hAnsi="Times New Roman" w:cs="Times New Roman"/>
+                <w:sz w:val="24"/>
+                <w:szCs w:val="24"/>
+              </w:rPr>
+              <w:t>comboBox</w:t>
+            </w:r>
+            <w:proofErr w:type="spellEnd"/>
+          </w:p>
+          <w:p>
+            <w:pPr>
+              <w:numPr>
+                <w:ilvl w:val="0"/>
+                <w:numId w:val="1"/>
+              </w:numPr>
+              <w:tabs>
+                <w:tab w:val="clear" w:pos="720"/>
+                <w:tab w:val="num" w:pos="241"/>
+              </w:tabs>
+              <w:spacing w:before="100" w:beforeAutospacing="1" w:after="100" w:afterAutospacing="1"/>
+              <w:ind w:hanging="720"/>
+              <w:cnfStyle w:val="000000000000" w:firstRow="0" w:lastRow="0" w:firstColumn="0" w:lastColumn="0" w:oddVBand="0" w:evenVBand="0" w:oddHBand="0" w:evenHBand="0" w:firstRowFirstColumn="0" w:firstRowLastColumn="0" w:lastRowFirstColumn="0" w:lastRowLastColumn="0"/>
+              <w:rPr>
+                <w:rFonts w:ascii="Times New Roman" w:eastAsia="Times New Roman" w:hAnsi="Times New Roman" w:cs="Times New Roman"/>
+                <w:sz w:val="24"/>
+                <w:szCs w:val="24"/>
+              </w:rPr>
+            </w:pPr>
+            <w:proofErr w:type="spellStart"/>
+            <w:r>
+              <w:rPr>
+                <w:rFonts w:ascii="Times New Roman" w:eastAsia="Times New Roman" w:hAnsi="Times New Roman" w:cs="Times New Roman"/>
+                <w:sz w:val="24"/>
+                <w:szCs w:val="24"/>
+              </w:rPr>
+              <w:t>comboBoxElement</w:t>
+            </w:r>
+            <w:proofErr w:type="spellEnd"/>
+          </w:p>
+          <w:p>
+            <w:pPr>
+              <w:numPr>
+                <w:ilvl w:val="0"/>
+                <w:numId w:val="1"/>
+              </w:numPr>
+              <w:tabs>
+                <w:tab w:val="clear" w:pos="720"/>
+                <w:tab w:val="num" w:pos="241"/>
+              </w:tabs>
+              <w:spacing w:before="100" w:beforeAutospacing="1" w:after="100" w:afterAutospacing="1"/>
+              <w:ind w:hanging="720"/>
+              <w:cnfStyle w:val="000000000000" w:firstRow="0" w:lastRow="0" w:firstColumn="0" w:lastColumn="0" w:oddVBand="0" w:evenVBand="0" w:oddHBand="0" w:evenHBand="0" w:firstRowFirstColumn="0" w:firstRowLastColumn="0" w:lastRowFirstColumn="0" w:lastRowLastColumn="0"/>
+              <w:rPr>
+                <w:rFonts w:ascii="Times New Roman" w:eastAsia="Times New Roman" w:hAnsi="Times New Roman" w:cs="Times New Roman"/>
+                <w:sz w:val="24"/>
+                <w:szCs w:val="24"/>
+              </w:rPr>
+            </w:pPr>
+            <w:proofErr w:type="spellStart"/>
+            <w:r>
+              <w:rPr>
+                <w:rFonts w:ascii="Times New Roman" w:eastAsia="Times New Roman" w:hAnsi="Times New Roman" w:cs="Times New Roman"/>
+                <w:sz w:val="24"/>
+                <w:szCs w:val="24"/>
+              </w:rPr>
+              <w:t>dialogBox</w:t>
+            </w:r>
+            <w:proofErr w:type="spellEnd"/>
+          </w:p>
+          <w:p>
+            <w:pPr>
+              <w:numPr>
+                <w:ilvl w:val="0"/>
+                <w:numId w:val="1"/>
+              </w:numPr>
+              <w:tabs>
+                <w:tab w:val="clear" w:pos="720"/>
+                <w:tab w:val="num" w:pos="241"/>
+              </w:tabs>
+              <w:spacing w:before="100" w:beforeAutospacing="1" w:after="100" w:afterAutospacing="1"/>
+              <w:ind w:hanging="720"/>
+              <w:cnfStyle w:val="000000000000" w:firstRow="0" w:lastRow="0" w:firstColumn="0" w:lastColumn="0" w:oddVBand="0" w:evenVBand="0" w:oddHBand="0" w:evenHBand="0" w:firstRowFirstColumn="0" w:firstRowLastColumn="0" w:lastRowFirstColumn="0" w:lastRowLastColumn="0"/>
+              <w:rPr>
+                <w:rFonts w:ascii="Times New Roman" w:eastAsia="Times New Roman" w:hAnsi="Times New Roman" w:cs="Times New Roman"/>
+                <w:sz w:val="24"/>
+                <w:szCs w:val="24"/>
+              </w:rPr>
+            </w:pPr>
+            <w:proofErr w:type="spellStart"/>
+            <w:r>
+              <w:rPr>
+                <w:rFonts w:ascii="Times New Roman" w:eastAsia="Times New Roman" w:hAnsi="Times New Roman" w:cs="Times New Roman"/>
+                <w:sz w:val="24"/>
+                <w:szCs w:val="24"/>
+              </w:rPr>
+              <w:t>groupBox</w:t>
+            </w:r>
+            <w:proofErr w:type="spellEnd"/>
+          </w:p>
+          <w:p>
+            <w:pPr>
+              <w:numPr>
+                <w:ilvl w:val="0"/>
+                <w:numId w:val="1"/>
+              </w:numPr>
+              <w:tabs>
+                <w:tab w:val="clear" w:pos="720"/>
+                <w:tab w:val="num" w:pos="241"/>
+              </w:tabs>
+              <w:spacing w:before="100" w:beforeAutospacing="1" w:after="100" w:afterAutospacing="1"/>
+              <w:ind w:hanging="720"/>
+              <w:cnfStyle w:val="000000000000" w:firstRow="0" w:lastRow="0" w:firstColumn="0" w:lastColumn="0" w:oddVBand="0" w:evenVBand="0" w:oddHBand="0" w:evenHBand="0" w:firstRowFirstColumn="0" w:firstRowLastColumn="0" w:lastRowFirstColumn="0" w:lastRowLastColumn="0"/>
+              <w:rPr>
+                <w:rFonts w:ascii="Times New Roman" w:eastAsia="Times New Roman" w:hAnsi="Times New Roman" w:cs="Times New Roman"/>
+                <w:sz w:val="24"/>
+                <w:szCs w:val="24"/>
+              </w:rPr>
+            </w:pPr>
+            <w:proofErr w:type="spellStart"/>
+            <w:r>
+              <w:rPr>
+                <w:rFonts w:ascii="Times New Roman" w:eastAsia="Times New Roman" w:hAnsi="Times New Roman" w:cs="Times New Roman"/>
+                <w:sz w:val="24"/>
+                <w:szCs w:val="24"/>
+              </w:rPr>
+              <w:t>informativeMessage</w:t>
+            </w:r>
+            <w:proofErr w:type="spellEnd"/>
+          </w:p>
+          <w:p>
+            <w:pPr>
+              <w:numPr>
+                <w:ilvl w:val="0"/>
+                <w:numId w:val="1"/>
+              </w:numPr>
+              <w:tabs>
+                <w:tab w:val="clear" w:pos="720"/>
+                <w:tab w:val="num" w:pos="241"/>
+              </w:tabs>
+              <w:spacing w:before="100" w:beforeAutospacing="1" w:after="100" w:afterAutospacing="1"/>
+              <w:ind w:hanging="720"/>
+              <w:cnfStyle w:val="000000000000" w:firstRow="0" w:lastRow="0" w:firstColumn="0" w:lastColumn="0" w:oddVBand="0" w:evenVBand="0" w:oddHBand="0" w:evenHBand="0" w:firstRowFirstColumn="0" w:firstRowLastColumn="0" w:lastRowFirstColumn="0" w:lastRowLastColumn="0"/>
+              <w:rPr>
+                <w:rFonts w:ascii="Times New Roman" w:eastAsia="Times New Roman" w:hAnsi="Times New Roman" w:cs="Times New Roman"/>
+                <w:sz w:val="24"/>
+                <w:szCs w:val="24"/>
+              </w:rPr>
+            </w:pPr>
+            <w:proofErr w:type="spellStart"/>
+            <w:r>
+              <w:rPr>
+                <w:rFonts w:ascii="Times New Roman" w:eastAsia="Times New Roman" w:hAnsi="Times New Roman" w:cs="Times New Roman"/>
+                <w:sz w:val="24"/>
+                <w:szCs w:val="24"/>
+              </w:rPr>
+              <w:t>interactiveMessage</w:t>
+            </w:r>
+            <w:proofErr w:type="spellEnd"/>
+          </w:p>
+          <w:p>
+            <w:pPr>
+              <w:numPr>
+                <w:ilvl w:val="0"/>
+                <w:numId w:val="1"/>
+              </w:numPr>
+              <w:tabs>
+                <w:tab w:val="clear" w:pos="720"/>
+                <w:tab w:val="num" w:pos="241"/>
+              </w:tabs>
+              <w:spacing w:before="100" w:beforeAutospacing="1" w:after="100" w:afterAutospacing="1"/>
+              <w:ind w:hanging="720"/>
+              <w:cnfStyle w:val="000000000000" w:firstRow="0" w:lastRow="0" w:firstColumn="0" w:lastColumn="0" w:oddVBand="0" w:evenVBand="0" w:oddHBand="0" w:evenHBand="0" w:firstRowFirstColumn="0" w:firstRowLastColumn="0" w:lastRowFirstColumn="0" w:lastRowLastColumn="0"/>
+              <w:rPr>
+                <w:rFonts w:ascii="Times New Roman" w:eastAsia="Times New Roman" w:hAnsi="Times New Roman" w:cs="Times New Roman"/>
+                <w:sz w:val="24"/>
+                <w:szCs w:val="24"/>
+              </w:rPr>
+            </w:pPr>
+            <w:proofErr w:type="spellStart"/>
+            <w:r>
+              <w:rPr>
+                <w:rFonts w:ascii="Times New Roman" w:eastAsia="Times New Roman" w:hAnsi="Times New Roman" w:cs="Times New Roman"/>
+                <w:sz w:val="24"/>
+                <w:szCs w:val="24"/>
+              </w:rPr>
+              <w:t>menuItem</w:t>
+            </w:r>
+            <w:proofErr w:type="spellEnd"/>
+          </w:p>
+          <w:p>
+            <w:pPr>
+              <w:numPr>
+                <w:ilvl w:val="0"/>
+                <w:numId w:val="1"/>
+              </w:numPr>
+              <w:tabs>
+                <w:tab w:val="clear" w:pos="720"/>
+                <w:tab w:val="num" w:pos="241"/>
+              </w:tabs>
+              <w:spacing w:before="100" w:beforeAutospacing="1" w:after="100" w:afterAutospacing="1"/>
+              <w:ind w:hanging="720"/>
+              <w:cnfStyle w:val="000000000000" w:firstRow="0" w:lastRow="0" w:firstColumn="0" w:lastColumn="0" w:oddVBand="0" w:evenVBand="0" w:oddHBand="0" w:evenHBand="0" w:firstRowFirstColumn="0" w:firstRowLastColumn="0" w:lastRowFirstColumn="0" w:lastRowLastColumn="0"/>
+              <w:rPr>
+                <w:rFonts w:ascii="Times New Roman" w:eastAsia="Times New Roman" w:hAnsi="Times New Roman" w:cs="Times New Roman"/>
+                <w:sz w:val="24"/>
+                <w:szCs w:val="24"/>
+              </w:rPr>
+            </w:pPr>
+            <w:proofErr w:type="spellStart"/>
+            <w:r>
+              <w:rPr>
+                <w:rFonts w:ascii="Times New Roman" w:eastAsia="Times New Roman" w:hAnsi="Times New Roman" w:cs="Times New Roman"/>
+                <w:sz w:val="24"/>
+                <w:szCs w:val="24"/>
+              </w:rPr>
+              <w:lastRenderedPageBreak/>
+              <w:t>progressBar</w:t>
+            </w:r>
+            <w:proofErr w:type="spellEnd"/>
+          </w:p>
+          <w:p>
+            <w:pPr>
+              <w:numPr>
+                <w:ilvl w:val="0"/>
+                <w:numId w:val="1"/>
+              </w:numPr>
+              <w:tabs>
+                <w:tab w:val="clear" w:pos="720"/>
+                <w:tab w:val="num" w:pos="241"/>
+              </w:tabs>
+              <w:spacing w:before="100" w:beforeAutospacing="1" w:after="100" w:afterAutospacing="1"/>
+              <w:ind w:hanging="720"/>
+              <w:cnfStyle w:val="000000000000" w:firstRow="0" w:lastRow="0" w:firstColumn="0" w:lastColumn="0" w:oddVBand="0" w:evenVBand="0" w:oddHBand="0" w:evenHBand="0" w:firstRowFirstColumn="0" w:firstRowLastColumn="0" w:lastRowFirstColumn="0" w:lastRowLastColumn="0"/>
+              <w:rPr>
+                <w:rFonts w:ascii="Times New Roman" w:eastAsia="Times New Roman" w:hAnsi="Times New Roman" w:cs="Times New Roman"/>
+                <w:sz w:val="24"/>
+                <w:szCs w:val="24"/>
+              </w:rPr>
+            </w:pPr>
+            <w:proofErr w:type="spellStart"/>
+            <w:r>
+              <w:rPr>
+                <w:rFonts w:ascii="Times New Roman" w:eastAsia="Times New Roman" w:hAnsi="Times New Roman" w:cs="Times New Roman"/>
+                <w:sz w:val="24"/>
+                <w:szCs w:val="24"/>
+              </w:rPr>
+              <w:t>pushButton</w:t>
+            </w:r>
+            <w:proofErr w:type="spellEnd"/>
+          </w:p>
+          <w:p>
+            <w:pPr>
+              <w:numPr>
+                <w:ilvl w:val="0"/>
+                <w:numId w:val="1"/>
+              </w:numPr>
+              <w:tabs>
+                <w:tab w:val="clear" w:pos="720"/>
+                <w:tab w:val="num" w:pos="241"/>
+              </w:tabs>
+              <w:spacing w:before="100" w:beforeAutospacing="1" w:after="100" w:afterAutospacing="1"/>
+              <w:ind w:hanging="720"/>
+              <w:cnfStyle w:val="000000000000" w:firstRow="0" w:lastRow="0" w:firstColumn="0" w:lastColumn="0" w:oddVBand="0" w:evenVBand="0" w:oddHBand="0" w:evenHBand="0" w:firstRowFirstColumn="0" w:firstRowLastColumn="0" w:lastRowFirstColumn="0" w:lastRowLastColumn="0"/>
+              <w:rPr>
+                <w:rFonts w:ascii="Times New Roman" w:eastAsia="Times New Roman" w:hAnsi="Times New Roman" w:cs="Times New Roman"/>
+                <w:sz w:val="24"/>
+                <w:szCs w:val="24"/>
+              </w:rPr>
+            </w:pPr>
+            <w:proofErr w:type="spellStart"/>
+            <w:r>
+              <w:rPr>
+                <w:rFonts w:ascii="Times New Roman" w:eastAsia="Times New Roman" w:hAnsi="Times New Roman" w:cs="Times New Roman"/>
+                <w:sz w:val="24"/>
+                <w:szCs w:val="24"/>
+              </w:rPr>
+              <w:t>radioButton</w:t>
+            </w:r>
+            <w:proofErr w:type="spellEnd"/>
+          </w:p>
+          <w:p>
+            <w:pPr>
+              <w:numPr>
+                <w:ilvl w:val="0"/>
+                <w:numId w:val="1"/>
+              </w:numPr>
+              <w:tabs>
+                <w:tab w:val="clear" w:pos="720"/>
+                <w:tab w:val="num" w:pos="241"/>
+              </w:tabs>
+              <w:spacing w:before="100" w:beforeAutospacing="1" w:after="100" w:afterAutospacing="1"/>
+              <w:ind w:hanging="720"/>
+              <w:cnfStyle w:val="000000000000" w:firstRow="0" w:lastRow="0" w:firstColumn="0" w:lastColumn="0" w:oddVBand="0" w:evenVBand="0" w:oddHBand="0" w:evenHBand="0" w:firstRowFirstColumn="0" w:firstRowLastColumn="0" w:lastRowFirstColumn="0" w:lastRowLastColumn="0"/>
+              <w:rPr>
+                <w:rFonts w:ascii="Times New Roman" w:eastAsia="Times New Roman" w:hAnsi="Times New Roman" w:cs="Times New Roman"/>
+                <w:sz w:val="24"/>
+                <w:szCs w:val="24"/>
+              </w:rPr>
+            </w:pPr>
+            <w:r>
+              <w:rPr>
+                <w:rFonts w:ascii="Times New Roman" w:eastAsia="Times New Roman" w:hAnsi="Times New Roman" w:cs="Times New Roman"/>
+                <w:sz w:val="24"/>
+                <w:szCs w:val="24"/>
+              </w:rPr>
+              <w:t>slider</w:t>
+            </w:r>
+          </w:p>
+          <w:p>
+            <w:pPr>
+              <w:numPr>
+                <w:ilvl w:val="0"/>
+                <w:numId w:val="1"/>
+              </w:numPr>
+              <w:tabs>
+                <w:tab w:val="clear" w:pos="720"/>
+                <w:tab w:val="num" w:pos="241"/>
+              </w:tabs>
+              <w:spacing w:before="100" w:beforeAutospacing="1" w:after="100" w:afterAutospacing="1"/>
+              <w:ind w:hanging="720"/>
+              <w:cnfStyle w:val="000000000000" w:firstRow="0" w:lastRow="0" w:firstColumn="0" w:lastColumn="0" w:oddVBand="0" w:evenVBand="0" w:oddHBand="0" w:evenHBand="0" w:firstRowFirstColumn="0" w:firstRowLastColumn="0" w:lastRowFirstColumn="0" w:lastRowLastColumn="0"/>
+              <w:rPr>
+                <w:rFonts w:ascii="Times New Roman" w:eastAsia="Times New Roman" w:hAnsi="Times New Roman" w:cs="Times New Roman"/>
+                <w:sz w:val="24"/>
+                <w:szCs w:val="24"/>
+              </w:rPr>
+            </w:pPr>
+            <w:proofErr w:type="spellStart"/>
+            <w:r>
+              <w:rPr>
+                <w:rFonts w:ascii="Times New Roman" w:eastAsia="Times New Roman" w:hAnsi="Times New Roman" w:cs="Times New Roman"/>
+                <w:sz w:val="24"/>
+                <w:szCs w:val="24"/>
+              </w:rPr>
+              <w:t>spinBox</w:t>
+            </w:r>
+            <w:proofErr w:type="spellEnd"/>
+          </w:p>
+          <w:p>
+            <w:pPr>
+              <w:numPr>
+                <w:ilvl w:val="0"/>
+                <w:numId w:val="1"/>
+              </w:numPr>
+              <w:tabs>
+                <w:tab w:val="clear" w:pos="720"/>
+                <w:tab w:val="num" w:pos="241"/>
+              </w:tabs>
+              <w:spacing w:before="100" w:beforeAutospacing="1" w:after="100" w:afterAutospacing="1"/>
+              <w:ind w:hanging="720"/>
+              <w:cnfStyle w:val="000000000000" w:firstRow="0" w:lastRow="0" w:firstColumn="0" w:lastColumn="0" w:oddVBand="0" w:evenVBand="0" w:oddHBand="0" w:evenHBand="0" w:firstRowFirstColumn="0" w:firstRowLastColumn="0" w:lastRowFirstColumn="0" w:lastRowLastColumn="0"/>
+              <w:rPr>
+                <w:rFonts w:ascii="Times New Roman" w:eastAsia="Times New Roman" w:hAnsi="Times New Roman" w:cs="Times New Roman"/>
+                <w:sz w:val="24"/>
+                <w:szCs w:val="24"/>
+              </w:rPr>
+            </w:pPr>
+            <w:r>
+              <w:rPr>
+                <w:rFonts w:ascii="Times New Roman" w:eastAsia="Times New Roman" w:hAnsi="Times New Roman" w:cs="Times New Roman"/>
+                <w:sz w:val="24"/>
+                <w:szCs w:val="24"/>
+              </w:rPr>
+              <w:t>tab</w:t>
+            </w:r>
+          </w:p>
+          <w:p>
+            <w:pPr>
+              <w:numPr>
+                <w:ilvl w:val="0"/>
+                <w:numId w:val="1"/>
+              </w:numPr>
+              <w:tabs>
+                <w:tab w:val="clear" w:pos="720"/>
+                <w:tab w:val="num" w:pos="241"/>
+              </w:tabs>
+              <w:spacing w:before="100" w:beforeAutospacing="1" w:after="100" w:afterAutospacing="1"/>
+              <w:ind w:hanging="720"/>
+              <w:cnfStyle w:val="000000000000" w:firstRow="0" w:lastRow="0" w:firstColumn="0" w:lastColumn="0" w:oddVBand="0" w:evenVBand="0" w:oddHBand="0" w:evenHBand="0" w:firstRowFirstColumn="0" w:firstRowLastColumn="0" w:lastRowFirstColumn="0" w:lastRowLastColumn="0"/>
+              <w:rPr>
+                <w:rFonts w:ascii="Times New Roman" w:eastAsia="Times New Roman" w:hAnsi="Times New Roman" w:cs="Times New Roman"/>
+                <w:sz w:val="24"/>
+                <w:szCs w:val="24"/>
+              </w:rPr>
+            </w:pPr>
+            <w:proofErr w:type="spellStart"/>
+            <w:r>
+              <w:rPr>
+                <w:rFonts w:ascii="Times New Roman" w:eastAsia="Times New Roman" w:hAnsi="Times New Roman" w:cs="Times New Roman"/>
+                <w:sz w:val="24"/>
+                <w:szCs w:val="24"/>
+              </w:rPr>
+              <w:t>tableText</w:t>
+            </w:r>
+            <w:proofErr w:type="spellEnd"/>
+          </w:p>
+          <w:p>
+            <w:pPr>
+              <w:numPr>
+                <w:ilvl w:val="0"/>
+                <w:numId w:val="1"/>
+              </w:numPr>
+              <w:tabs>
+                <w:tab w:val="clear" w:pos="720"/>
+                <w:tab w:val="num" w:pos="241"/>
+              </w:tabs>
+              <w:spacing w:before="100" w:beforeAutospacing="1" w:after="100" w:afterAutospacing="1"/>
+              <w:ind w:hanging="720"/>
+              <w:cnfStyle w:val="000000000000" w:firstRow="0" w:lastRow="0" w:firstColumn="0" w:lastColumn="0" w:oddVBand="0" w:evenVBand="0" w:oddHBand="0" w:evenHBand="0" w:firstRowFirstColumn="0" w:firstRowLastColumn="0" w:lastRowFirstColumn="0" w:lastRowLastColumn="0"/>
+              <w:rPr>
+                <w:rFonts w:ascii="Times New Roman" w:eastAsia="Times New Roman" w:hAnsi="Times New Roman" w:cs="Times New Roman"/>
+                <w:sz w:val="24"/>
+                <w:szCs w:val="24"/>
+              </w:rPr>
+            </w:pPr>
+            <w:proofErr w:type="spellStart"/>
+            <w:r>
+              <w:rPr>
+                <w:rFonts w:ascii="Times New Roman" w:eastAsia="Times New Roman" w:hAnsi="Times New Roman" w:cs="Times New Roman"/>
+                <w:sz w:val="24"/>
+                <w:szCs w:val="24"/>
+              </w:rPr>
+              <w:t>textBox</w:t>
+            </w:r>
+            <w:proofErr w:type="spellEnd"/>
+          </w:p>
+          <w:p>
+            <w:pPr>
+              <w:numPr>
+                <w:ilvl w:val="0"/>
+                <w:numId w:val="1"/>
+              </w:numPr>
+              <w:tabs>
+                <w:tab w:val="clear" w:pos="720"/>
+                <w:tab w:val="num" w:pos="241"/>
+              </w:tabs>
+              <w:spacing w:before="100" w:beforeAutospacing="1" w:after="100" w:afterAutospacing="1"/>
+              <w:ind w:hanging="720"/>
+              <w:cnfStyle w:val="000000000000" w:firstRow="0" w:lastRow="0" w:firstColumn="0" w:lastColumn="0" w:oddVBand="0" w:evenVBand="0" w:oddHBand="0" w:evenHBand="0" w:firstRowFirstColumn="0" w:firstRowLastColumn="0" w:lastRowFirstColumn="0" w:lastRowLastColumn="0"/>
+              <w:rPr>
+                <w:rFonts w:ascii="Times New Roman" w:eastAsia="Times New Roman" w:hAnsi="Times New Roman" w:cs="Times New Roman"/>
+                <w:sz w:val="24"/>
+                <w:szCs w:val="24"/>
+              </w:rPr>
+            </w:pPr>
+            <w:proofErr w:type="spellStart"/>
+            <w:r>
+              <w:rPr>
+                <w:rFonts w:ascii="Times New Roman" w:eastAsia="Times New Roman" w:hAnsi="Times New Roman" w:cs="Times New Roman"/>
+                <w:sz w:val="24"/>
+                <w:szCs w:val="24"/>
+              </w:rPr>
+              <w:t>toolTip</w:t>
+            </w:r>
+            <w:proofErr w:type="spellEnd"/>
+          </w:p>
+          <w:p>
+            <w:pPr>
+              <w:numPr>
+                <w:ilvl w:val="0"/>
+                <w:numId w:val="1"/>
+              </w:numPr>
+              <w:tabs>
+                <w:tab w:val="clear" w:pos="720"/>
+                <w:tab w:val="num" w:pos="241"/>
+              </w:tabs>
+              <w:spacing w:before="100" w:beforeAutospacing="1" w:after="100" w:afterAutospacing="1"/>
+              <w:ind w:hanging="720"/>
+              <w:cnfStyle w:val="000000000000" w:firstRow="0" w:lastRow="0" w:firstColumn="0" w:lastColumn="0" w:oddVBand="0" w:evenVBand="0" w:oddHBand="0" w:evenHBand="0" w:firstRowFirstColumn="0" w:firstRowLastColumn="0" w:lastRowFirstColumn="0" w:lastRowLastColumn="0"/>
+              <w:rPr>
+                <w:rFonts w:ascii="Times New Roman" w:eastAsia="Times New Roman" w:hAnsi="Times New Roman" w:cs="Times New Roman"/>
+                <w:sz w:val="24"/>
+                <w:szCs w:val="24"/>
+              </w:rPr>
+            </w:pPr>
+            <w:r>
+              <w:rPr>
+                <w:rFonts w:ascii="Times New Roman" w:eastAsia="Times New Roman" w:hAnsi="Times New Roman" w:cs="Times New Roman"/>
+                <w:sz w:val="24"/>
+                <w:szCs w:val="24"/>
+              </w:rPr>
+              <w:t>user-</w:t>
+            </w:r>
+            <w:proofErr w:type="spellStart"/>
+            <w:r>
+              <w:rPr>
+                <w:rFonts w:ascii="Times New Roman" w:eastAsia="Times New Roman" w:hAnsi="Times New Roman" w:cs="Times New Roman"/>
+                <w:sz w:val="24"/>
+                <w:szCs w:val="24"/>
+              </w:rPr>
+              <w:t>definedType</w:t>
+            </w:r>
+            <w:proofErr w:type="spellEnd"/>
           </w:p>
         </w:tc>
         <w:tc>
@@ -1778,75 +2383,24 @@
           </w:tcPr>
           <w:p>
             <w:pPr>
-              <w:pStyle w:val="ListParagraph"/>
-              <w:numPr>
-                <w:ilvl w:val="0"/>
-                <w:numId w:val="5"/>
-              </w:numPr>
-              <w:ind w:left="166" w:hanging="166"/>
+              <w:spacing w:before="100" w:beforeAutospacing="1" w:after="100" w:afterAutospacing="1"/>
+              <w:ind w:left="720"/>
               <w:cnfStyle w:val="000000000000" w:firstRow="0" w:lastRow="0" w:firstColumn="0" w:lastColumn="0" w:oddVBand="0" w:evenVBand="0" w:oddHBand="0" w:evenHBand="0" w:firstRowFirstColumn="0" w:firstRowLastColumn="0" w:lastRowFirstColumn="0" w:lastRowLastColumn="0"/>
               <w:rPr>
-                <w:rFonts w:ascii="Calibri" w:eastAsia="Times New Roman" w:hAnsi="Calibri" w:cs="Calibri"/>
-                <w:color w:val="000000"/>
-              </w:rPr>
-            </w:pPr>
-            <w:proofErr w:type="spellStart"/>
-            <w:r>
-              <w:rPr>
-                <w:rFonts w:ascii="Calibri" w:eastAsia="Times New Roman" w:hAnsi="Calibri" w:cs="Calibri"/>
-                <w:color w:val="000000"/>
-              </w:rPr>
-              <w:t>conceptEntry</w:t>
-            </w:r>
-            <w:proofErr w:type="spellEnd"/>
-          </w:p>
-          <w:p>
-            <w:pPr>
-              <w:pStyle w:val="ListParagraph"/>
-              <w:numPr>
-                <w:ilvl w:val="0"/>
-                <w:numId w:val="5"/>
-              </w:numPr>
-              <w:ind w:left="166" w:hanging="166"/>
-              <w:cnfStyle w:val="000000000000" w:firstRow="0" w:lastRow="0" w:firstColumn="0" w:lastColumn="0" w:oddVBand="0" w:evenVBand="0" w:oddHBand="0" w:evenHBand="0" w:firstRowFirstColumn="0" w:firstRowLastColumn="0" w:lastRowFirstColumn="0" w:lastRowLastColumn="0"/>
-              <w:rPr>
-                <w:rFonts w:ascii="Calibri" w:eastAsia="Times New Roman" w:hAnsi="Calibri" w:cs="Calibri"/>
-                <w:color w:val="000000"/>
-              </w:rPr>
-            </w:pPr>
-            <w:proofErr w:type="spellStart"/>
-            <w:r>
-              <w:rPr>
-                <w:rFonts w:ascii="Calibri" w:eastAsia="Times New Roman" w:hAnsi="Calibri" w:cs="Calibri"/>
-                <w:color w:val="000000"/>
-              </w:rPr>
-              <w:t>langSec</w:t>
-            </w:r>
-            <w:proofErr w:type="spellEnd"/>
-          </w:p>
-          <w:p>
-            <w:pPr>
-              <w:pStyle w:val="ListParagraph"/>
-              <w:numPr>
-                <w:ilvl w:val="0"/>
-                <w:numId w:val="5"/>
-              </w:numPr>
-              <w:ind w:left="166" w:hanging="166"/>
-              <w:cnfStyle w:val="000000000000" w:firstRow="0" w:lastRow="0" w:firstColumn="0" w:lastColumn="0" w:oddVBand="0" w:evenVBand="0" w:oddHBand="0" w:evenHBand="0" w:firstRowFirstColumn="0" w:firstRowLastColumn="0" w:lastRowFirstColumn="0" w:lastRowLastColumn="0"/>
-              <w:rPr>
-                <w:rFonts w:ascii="Calibri" w:eastAsia="Times New Roman" w:hAnsi="Calibri" w:cs="Calibri"/>
-                <w:color w:val="000000"/>
-              </w:rPr>
-            </w:pPr>
-            <w:proofErr w:type="spellStart"/>
-            <w:r>
-              <w:rPr>
-                <w:rFonts w:ascii="Calibri" w:eastAsia="Times New Roman" w:hAnsi="Calibri" w:cs="Calibri"/>
-                <w:color w:val="000000"/>
-              </w:rPr>
-              <w:t>termSec</w:t>
-            </w:r>
-            <w:proofErr w:type="spellEnd"/>
+                <w:rFonts w:ascii="Times New Roman" w:eastAsia="Times New Roman" w:hAnsi="Times New Roman" w:cs="Times New Roman"/>
+                <w:sz w:val="24"/>
+                <w:szCs w:val="24"/>
+              </w:rPr>
+            </w:pPr>
+            <w:r>
+              <w:rPr>
+                <w:rFonts w:ascii="Times New Roman" w:eastAsia="Times New Roman" w:hAnsi="Times New Roman" w:cs="Times New Roman"/>
+                <w:sz w:val="24"/>
+                <w:szCs w:val="24"/>
+              </w:rPr>
+              <w:lastRenderedPageBreak/>
+              <w:t>-</w:t>
+            </w:r>
           </w:p>
         </w:tc>
       </w:tr>
@@ -1860,23 +2414,22 @@
             <w:cnfStyle w:val="001000000000" w:firstRow="0" w:lastRow="0" w:firstColumn="1" w:lastColumn="0" w:oddVBand="0" w:evenVBand="0" w:oddHBand="0" w:evenHBand="0" w:firstRowFirstColumn="0" w:firstRowLastColumn="0" w:lastRowFirstColumn="0" w:lastRowLastColumn="0"/>
             <w:tcW w:w="2387" w:type="dxa"/>
             <w:noWrap/>
-          </w:tcPr>
-          <w:p>
-            <w:pPr>
-              <w:rPr>
-                <w:rFonts w:ascii="Calibri" w:eastAsia="Times New Roman" w:hAnsi="Calibri" w:cs="Calibri"/>
-                <w:b w:val="0"/>
-                <w:bCs w:val="0"/>
-                <w:color w:val="000000"/>
-              </w:rPr>
-            </w:pPr>
-            <w:proofErr w:type="spellStart"/>
-            <w:r>
-              <w:rPr>
-                <w:rFonts w:ascii="Calibri" w:eastAsia="Times New Roman" w:hAnsi="Calibri" w:cs="Calibri"/>
-                <w:color w:val="000000"/>
-              </w:rPr>
-              <w:t>termLocation</w:t>
+            <w:hideMark/>
+          </w:tcPr>
+          <w:p>
+            <w:pPr>
+              <w:rPr>
+                <w:rFonts w:ascii="Calibri" w:eastAsia="Times New Roman" w:hAnsi="Calibri" w:cs="Calibri"/>
+                <w:color w:val="000000"/>
+              </w:rPr>
+            </w:pPr>
+            <w:proofErr w:type="spellStart"/>
+            <w:r>
+              <w:rPr>
+                <w:rFonts w:ascii="Calibri" w:eastAsia="Times New Roman" w:hAnsi="Calibri" w:cs="Calibri"/>
+                <w:color w:val="000000"/>
+              </w:rPr>
+              <w:t>termType</w:t>
             </w:r>
             <w:proofErr w:type="spellEnd"/>
           </w:p>
@@ -1885,6 +2438,7 @@
           <w:tcPr>
             <w:tcW w:w="4071" w:type="dxa"/>
             <w:noWrap/>
+            <w:hideMark/>
           </w:tcPr>
           <w:p>
             <w:pPr>
@@ -1899,7 +2453,7 @@
                 <w:rFonts w:ascii="Calibri" w:eastAsia="Times New Roman" w:hAnsi="Calibri" w:cs="Calibri"/>
                 <w:color w:val="000000"/>
               </w:rPr>
-              <w:t>http://www.datcatinfo.net/datcat/DC-1823</w:t>
+              <w:t>http://www.datcatinfo.net/datcat/DC-2677</w:t>
             </w:r>
           </w:p>
         </w:tc>
@@ -1907,6 +2461,7 @@
           <w:tcPr>
             <w:tcW w:w="1465" w:type="dxa"/>
             <w:noWrap/>
+            <w:hideMark/>
           </w:tcPr>
           <w:p>
             <w:pPr>
@@ -1931,575 +2486,163 @@
           <w:tcPr>
             <w:tcW w:w="2417" w:type="dxa"/>
             <w:noWrap/>
-          </w:tcPr>
-          <w:p>
-            <w:pPr>
-              <w:numPr>
-                <w:ilvl w:val="0"/>
-                <w:numId w:val="1"/>
-              </w:numPr>
-              <w:tabs>
-                <w:tab w:val="clear" w:pos="720"/>
-                <w:tab w:val="num" w:pos="241"/>
-              </w:tabs>
-              <w:spacing w:before="100" w:beforeAutospacing="1" w:after="100" w:afterAutospacing="1"/>
-              <w:ind w:hanging="720"/>
+            <w:hideMark/>
+          </w:tcPr>
+          <w:p>
+            <w:pPr>
+              <w:pStyle w:val="ListParagraph"/>
+              <w:numPr>
+                <w:ilvl w:val="0"/>
+                <w:numId w:val="3"/>
+              </w:numPr>
+              <w:ind w:left="256" w:hanging="256"/>
               <w:cnfStyle w:val="000000100000" w:firstRow="0" w:lastRow="0" w:firstColumn="0" w:lastColumn="0" w:oddVBand="0" w:evenVBand="0" w:oddHBand="1" w:evenHBand="0" w:firstRowFirstColumn="0" w:firstRowLastColumn="0" w:lastRowFirstColumn="0" w:lastRowLastColumn="0"/>
               <w:rPr>
-                <w:rFonts w:ascii="Times New Roman" w:eastAsia="Times New Roman" w:hAnsi="Times New Roman" w:cs="Times New Roman"/>
-                <w:sz w:val="24"/>
-                <w:szCs w:val="24"/>
-              </w:rPr>
-            </w:pPr>
-            <w:proofErr w:type="spellStart"/>
-            <w:r>
-              <w:rPr>
-                <w:rFonts w:ascii="Times New Roman" w:eastAsia="Times New Roman" w:hAnsi="Times New Roman" w:cs="Times New Roman"/>
-                <w:sz w:val="24"/>
-                <w:szCs w:val="24"/>
-              </w:rPr>
-              <w:t>checkBox</w:t>
-            </w:r>
-            <w:proofErr w:type="spellEnd"/>
-          </w:p>
-          <w:p>
-            <w:pPr>
-              <w:numPr>
-                <w:ilvl w:val="0"/>
-                <w:numId w:val="1"/>
-              </w:numPr>
-              <w:tabs>
-                <w:tab w:val="clear" w:pos="720"/>
-                <w:tab w:val="num" w:pos="241"/>
-              </w:tabs>
-              <w:spacing w:before="100" w:beforeAutospacing="1" w:after="100" w:afterAutospacing="1"/>
-              <w:ind w:hanging="720"/>
+                <w:rFonts w:ascii="Calibri" w:eastAsia="Times New Roman" w:hAnsi="Calibri" w:cs="Calibri"/>
+                <w:color w:val="000000"/>
+              </w:rPr>
+            </w:pPr>
+            <w:proofErr w:type="spellStart"/>
+            <w:r>
+              <w:rPr>
+                <w:rFonts w:ascii="Calibri" w:eastAsia="Times New Roman" w:hAnsi="Calibri" w:cs="Calibri"/>
+                <w:color w:val="000000"/>
+              </w:rPr>
+              <w:t>fullForm</w:t>
+            </w:r>
+            <w:proofErr w:type="spellEnd"/>
+          </w:p>
+          <w:p>
+            <w:pPr>
+              <w:pStyle w:val="ListParagraph"/>
+              <w:numPr>
+                <w:ilvl w:val="0"/>
+                <w:numId w:val="3"/>
+              </w:numPr>
+              <w:ind w:left="256" w:hanging="256"/>
               <w:cnfStyle w:val="000000100000" w:firstRow="0" w:lastRow="0" w:firstColumn="0" w:lastColumn="0" w:oddVBand="0" w:evenVBand="0" w:oddHBand="1" w:evenHBand="0" w:firstRowFirstColumn="0" w:firstRowLastColumn="0" w:lastRowFirstColumn="0" w:lastRowLastColumn="0"/>
               <w:rPr>
-                <w:rFonts w:ascii="Times New Roman" w:eastAsia="Times New Roman" w:hAnsi="Times New Roman" w:cs="Times New Roman"/>
-                <w:sz w:val="24"/>
-                <w:szCs w:val="24"/>
-              </w:rPr>
-            </w:pPr>
-            <w:proofErr w:type="spellStart"/>
-            <w:r>
-              <w:rPr>
-                <w:rFonts w:ascii="Times New Roman" w:eastAsia="Times New Roman" w:hAnsi="Times New Roman" w:cs="Times New Roman"/>
-                <w:sz w:val="24"/>
-                <w:szCs w:val="24"/>
-              </w:rPr>
-              <w:t>comboBox</w:t>
-            </w:r>
-            <w:proofErr w:type="spellEnd"/>
-          </w:p>
-          <w:p>
-            <w:pPr>
-              <w:numPr>
-                <w:ilvl w:val="0"/>
-                <w:numId w:val="1"/>
-              </w:numPr>
-              <w:tabs>
-                <w:tab w:val="clear" w:pos="720"/>
-                <w:tab w:val="num" w:pos="241"/>
-              </w:tabs>
-              <w:spacing w:before="100" w:beforeAutospacing="1" w:after="100" w:afterAutospacing="1"/>
-              <w:ind w:hanging="720"/>
+                <w:rFonts w:ascii="Calibri" w:eastAsia="Times New Roman" w:hAnsi="Calibri" w:cs="Calibri"/>
+                <w:color w:val="000000"/>
+              </w:rPr>
+            </w:pPr>
+            <w:r>
+              <w:rPr>
+                <w:rFonts w:ascii="Calibri" w:eastAsia="Times New Roman" w:hAnsi="Calibri" w:cs="Calibri"/>
+                <w:color w:val="000000"/>
+              </w:rPr>
+              <w:t>acronym</w:t>
+            </w:r>
+          </w:p>
+          <w:p>
+            <w:pPr>
+              <w:pStyle w:val="ListParagraph"/>
+              <w:numPr>
+                <w:ilvl w:val="0"/>
+                <w:numId w:val="3"/>
+              </w:numPr>
+              <w:ind w:left="256" w:hanging="256"/>
               <w:cnfStyle w:val="000000100000" w:firstRow="0" w:lastRow="0" w:firstColumn="0" w:lastColumn="0" w:oddVBand="0" w:evenVBand="0" w:oddHBand="1" w:evenHBand="0" w:firstRowFirstColumn="0" w:firstRowLastColumn="0" w:lastRowFirstColumn="0" w:lastRowLastColumn="0"/>
               <w:rPr>
-                <w:rFonts w:ascii="Times New Roman" w:eastAsia="Times New Roman" w:hAnsi="Times New Roman" w:cs="Times New Roman"/>
-                <w:sz w:val="24"/>
-                <w:szCs w:val="24"/>
-              </w:rPr>
-            </w:pPr>
-            <w:proofErr w:type="spellStart"/>
-            <w:r>
-              <w:rPr>
-                <w:rFonts w:ascii="Times New Roman" w:eastAsia="Times New Roman" w:hAnsi="Times New Roman" w:cs="Times New Roman"/>
-                <w:sz w:val="24"/>
-                <w:szCs w:val="24"/>
-              </w:rPr>
-              <w:t>comboBoxElement</w:t>
-            </w:r>
-            <w:proofErr w:type="spellEnd"/>
-          </w:p>
-          <w:p>
-            <w:pPr>
-              <w:numPr>
-                <w:ilvl w:val="0"/>
-                <w:numId w:val="1"/>
-              </w:numPr>
-              <w:tabs>
-                <w:tab w:val="clear" w:pos="720"/>
-                <w:tab w:val="num" w:pos="241"/>
-              </w:tabs>
-              <w:spacing w:before="100" w:beforeAutospacing="1" w:after="100" w:afterAutospacing="1"/>
-              <w:ind w:hanging="720"/>
+                <w:rFonts w:ascii="Calibri" w:eastAsia="Times New Roman" w:hAnsi="Calibri" w:cs="Calibri"/>
+                <w:color w:val="000000"/>
+              </w:rPr>
+            </w:pPr>
+            <w:r>
+              <w:rPr>
+                <w:rFonts w:ascii="Calibri" w:eastAsia="Times New Roman" w:hAnsi="Calibri" w:cs="Calibri"/>
+                <w:color w:val="000000"/>
+              </w:rPr>
+              <w:t>abbreviation</w:t>
+            </w:r>
+          </w:p>
+          <w:p>
+            <w:pPr>
+              <w:pStyle w:val="ListParagraph"/>
+              <w:numPr>
+                <w:ilvl w:val="0"/>
+                <w:numId w:val="3"/>
+              </w:numPr>
+              <w:ind w:left="256" w:hanging="256"/>
               <w:cnfStyle w:val="000000100000" w:firstRow="0" w:lastRow="0" w:firstColumn="0" w:lastColumn="0" w:oddVBand="0" w:evenVBand="0" w:oddHBand="1" w:evenHBand="0" w:firstRowFirstColumn="0" w:firstRowLastColumn="0" w:lastRowFirstColumn="0" w:lastRowLastColumn="0"/>
               <w:rPr>
-                <w:rFonts w:ascii="Times New Roman" w:eastAsia="Times New Roman" w:hAnsi="Times New Roman" w:cs="Times New Roman"/>
-                <w:sz w:val="24"/>
-                <w:szCs w:val="24"/>
-              </w:rPr>
-            </w:pPr>
-            <w:proofErr w:type="spellStart"/>
-            <w:r>
-              <w:rPr>
-                <w:rFonts w:ascii="Times New Roman" w:eastAsia="Times New Roman" w:hAnsi="Times New Roman" w:cs="Times New Roman"/>
-                <w:sz w:val="24"/>
-                <w:szCs w:val="24"/>
-              </w:rPr>
-              <w:t>dialogBox</w:t>
-            </w:r>
-            <w:proofErr w:type="spellEnd"/>
-          </w:p>
-          <w:p>
-            <w:pPr>
-              <w:numPr>
-                <w:ilvl w:val="0"/>
-                <w:numId w:val="1"/>
-              </w:numPr>
-              <w:tabs>
-                <w:tab w:val="clear" w:pos="720"/>
-                <w:tab w:val="num" w:pos="241"/>
-              </w:tabs>
-              <w:spacing w:before="100" w:beforeAutospacing="1" w:after="100" w:afterAutospacing="1"/>
-              <w:ind w:hanging="720"/>
+                <w:rFonts w:ascii="Calibri" w:eastAsia="Times New Roman" w:hAnsi="Calibri" w:cs="Calibri"/>
+                <w:color w:val="000000"/>
+              </w:rPr>
+            </w:pPr>
+            <w:proofErr w:type="spellStart"/>
+            <w:r>
+              <w:rPr>
+                <w:rFonts w:ascii="Calibri" w:eastAsia="Times New Roman" w:hAnsi="Calibri" w:cs="Calibri"/>
+                <w:color w:val="000000"/>
+              </w:rPr>
+              <w:t>shortForm</w:t>
+            </w:r>
+            <w:proofErr w:type="spellEnd"/>
+          </w:p>
+          <w:p>
+            <w:pPr>
+              <w:pStyle w:val="ListParagraph"/>
+              <w:numPr>
+                <w:ilvl w:val="0"/>
+                <w:numId w:val="3"/>
+              </w:numPr>
+              <w:ind w:left="256" w:hanging="256"/>
               <w:cnfStyle w:val="000000100000" w:firstRow="0" w:lastRow="0" w:firstColumn="0" w:lastColumn="0" w:oddVBand="0" w:evenVBand="0" w:oddHBand="1" w:evenHBand="0" w:firstRowFirstColumn="0" w:firstRowLastColumn="0" w:lastRowFirstColumn="0" w:lastRowLastColumn="0"/>
               <w:rPr>
-                <w:rFonts w:ascii="Times New Roman" w:eastAsia="Times New Roman" w:hAnsi="Times New Roman" w:cs="Times New Roman"/>
-                <w:sz w:val="24"/>
-                <w:szCs w:val="24"/>
-              </w:rPr>
-            </w:pPr>
-            <w:proofErr w:type="spellStart"/>
-            <w:r>
-              <w:rPr>
-                <w:rFonts w:ascii="Times New Roman" w:eastAsia="Times New Roman" w:hAnsi="Times New Roman" w:cs="Times New Roman"/>
-                <w:sz w:val="24"/>
-                <w:szCs w:val="24"/>
-              </w:rPr>
-              <w:t>groupBox</w:t>
-            </w:r>
-            <w:proofErr w:type="spellEnd"/>
-          </w:p>
-          <w:p>
-            <w:pPr>
-              <w:numPr>
-                <w:ilvl w:val="0"/>
-                <w:numId w:val="1"/>
-              </w:numPr>
-              <w:tabs>
-                <w:tab w:val="clear" w:pos="720"/>
-                <w:tab w:val="num" w:pos="241"/>
-              </w:tabs>
-              <w:spacing w:before="100" w:beforeAutospacing="1" w:after="100" w:afterAutospacing="1"/>
-              <w:ind w:hanging="720"/>
+                <w:rFonts w:ascii="Calibri" w:eastAsia="Times New Roman" w:hAnsi="Calibri" w:cs="Calibri"/>
+                <w:color w:val="000000"/>
+              </w:rPr>
+            </w:pPr>
+            <w:r>
+              <w:rPr>
+                <w:rFonts w:ascii="Calibri" w:eastAsia="Times New Roman" w:hAnsi="Calibri" w:cs="Calibri"/>
+                <w:color w:val="000000"/>
+              </w:rPr>
+              <w:t>variant</w:t>
+            </w:r>
+          </w:p>
+          <w:p>
+            <w:pPr>
+              <w:pStyle w:val="ListParagraph"/>
+              <w:numPr>
+                <w:ilvl w:val="0"/>
+                <w:numId w:val="3"/>
+              </w:numPr>
+              <w:ind w:left="256" w:hanging="256"/>
               <w:cnfStyle w:val="000000100000" w:firstRow="0" w:lastRow="0" w:firstColumn="0" w:lastColumn="0" w:oddVBand="0" w:evenVBand="0" w:oddHBand="1" w:evenHBand="0" w:firstRowFirstColumn="0" w:firstRowLastColumn="0" w:lastRowFirstColumn="0" w:lastRowLastColumn="0"/>
               <w:rPr>
-                <w:rFonts w:ascii="Times New Roman" w:eastAsia="Times New Roman" w:hAnsi="Times New Roman" w:cs="Times New Roman"/>
-                <w:sz w:val="24"/>
-                <w:szCs w:val="24"/>
-              </w:rPr>
-            </w:pPr>
-            <w:proofErr w:type="spellStart"/>
-            <w:r>
-              <w:rPr>
-                <w:rFonts w:ascii="Times New Roman" w:eastAsia="Times New Roman" w:hAnsi="Times New Roman" w:cs="Times New Roman"/>
-                <w:sz w:val="24"/>
-                <w:szCs w:val="24"/>
-              </w:rPr>
-              <w:t>informativeMessage</w:t>
-            </w:r>
-            <w:proofErr w:type="spellEnd"/>
-          </w:p>
-          <w:p>
-            <w:pPr>
-              <w:numPr>
-                <w:ilvl w:val="0"/>
-                <w:numId w:val="1"/>
-              </w:numPr>
-              <w:tabs>
-                <w:tab w:val="clear" w:pos="720"/>
-                <w:tab w:val="num" w:pos="241"/>
-              </w:tabs>
-              <w:spacing w:before="100" w:beforeAutospacing="1" w:after="100" w:afterAutospacing="1"/>
-              <w:ind w:hanging="720"/>
+                <w:rFonts w:ascii="Calibri" w:eastAsia="Times New Roman" w:hAnsi="Calibri" w:cs="Calibri"/>
+                <w:color w:val="000000"/>
+              </w:rPr>
+            </w:pPr>
+            <w:r>
+              <w:rPr>
+                <w:rFonts w:ascii="Calibri" w:eastAsia="Times New Roman" w:hAnsi="Calibri" w:cs="Calibri"/>
+                <w:color w:val="000000"/>
+              </w:rPr>
+              <w:t>phrase</w:t>
+            </w:r>
+          </w:p>
+        </w:tc>
+        <w:tc>
+          <w:tcPr>
+            <w:tcW w:w="1572" w:type="dxa"/>
+          </w:tcPr>
+          <w:p>
+            <w:pPr>
+              <w:jc w:val="center"/>
               <w:cnfStyle w:val="000000100000" w:firstRow="0" w:lastRow="0" w:firstColumn="0" w:lastColumn="0" w:oddVBand="0" w:evenVBand="0" w:oddHBand="1" w:evenHBand="0" w:firstRowFirstColumn="0" w:firstRowLastColumn="0" w:lastRowFirstColumn="0" w:lastRowLastColumn="0"/>
               <w:rPr>
-                <w:rFonts w:ascii="Times New Roman" w:eastAsia="Times New Roman" w:hAnsi="Times New Roman" w:cs="Times New Roman"/>
-                <w:sz w:val="24"/>
-                <w:szCs w:val="24"/>
-              </w:rPr>
-            </w:pPr>
-            <w:proofErr w:type="spellStart"/>
-            <w:r>
-              <w:rPr>
-                <w:rFonts w:ascii="Times New Roman" w:eastAsia="Times New Roman" w:hAnsi="Times New Roman" w:cs="Times New Roman"/>
-                <w:sz w:val="24"/>
-                <w:szCs w:val="24"/>
-              </w:rPr>
-              <w:t>interactiveMessage</w:t>
-            </w:r>
-            <w:proofErr w:type="spellEnd"/>
-          </w:p>
-          <w:p>
-            <w:pPr>
-              <w:numPr>
-                <w:ilvl w:val="0"/>
-                <w:numId w:val="1"/>
-              </w:numPr>
-              <w:tabs>
-                <w:tab w:val="clear" w:pos="720"/>
-                <w:tab w:val="num" w:pos="241"/>
-              </w:tabs>
-              <w:spacing w:before="100" w:beforeAutospacing="1" w:after="100" w:afterAutospacing="1"/>
-              <w:ind w:hanging="720"/>
-              <w:cnfStyle w:val="000000100000" w:firstRow="0" w:lastRow="0" w:firstColumn="0" w:lastColumn="0" w:oddVBand="0" w:evenVBand="0" w:oddHBand="1" w:evenHBand="0" w:firstRowFirstColumn="0" w:firstRowLastColumn="0" w:lastRowFirstColumn="0" w:lastRowLastColumn="0"/>
-              <w:rPr>
-                <w:rFonts w:ascii="Times New Roman" w:eastAsia="Times New Roman" w:hAnsi="Times New Roman" w:cs="Times New Roman"/>
-                <w:sz w:val="24"/>
-                <w:szCs w:val="24"/>
-              </w:rPr>
-            </w:pPr>
-            <w:proofErr w:type="spellStart"/>
-            <w:r>
-              <w:rPr>
-                <w:rFonts w:ascii="Times New Roman" w:eastAsia="Times New Roman" w:hAnsi="Times New Roman" w:cs="Times New Roman"/>
-                <w:sz w:val="24"/>
-                <w:szCs w:val="24"/>
-              </w:rPr>
-              <w:t>menuItem</w:t>
-            </w:r>
-            <w:proofErr w:type="spellEnd"/>
-          </w:p>
-          <w:p>
-            <w:pPr>
-              <w:numPr>
-                <w:ilvl w:val="0"/>
-                <w:numId w:val="1"/>
-              </w:numPr>
-              <w:tabs>
-                <w:tab w:val="clear" w:pos="720"/>
-                <w:tab w:val="num" w:pos="241"/>
-              </w:tabs>
-              <w:spacing w:before="100" w:beforeAutospacing="1" w:after="100" w:afterAutospacing="1"/>
-              <w:ind w:hanging="720"/>
-              <w:cnfStyle w:val="000000100000" w:firstRow="0" w:lastRow="0" w:firstColumn="0" w:lastColumn="0" w:oddVBand="0" w:evenVBand="0" w:oddHBand="1" w:evenHBand="0" w:firstRowFirstColumn="0" w:firstRowLastColumn="0" w:lastRowFirstColumn="0" w:lastRowLastColumn="0"/>
-              <w:rPr>
-                <w:rFonts w:ascii="Times New Roman" w:eastAsia="Times New Roman" w:hAnsi="Times New Roman" w:cs="Times New Roman"/>
-                <w:sz w:val="24"/>
-                <w:szCs w:val="24"/>
-              </w:rPr>
-            </w:pPr>
-            <w:proofErr w:type="spellStart"/>
-            <w:r>
-              <w:rPr>
-                <w:rFonts w:ascii="Times New Roman" w:eastAsia="Times New Roman" w:hAnsi="Times New Roman" w:cs="Times New Roman"/>
-                <w:sz w:val="24"/>
-                <w:szCs w:val="24"/>
-              </w:rPr>
-              <w:lastRenderedPageBreak/>
-              <w:t>progressBar</w:t>
-            </w:r>
-            <w:proofErr w:type="spellEnd"/>
-          </w:p>
-          <w:p>
-            <w:pPr>
-              <w:numPr>
-                <w:ilvl w:val="0"/>
-                <w:numId w:val="1"/>
-              </w:numPr>
-              <w:tabs>
-                <w:tab w:val="clear" w:pos="720"/>
-                <w:tab w:val="num" w:pos="241"/>
-              </w:tabs>
-              <w:spacing w:before="100" w:beforeAutospacing="1" w:after="100" w:afterAutospacing="1"/>
-              <w:ind w:hanging="720"/>
-              <w:cnfStyle w:val="000000100000" w:firstRow="0" w:lastRow="0" w:firstColumn="0" w:lastColumn="0" w:oddVBand="0" w:evenVBand="0" w:oddHBand="1" w:evenHBand="0" w:firstRowFirstColumn="0" w:firstRowLastColumn="0" w:lastRowFirstColumn="0" w:lastRowLastColumn="0"/>
-              <w:rPr>
-                <w:rFonts w:ascii="Times New Roman" w:eastAsia="Times New Roman" w:hAnsi="Times New Roman" w:cs="Times New Roman"/>
-                <w:sz w:val="24"/>
-                <w:szCs w:val="24"/>
-              </w:rPr>
-            </w:pPr>
-            <w:proofErr w:type="spellStart"/>
-            <w:r>
-              <w:rPr>
-                <w:rFonts w:ascii="Times New Roman" w:eastAsia="Times New Roman" w:hAnsi="Times New Roman" w:cs="Times New Roman"/>
-                <w:sz w:val="24"/>
-                <w:szCs w:val="24"/>
-              </w:rPr>
-              <w:t>pushButton</w:t>
-            </w:r>
-            <w:proofErr w:type="spellEnd"/>
-          </w:p>
-          <w:p>
-            <w:pPr>
-              <w:numPr>
-                <w:ilvl w:val="0"/>
-                <w:numId w:val="1"/>
-              </w:numPr>
-              <w:tabs>
-                <w:tab w:val="clear" w:pos="720"/>
-                <w:tab w:val="num" w:pos="241"/>
-              </w:tabs>
-              <w:spacing w:before="100" w:beforeAutospacing="1" w:after="100" w:afterAutospacing="1"/>
-              <w:ind w:hanging="720"/>
-              <w:cnfStyle w:val="000000100000" w:firstRow="0" w:lastRow="0" w:firstColumn="0" w:lastColumn="0" w:oddVBand="0" w:evenVBand="0" w:oddHBand="1" w:evenHBand="0" w:firstRowFirstColumn="0" w:firstRowLastColumn="0" w:lastRowFirstColumn="0" w:lastRowLastColumn="0"/>
-              <w:rPr>
-                <w:rFonts w:ascii="Times New Roman" w:eastAsia="Times New Roman" w:hAnsi="Times New Roman" w:cs="Times New Roman"/>
-                <w:sz w:val="24"/>
-                <w:szCs w:val="24"/>
-              </w:rPr>
-            </w:pPr>
-            <w:proofErr w:type="spellStart"/>
-            <w:r>
-              <w:rPr>
-                <w:rFonts w:ascii="Times New Roman" w:eastAsia="Times New Roman" w:hAnsi="Times New Roman" w:cs="Times New Roman"/>
-                <w:sz w:val="24"/>
-                <w:szCs w:val="24"/>
-              </w:rPr>
-              <w:t>radioButton</w:t>
-            </w:r>
-            <w:proofErr w:type="spellEnd"/>
-          </w:p>
-          <w:p>
-            <w:pPr>
-              <w:numPr>
-                <w:ilvl w:val="0"/>
-                <w:numId w:val="1"/>
-              </w:numPr>
-              <w:tabs>
-                <w:tab w:val="clear" w:pos="720"/>
-                <w:tab w:val="num" w:pos="241"/>
-              </w:tabs>
-              <w:spacing w:before="100" w:beforeAutospacing="1" w:after="100" w:afterAutospacing="1"/>
-              <w:ind w:hanging="720"/>
-              <w:cnfStyle w:val="000000100000" w:firstRow="0" w:lastRow="0" w:firstColumn="0" w:lastColumn="0" w:oddVBand="0" w:evenVBand="0" w:oddHBand="1" w:evenHBand="0" w:firstRowFirstColumn="0" w:firstRowLastColumn="0" w:lastRowFirstColumn="0" w:lastRowLastColumn="0"/>
-              <w:rPr>
-                <w:rFonts w:ascii="Times New Roman" w:eastAsia="Times New Roman" w:hAnsi="Times New Roman" w:cs="Times New Roman"/>
-                <w:sz w:val="24"/>
-                <w:szCs w:val="24"/>
-              </w:rPr>
-            </w:pPr>
-            <w:r>
-              <w:rPr>
-                <w:rFonts w:ascii="Times New Roman" w:eastAsia="Times New Roman" w:hAnsi="Times New Roman" w:cs="Times New Roman"/>
-                <w:sz w:val="24"/>
-                <w:szCs w:val="24"/>
-              </w:rPr>
-              <w:t>slider</w:t>
-            </w:r>
-          </w:p>
-          <w:p>
-            <w:pPr>
-              <w:numPr>
-                <w:ilvl w:val="0"/>
-                <w:numId w:val="1"/>
-              </w:numPr>
-              <w:tabs>
-                <w:tab w:val="clear" w:pos="720"/>
-                <w:tab w:val="num" w:pos="241"/>
-              </w:tabs>
-              <w:spacing w:before="100" w:beforeAutospacing="1" w:after="100" w:afterAutospacing="1"/>
-              <w:ind w:hanging="720"/>
-              <w:cnfStyle w:val="000000100000" w:firstRow="0" w:lastRow="0" w:firstColumn="0" w:lastColumn="0" w:oddVBand="0" w:evenVBand="0" w:oddHBand="1" w:evenHBand="0" w:firstRowFirstColumn="0" w:firstRowLastColumn="0" w:lastRowFirstColumn="0" w:lastRowLastColumn="0"/>
-              <w:rPr>
-                <w:rFonts w:ascii="Times New Roman" w:eastAsia="Times New Roman" w:hAnsi="Times New Roman" w:cs="Times New Roman"/>
-                <w:sz w:val="24"/>
-                <w:szCs w:val="24"/>
-              </w:rPr>
-            </w:pPr>
-            <w:proofErr w:type="spellStart"/>
-            <w:r>
-              <w:rPr>
-                <w:rFonts w:ascii="Times New Roman" w:eastAsia="Times New Roman" w:hAnsi="Times New Roman" w:cs="Times New Roman"/>
-                <w:sz w:val="24"/>
-                <w:szCs w:val="24"/>
-              </w:rPr>
-              <w:t>spinBox</w:t>
-            </w:r>
-            <w:proofErr w:type="spellEnd"/>
-          </w:p>
-          <w:p>
-            <w:pPr>
-              <w:numPr>
-                <w:ilvl w:val="0"/>
-                <w:numId w:val="1"/>
-              </w:numPr>
-              <w:tabs>
-                <w:tab w:val="clear" w:pos="720"/>
-                <w:tab w:val="num" w:pos="241"/>
-              </w:tabs>
-              <w:spacing w:before="100" w:beforeAutospacing="1" w:after="100" w:afterAutospacing="1"/>
-              <w:ind w:hanging="720"/>
-              <w:cnfStyle w:val="000000100000" w:firstRow="0" w:lastRow="0" w:firstColumn="0" w:lastColumn="0" w:oddVBand="0" w:evenVBand="0" w:oddHBand="1" w:evenHBand="0" w:firstRowFirstColumn="0" w:firstRowLastColumn="0" w:lastRowFirstColumn="0" w:lastRowLastColumn="0"/>
-              <w:rPr>
-                <w:rFonts w:ascii="Times New Roman" w:eastAsia="Times New Roman" w:hAnsi="Times New Roman" w:cs="Times New Roman"/>
-                <w:sz w:val="24"/>
-                <w:szCs w:val="24"/>
-              </w:rPr>
-            </w:pPr>
-            <w:r>
-              <w:rPr>
-                <w:rFonts w:ascii="Times New Roman" w:eastAsia="Times New Roman" w:hAnsi="Times New Roman" w:cs="Times New Roman"/>
-                <w:sz w:val="24"/>
-                <w:szCs w:val="24"/>
-              </w:rPr>
-              <w:t>tab</w:t>
-            </w:r>
-          </w:p>
-          <w:p>
-            <w:pPr>
-              <w:numPr>
-                <w:ilvl w:val="0"/>
-                <w:numId w:val="1"/>
-              </w:numPr>
-              <w:tabs>
-                <w:tab w:val="clear" w:pos="720"/>
-                <w:tab w:val="num" w:pos="241"/>
-              </w:tabs>
-              <w:spacing w:before="100" w:beforeAutospacing="1" w:after="100" w:afterAutospacing="1"/>
-              <w:ind w:hanging="720"/>
-              <w:cnfStyle w:val="000000100000" w:firstRow="0" w:lastRow="0" w:firstColumn="0" w:lastColumn="0" w:oddVBand="0" w:evenVBand="0" w:oddHBand="1" w:evenHBand="0" w:firstRowFirstColumn="0" w:firstRowLastColumn="0" w:lastRowFirstColumn="0" w:lastRowLastColumn="0"/>
-              <w:rPr>
-                <w:rFonts w:ascii="Times New Roman" w:eastAsia="Times New Roman" w:hAnsi="Times New Roman" w:cs="Times New Roman"/>
-                <w:sz w:val="24"/>
-                <w:szCs w:val="24"/>
-              </w:rPr>
-            </w:pPr>
-            <w:proofErr w:type="spellStart"/>
-            <w:r>
-              <w:rPr>
-                <w:rFonts w:ascii="Times New Roman" w:eastAsia="Times New Roman" w:hAnsi="Times New Roman" w:cs="Times New Roman"/>
-                <w:sz w:val="24"/>
-                <w:szCs w:val="24"/>
-              </w:rPr>
-              <w:t>tableText</w:t>
-            </w:r>
-            <w:proofErr w:type="spellEnd"/>
-          </w:p>
-          <w:p>
-            <w:pPr>
-              <w:numPr>
-                <w:ilvl w:val="0"/>
-                <w:numId w:val="1"/>
-              </w:numPr>
-              <w:tabs>
-                <w:tab w:val="clear" w:pos="720"/>
-                <w:tab w:val="num" w:pos="241"/>
-              </w:tabs>
-              <w:spacing w:before="100" w:beforeAutospacing="1" w:after="100" w:afterAutospacing="1"/>
-              <w:ind w:hanging="720"/>
-              <w:cnfStyle w:val="000000100000" w:firstRow="0" w:lastRow="0" w:firstColumn="0" w:lastColumn="0" w:oddVBand="0" w:evenVBand="0" w:oddHBand="1" w:evenHBand="0" w:firstRowFirstColumn="0" w:firstRowLastColumn="0" w:lastRowFirstColumn="0" w:lastRowLastColumn="0"/>
-              <w:rPr>
-                <w:rFonts w:ascii="Times New Roman" w:eastAsia="Times New Roman" w:hAnsi="Times New Roman" w:cs="Times New Roman"/>
-                <w:sz w:val="24"/>
-                <w:szCs w:val="24"/>
-              </w:rPr>
-            </w:pPr>
-            <w:proofErr w:type="spellStart"/>
-            <w:r>
-              <w:rPr>
-                <w:rFonts w:ascii="Times New Roman" w:eastAsia="Times New Roman" w:hAnsi="Times New Roman" w:cs="Times New Roman"/>
-                <w:sz w:val="24"/>
-                <w:szCs w:val="24"/>
-              </w:rPr>
-              <w:t>textBox</w:t>
-            </w:r>
-            <w:proofErr w:type="spellEnd"/>
-          </w:p>
-          <w:p>
-            <w:pPr>
-              <w:numPr>
-                <w:ilvl w:val="0"/>
-                <w:numId w:val="1"/>
-              </w:numPr>
-              <w:tabs>
-                <w:tab w:val="clear" w:pos="720"/>
-                <w:tab w:val="num" w:pos="241"/>
-              </w:tabs>
-              <w:spacing w:before="100" w:beforeAutospacing="1" w:after="100" w:afterAutospacing="1"/>
-              <w:ind w:hanging="720"/>
-              <w:cnfStyle w:val="000000100000" w:firstRow="0" w:lastRow="0" w:firstColumn="0" w:lastColumn="0" w:oddVBand="0" w:evenVBand="0" w:oddHBand="1" w:evenHBand="0" w:firstRowFirstColumn="0" w:firstRowLastColumn="0" w:lastRowFirstColumn="0" w:lastRowLastColumn="0"/>
-              <w:rPr>
-                <w:rFonts w:ascii="Times New Roman" w:eastAsia="Times New Roman" w:hAnsi="Times New Roman" w:cs="Times New Roman"/>
-                <w:sz w:val="24"/>
-                <w:szCs w:val="24"/>
-              </w:rPr>
-            </w:pPr>
-            <w:proofErr w:type="spellStart"/>
-            <w:r>
-              <w:rPr>
-                <w:rFonts w:ascii="Times New Roman" w:eastAsia="Times New Roman" w:hAnsi="Times New Roman" w:cs="Times New Roman"/>
-                <w:sz w:val="24"/>
-                <w:szCs w:val="24"/>
-              </w:rPr>
-              <w:t>toolTip</w:t>
-            </w:r>
-            <w:proofErr w:type="spellEnd"/>
-          </w:p>
-          <w:p>
-            <w:pPr>
-              <w:numPr>
-                <w:ilvl w:val="0"/>
-                <w:numId w:val="1"/>
-              </w:numPr>
-              <w:tabs>
-                <w:tab w:val="clear" w:pos="720"/>
-                <w:tab w:val="num" w:pos="241"/>
-              </w:tabs>
-              <w:spacing w:before="100" w:beforeAutospacing="1" w:after="100" w:afterAutospacing="1"/>
-              <w:ind w:hanging="720"/>
-              <w:cnfStyle w:val="000000100000" w:firstRow="0" w:lastRow="0" w:firstColumn="0" w:lastColumn="0" w:oddVBand="0" w:evenVBand="0" w:oddHBand="1" w:evenHBand="0" w:firstRowFirstColumn="0" w:firstRowLastColumn="0" w:lastRowFirstColumn="0" w:lastRowLastColumn="0"/>
-              <w:rPr>
-                <w:rFonts w:ascii="Times New Roman" w:eastAsia="Times New Roman" w:hAnsi="Times New Roman" w:cs="Times New Roman"/>
-                <w:sz w:val="24"/>
-                <w:szCs w:val="24"/>
-              </w:rPr>
-            </w:pPr>
-            <w:r>
-              <w:rPr>
-                <w:rFonts w:ascii="Times New Roman" w:eastAsia="Times New Roman" w:hAnsi="Times New Roman" w:cs="Times New Roman"/>
-                <w:sz w:val="24"/>
-                <w:szCs w:val="24"/>
-              </w:rPr>
-              <w:t>user-</w:t>
-            </w:r>
-            <w:proofErr w:type="spellStart"/>
-            <w:r>
-              <w:rPr>
-                <w:rFonts w:ascii="Times New Roman" w:eastAsia="Times New Roman" w:hAnsi="Times New Roman" w:cs="Times New Roman"/>
-                <w:sz w:val="24"/>
-                <w:szCs w:val="24"/>
-              </w:rPr>
-              <w:t>definedType</w:t>
-            </w:r>
-            <w:proofErr w:type="spellEnd"/>
-          </w:p>
-        </w:tc>
-        <w:tc>
-          <w:tcPr>
-            <w:tcW w:w="1572" w:type="dxa"/>
-          </w:tcPr>
-          <w:p>
-            <w:pPr>
-              <w:spacing w:before="100" w:beforeAutospacing="1" w:after="100" w:afterAutospacing="1"/>
-              <w:ind w:left="720"/>
-              <w:cnfStyle w:val="000000100000" w:firstRow="0" w:lastRow="0" w:firstColumn="0" w:lastColumn="0" w:oddVBand="0" w:evenVBand="0" w:oddHBand="1" w:evenHBand="0" w:firstRowFirstColumn="0" w:firstRowLastColumn="0" w:lastRowFirstColumn="0" w:lastRowLastColumn="0"/>
-              <w:rPr>
-                <w:rFonts w:ascii="Times New Roman" w:eastAsia="Times New Roman" w:hAnsi="Times New Roman" w:cs="Times New Roman"/>
-                <w:sz w:val="24"/>
-                <w:szCs w:val="24"/>
-              </w:rPr>
-            </w:pPr>
-            <w:r>
-              <w:rPr>
-                <w:rFonts w:ascii="Times New Roman" w:eastAsia="Times New Roman" w:hAnsi="Times New Roman" w:cs="Times New Roman"/>
-                <w:sz w:val="24"/>
-                <w:szCs w:val="24"/>
-              </w:rPr>
-              <w:lastRenderedPageBreak/>
+                <w:rFonts w:ascii="Calibri" w:eastAsia="Times New Roman" w:hAnsi="Calibri" w:cs="Calibri"/>
+                <w:color w:val="000000"/>
+              </w:rPr>
+            </w:pPr>
+            <w:r>
+              <w:rPr>
+                <w:rFonts w:ascii="Calibri" w:eastAsia="Times New Roman" w:hAnsi="Calibri" w:cs="Calibri"/>
+                <w:color w:val="000000"/>
+              </w:rPr>
               <w:t>-</w:t>
             </w:r>
           </w:p>
@@ -2529,7 +2672,7 @@
                 <w:rFonts w:ascii="Calibri" w:eastAsia="Times New Roman" w:hAnsi="Calibri" w:cs="Calibri"/>
                 <w:color w:val="000000"/>
               </w:rPr>
-              <w:t>termType</w:t>
+              <w:t>transactionType</w:t>
             </w:r>
             <w:proofErr w:type="spellEnd"/>
           </w:p>
@@ -2553,7 +2696,14 @@
                 <w:rFonts w:ascii="Calibri" w:eastAsia="Times New Roman" w:hAnsi="Calibri" w:cs="Calibri"/>
                 <w:color w:val="000000"/>
               </w:rPr>
-              <w:t>http://www.datcatinfo.net/datcat/DC-2677</w:t>
+              <w:t>http://www.datcatinfo.net/datcat/DC-</w:t>
+            </w:r>
+            <w:r>
+              <w:rPr>
+                <w:rFonts w:ascii="Calibri" w:eastAsia="Times New Roman" w:hAnsi="Calibri" w:cs="Calibri"/>
+                <w:color w:val="000000"/>
+              </w:rPr>
+              <w:t>1689</w:t>
             </w:r>
           </w:p>
         </w:tc>
@@ -2577,7 +2727,7 @@
                 <w:rFonts w:ascii="Calibri" w:eastAsia="Times New Roman" w:hAnsi="Calibri" w:cs="Calibri"/>
                 <w:color w:val="000000"/>
               </w:rPr>
-              <w:t>termNote</w:t>
+              <w:t>transac</w:t>
             </w:r>
             <w:proofErr w:type="spellEnd"/>
           </w:p>
@@ -2593,33 +2743,31 @@
               <w:pStyle w:val="ListParagraph"/>
               <w:numPr>
                 <w:ilvl w:val="0"/>
-                <w:numId w:val="3"/>
-              </w:numPr>
-              <w:ind w:left="256" w:hanging="256"/>
+                <w:numId w:val="4"/>
+              </w:numPr>
+              <w:ind w:left="256" w:hanging="270"/>
               <w:cnfStyle w:val="000000000000" w:firstRow="0" w:lastRow="0" w:firstColumn="0" w:lastColumn="0" w:oddVBand="0" w:evenVBand="0" w:oddHBand="0" w:evenHBand="0" w:firstRowFirstColumn="0" w:firstRowLastColumn="0" w:lastRowFirstColumn="0" w:lastRowLastColumn="0"/>
               <w:rPr>
                 <w:rFonts w:ascii="Calibri" w:eastAsia="Times New Roman" w:hAnsi="Calibri" w:cs="Calibri"/>
                 <w:color w:val="000000"/>
               </w:rPr>
             </w:pPr>
-            <w:proofErr w:type="spellStart"/>
-            <w:r>
-              <w:rPr>
-                <w:rFonts w:ascii="Calibri" w:eastAsia="Times New Roman" w:hAnsi="Calibri" w:cs="Calibri"/>
-                <w:color w:val="000000"/>
-              </w:rPr>
-              <w:t>fullForm</w:t>
-            </w:r>
-            <w:proofErr w:type="spellEnd"/>
+            <w:r>
+              <w:rPr>
+                <w:rFonts w:ascii="Calibri" w:eastAsia="Times New Roman" w:hAnsi="Calibri" w:cs="Calibri"/>
+                <w:color w:val="000000"/>
+              </w:rPr>
+              <w:t>origination</w:t>
+            </w:r>
           </w:p>
           <w:p>
             <w:pPr>
               <w:pStyle w:val="ListParagraph"/>
               <w:numPr>
                 <w:ilvl w:val="0"/>
-                <w:numId w:val="3"/>
-              </w:numPr>
-              <w:ind w:left="256" w:hanging="256"/>
+                <w:numId w:val="4"/>
+              </w:numPr>
+              <w:ind w:left="256" w:hanging="270"/>
               <w:cnfStyle w:val="000000000000" w:firstRow="0" w:lastRow="0" w:firstColumn="0" w:lastColumn="0" w:oddVBand="0" w:evenVBand="0" w:oddHBand="0" w:evenHBand="0" w:firstRowFirstColumn="0" w:firstRowLastColumn="0" w:lastRowFirstColumn="0" w:lastRowLastColumn="0"/>
               <w:rPr>
                 <w:rFonts w:ascii="Calibri" w:eastAsia="Times New Roman" w:hAnsi="Calibri" w:cs="Calibri"/>
@@ -2631,39 +2779,46 @@
                 <w:rFonts w:ascii="Calibri" w:eastAsia="Times New Roman" w:hAnsi="Calibri" w:cs="Calibri"/>
                 <w:color w:val="000000"/>
               </w:rPr>
-              <w:t>acronym</w:t>
-            </w:r>
-          </w:p>
+              <w:t>modification</w:t>
+            </w:r>
+          </w:p>
+        </w:tc>
+        <w:tc>
+          <w:tcPr>
+            <w:tcW w:w="1572" w:type="dxa"/>
+          </w:tcPr>
           <w:p>
             <w:pPr>
               <w:pStyle w:val="ListParagraph"/>
               <w:numPr>
                 <w:ilvl w:val="0"/>
-                <w:numId w:val="3"/>
-              </w:numPr>
-              <w:ind w:left="256" w:hanging="256"/>
+                <w:numId w:val="4"/>
+              </w:numPr>
+              <w:ind w:left="166" w:hanging="166"/>
               <w:cnfStyle w:val="000000000000" w:firstRow="0" w:lastRow="0" w:firstColumn="0" w:lastColumn="0" w:oddVBand="0" w:evenVBand="0" w:oddHBand="0" w:evenHBand="0" w:firstRowFirstColumn="0" w:firstRowLastColumn="0" w:lastRowFirstColumn="0" w:lastRowLastColumn="0"/>
               <w:rPr>
                 <w:rFonts w:ascii="Calibri" w:eastAsia="Times New Roman" w:hAnsi="Calibri" w:cs="Calibri"/>
                 <w:color w:val="000000"/>
               </w:rPr>
             </w:pPr>
-            <w:r>
-              <w:rPr>
-                <w:rFonts w:ascii="Calibri" w:eastAsia="Times New Roman" w:hAnsi="Calibri" w:cs="Calibri"/>
-                <w:color w:val="000000"/>
-              </w:rPr>
-              <w:t>abbreviation</w:t>
-            </w:r>
+            <w:proofErr w:type="spellStart"/>
+            <w:r>
+              <w:rPr>
+                <w:rFonts w:ascii="Calibri" w:eastAsia="Times New Roman" w:hAnsi="Calibri" w:cs="Calibri"/>
+                <w:color w:val="000000"/>
+              </w:rPr>
+              <w:t>conceptEntry</w:t>
+            </w:r>
+            <w:proofErr w:type="spellEnd"/>
           </w:p>
           <w:p>
             <w:pPr>
               <w:pStyle w:val="ListParagraph"/>
               <w:numPr>
                 <w:ilvl w:val="0"/>
-                <w:numId w:val="3"/>
-              </w:numPr>
-              <w:ind w:left="256" w:hanging="256"/>
+                <w:numId w:val="4"/>
+              </w:numPr>
+              <w:ind w:left="166" w:hanging="166"/>
               <w:cnfStyle w:val="000000000000" w:firstRow="0" w:lastRow="0" w:firstColumn="0" w:lastColumn="0" w:oddVBand="0" w:evenVBand="0" w:oddHBand="0" w:evenHBand="0" w:firstRowFirstColumn="0" w:firstRowLastColumn="0" w:lastRowFirstColumn="0" w:lastRowLastColumn="0"/>
               <w:rPr>
                 <w:rFonts w:ascii="Calibri" w:eastAsia="Times New Roman" w:hAnsi="Calibri" w:cs="Calibri"/>
@@ -2676,7 +2831,7 @@
                 <w:rFonts w:ascii="Calibri" w:eastAsia="Times New Roman" w:hAnsi="Calibri" w:cs="Calibri"/>
                 <w:color w:val="000000"/>
               </w:rPr>
-              <w:t>shortForm</w:t>
+              <w:t>langSec</w:t>
             </w:r>
             <w:proofErr w:type="spellEnd"/>
           </w:p>
@@ -2685,66 +2840,24 @@
               <w:pStyle w:val="ListParagraph"/>
               <w:numPr>
                 <w:ilvl w:val="0"/>
-                <w:numId w:val="3"/>
-              </w:numPr>
-              <w:ind w:left="256" w:hanging="256"/>
+                <w:numId w:val="4"/>
+              </w:numPr>
+              <w:ind w:left="166" w:hanging="166"/>
               <w:cnfStyle w:val="000000000000" w:firstRow="0" w:lastRow="0" w:firstColumn="0" w:lastColumn="0" w:oddVBand="0" w:evenVBand="0" w:oddHBand="0" w:evenHBand="0" w:firstRowFirstColumn="0" w:firstRowLastColumn="0" w:lastRowFirstColumn="0" w:lastRowLastColumn="0"/>
               <w:rPr>
                 <w:rFonts w:ascii="Calibri" w:eastAsia="Times New Roman" w:hAnsi="Calibri" w:cs="Calibri"/>
                 <w:color w:val="000000"/>
               </w:rPr>
             </w:pPr>
-            <w:r>
-              <w:rPr>
-                <w:rFonts w:ascii="Calibri" w:eastAsia="Times New Roman" w:hAnsi="Calibri" w:cs="Calibri"/>
-                <w:color w:val="000000"/>
-              </w:rPr>
-              <w:t>variant</w:t>
-            </w:r>
-          </w:p>
-          <w:p>
-            <w:pPr>
-              <w:pStyle w:val="ListParagraph"/>
-              <w:numPr>
-                <w:ilvl w:val="0"/>
-                <w:numId w:val="3"/>
-              </w:numPr>
-              <w:ind w:left="256" w:hanging="256"/>
-              <w:cnfStyle w:val="000000000000" w:firstRow="0" w:lastRow="0" w:firstColumn="0" w:lastColumn="0" w:oddVBand="0" w:evenVBand="0" w:oddHBand="0" w:evenHBand="0" w:firstRowFirstColumn="0" w:firstRowLastColumn="0" w:lastRowFirstColumn="0" w:lastRowLastColumn="0"/>
-              <w:rPr>
-                <w:rFonts w:ascii="Calibri" w:eastAsia="Times New Roman" w:hAnsi="Calibri" w:cs="Calibri"/>
-                <w:color w:val="000000"/>
-              </w:rPr>
-            </w:pPr>
-            <w:r>
-              <w:rPr>
-                <w:rFonts w:ascii="Calibri" w:eastAsia="Times New Roman" w:hAnsi="Calibri" w:cs="Calibri"/>
-                <w:color w:val="000000"/>
-              </w:rPr>
-              <w:t>phrase</w:t>
-            </w:r>
-          </w:p>
-        </w:tc>
-        <w:tc>
-          <w:tcPr>
-            <w:tcW w:w="1572" w:type="dxa"/>
-          </w:tcPr>
-          <w:p>
-            <w:pPr>
-              <w:jc w:val="center"/>
-              <w:cnfStyle w:val="000000000000" w:firstRow="0" w:lastRow="0" w:firstColumn="0" w:lastColumn="0" w:oddVBand="0" w:evenVBand="0" w:oddHBand="0" w:evenHBand="0" w:firstRowFirstColumn="0" w:firstRowLastColumn="0" w:lastRowFirstColumn="0" w:lastRowLastColumn="0"/>
-              <w:rPr>
-                <w:rFonts w:ascii="Calibri" w:eastAsia="Times New Roman" w:hAnsi="Calibri" w:cs="Calibri"/>
-                <w:color w:val="000000"/>
-              </w:rPr>
-            </w:pPr>
-            <w:r>
-              <w:rPr>
-                <w:rFonts w:ascii="Calibri" w:eastAsia="Times New Roman" w:hAnsi="Calibri" w:cs="Calibri"/>
-                <w:color w:val="000000"/>
-              </w:rPr>
-              <w:t>-</w:t>
-            </w:r>
+            <w:proofErr w:type="spellStart"/>
+            <w:r>
+              <w:rPr>
+                <w:rFonts w:ascii="Calibri" w:eastAsia="Times New Roman" w:hAnsi="Calibri" w:cs="Calibri"/>
+                <w:color w:val="000000"/>
+              </w:rPr>
+              <w:t>termSec</w:t>
+            </w:r>
+            <w:proofErr w:type="spellEnd"/>
           </w:p>
         </w:tc>
       </w:tr>
@@ -2758,22 +2871,21 @@
             <w:cnfStyle w:val="001000000000" w:firstRow="0" w:lastRow="0" w:firstColumn="1" w:lastColumn="0" w:oddVBand="0" w:evenVBand="0" w:oddHBand="0" w:evenHBand="0" w:firstRowFirstColumn="0" w:firstRowLastColumn="0" w:lastRowFirstColumn="0" w:lastRowLastColumn="0"/>
             <w:tcW w:w="2387" w:type="dxa"/>
             <w:noWrap/>
-            <w:hideMark/>
-          </w:tcPr>
-          <w:p>
-            <w:pPr>
-              <w:rPr>
-                <w:rFonts w:ascii="Calibri" w:eastAsia="Times New Roman" w:hAnsi="Calibri" w:cs="Calibri"/>
-                <w:color w:val="000000"/>
-              </w:rPr>
-            </w:pPr>
-            <w:proofErr w:type="spellStart"/>
-            <w:r>
-              <w:rPr>
-                <w:rFonts w:ascii="Calibri" w:eastAsia="Times New Roman" w:hAnsi="Calibri" w:cs="Calibri"/>
-                <w:color w:val="000000"/>
-              </w:rPr>
-              <w:t>transactionType</w:t>
+          </w:tcPr>
+          <w:p>
+            <w:pPr>
+              <w:rPr>
+                <w:rFonts w:ascii="Calibri" w:eastAsia="Times New Roman" w:hAnsi="Calibri" w:cs="Calibri"/>
+                <w:color w:val="000000"/>
+              </w:rPr>
+            </w:pPr>
+            <w:proofErr w:type="spellStart"/>
+            <w:r>
+              <w:rPr>
+                <w:rFonts w:ascii="Calibri" w:eastAsia="Times New Roman" w:hAnsi="Calibri" w:cs="Calibri"/>
+                <w:color w:val="000000"/>
+              </w:rPr>
+              <w:t>xGraphic</w:t>
             </w:r>
             <w:proofErr w:type="spellEnd"/>
           </w:p>
@@ -2782,7 +2894,6 @@
           <w:tcPr>
             <w:tcW w:w="4071" w:type="dxa"/>
             <w:noWrap/>
-            <w:hideMark/>
           </w:tcPr>
           <w:p>
             <w:pPr>
@@ -2797,14 +2908,7 @@
                 <w:rFonts w:ascii="Calibri" w:eastAsia="Times New Roman" w:hAnsi="Calibri" w:cs="Calibri"/>
                 <w:color w:val="000000"/>
               </w:rPr>
-              <w:t>http://www.datcatinfo.net/datcat/DC-</w:t>
-            </w:r>
-            <w:r>
-              <w:rPr>
-                <w:rFonts w:ascii="Calibri" w:eastAsia="Times New Roman" w:hAnsi="Calibri" w:cs="Calibri"/>
-                <w:color w:val="000000"/>
-              </w:rPr>
-              <w:t>1689</w:t>
+              <w:t>http://www.datcatinfo.net/datcat/DC-2920</w:t>
             </w:r>
           </w:p>
         </w:tc>
@@ -2812,7 +2916,6 @@
           <w:tcPr>
             <w:tcW w:w="1465" w:type="dxa"/>
             <w:noWrap/>
-            <w:hideMark/>
           </w:tcPr>
           <w:p>
             <w:pPr>
@@ -2828,7 +2931,7 @@
                 <w:rFonts w:ascii="Calibri" w:eastAsia="Times New Roman" w:hAnsi="Calibri" w:cs="Calibri"/>
                 <w:color w:val="000000"/>
               </w:rPr>
-              <w:t>transac</w:t>
+              <w:t>xref</w:t>
             </w:r>
             <w:proofErr w:type="spellEnd"/>
           </w:p>
@@ -2837,63 +2940,34 @@
           <w:tcPr>
             <w:tcW w:w="2417" w:type="dxa"/>
             <w:noWrap/>
-            <w:hideMark/>
+          </w:tcPr>
+          <w:p>
+            <w:pPr>
+              <w:cnfStyle w:val="000000100000" w:firstRow="0" w:lastRow="0" w:firstColumn="0" w:lastColumn="0" w:oddVBand="0" w:evenVBand="0" w:oddHBand="1" w:evenHBand="0" w:firstRowFirstColumn="0" w:firstRowLastColumn="0" w:lastRowFirstColumn="0" w:lastRowLastColumn="0"/>
+              <w:rPr>
+                <w:rFonts w:ascii="Calibri" w:eastAsia="Times New Roman" w:hAnsi="Calibri" w:cs="Calibri"/>
+                <w:color w:val="000000"/>
+              </w:rPr>
+            </w:pPr>
+            <w:r>
+              <w:rPr>
+                <w:rFonts w:ascii="Calibri" w:eastAsia="Times New Roman" w:hAnsi="Calibri" w:cs="Calibri"/>
+                <w:color w:val="000000"/>
+              </w:rPr>
+              <w:t>string</w:t>
+            </w:r>
+          </w:p>
+        </w:tc>
+        <w:tc>
+          <w:tcPr>
+            <w:tcW w:w="1572" w:type="dxa"/>
           </w:tcPr>
           <w:p>
             <w:pPr>
               <w:pStyle w:val="ListParagraph"/>
               <w:numPr>
                 <w:ilvl w:val="0"/>
-                <w:numId w:val="4"/>
-              </w:numPr>
-              <w:ind w:left="256" w:hanging="270"/>
-              <w:cnfStyle w:val="000000100000" w:firstRow="0" w:lastRow="0" w:firstColumn="0" w:lastColumn="0" w:oddVBand="0" w:evenVBand="0" w:oddHBand="1" w:evenHBand="0" w:firstRowFirstColumn="0" w:firstRowLastColumn="0" w:lastRowFirstColumn="0" w:lastRowLastColumn="0"/>
-              <w:rPr>
-                <w:rFonts w:ascii="Calibri" w:eastAsia="Times New Roman" w:hAnsi="Calibri" w:cs="Calibri"/>
-                <w:color w:val="000000"/>
-              </w:rPr>
-            </w:pPr>
-            <w:r>
-              <w:rPr>
-                <w:rFonts w:ascii="Calibri" w:eastAsia="Times New Roman" w:hAnsi="Calibri" w:cs="Calibri"/>
-                <w:color w:val="000000"/>
-              </w:rPr>
-              <w:t>origination</w:t>
-            </w:r>
-          </w:p>
-          <w:p>
-            <w:pPr>
-              <w:pStyle w:val="ListParagraph"/>
-              <w:numPr>
-                <w:ilvl w:val="0"/>
-                <w:numId w:val="4"/>
-              </w:numPr>
-              <w:ind w:left="256" w:hanging="270"/>
-              <w:cnfStyle w:val="000000100000" w:firstRow="0" w:lastRow="0" w:firstColumn="0" w:lastColumn="0" w:oddVBand="0" w:evenVBand="0" w:oddHBand="1" w:evenHBand="0" w:firstRowFirstColumn="0" w:firstRowLastColumn="0" w:lastRowFirstColumn="0" w:lastRowLastColumn="0"/>
-              <w:rPr>
-                <w:rFonts w:ascii="Calibri" w:eastAsia="Times New Roman" w:hAnsi="Calibri" w:cs="Calibri"/>
-                <w:color w:val="000000"/>
-              </w:rPr>
-            </w:pPr>
-            <w:r>
-              <w:rPr>
-                <w:rFonts w:ascii="Calibri" w:eastAsia="Times New Roman" w:hAnsi="Calibri" w:cs="Calibri"/>
-                <w:color w:val="000000"/>
-              </w:rPr>
-              <w:t>modification</w:t>
-            </w:r>
-          </w:p>
-        </w:tc>
-        <w:tc>
-          <w:tcPr>
-            <w:tcW w:w="1572" w:type="dxa"/>
-          </w:tcPr>
-          <w:p>
-            <w:pPr>
-              <w:pStyle w:val="ListParagraph"/>
-              <w:numPr>
-                <w:ilvl w:val="0"/>
-                <w:numId w:val="4"/>
+                <w:numId w:val="5"/>
               </w:numPr>
               <w:ind w:left="166" w:hanging="166"/>
               <w:cnfStyle w:val="000000100000" w:firstRow="0" w:lastRow="0" w:firstColumn="0" w:lastColumn="0" w:oddVBand="0" w:evenVBand="0" w:oddHBand="1" w:evenHBand="0" w:firstRowFirstColumn="0" w:firstRowLastColumn="0" w:lastRowFirstColumn="0" w:lastRowLastColumn="0"/>
@@ -2917,184 +2991,10 @@
               <w:pStyle w:val="ListParagraph"/>
               <w:numPr>
                 <w:ilvl w:val="0"/>
-                <w:numId w:val="4"/>
+                <w:numId w:val="5"/>
               </w:numPr>
               <w:ind w:left="166" w:hanging="166"/>
               <w:cnfStyle w:val="000000100000" w:firstRow="0" w:lastRow="0" w:firstColumn="0" w:lastColumn="0" w:oddVBand="0" w:evenVBand="0" w:oddHBand="1" w:evenHBand="0" w:firstRowFirstColumn="0" w:firstRowLastColumn="0" w:lastRowFirstColumn="0" w:lastRowLastColumn="0"/>
-              <w:rPr>
-                <w:rFonts w:ascii="Calibri" w:eastAsia="Times New Roman" w:hAnsi="Calibri" w:cs="Calibri"/>
-                <w:color w:val="000000"/>
-              </w:rPr>
-            </w:pPr>
-            <w:proofErr w:type="spellStart"/>
-            <w:r>
-              <w:rPr>
-                <w:rFonts w:ascii="Calibri" w:eastAsia="Times New Roman" w:hAnsi="Calibri" w:cs="Calibri"/>
-                <w:color w:val="000000"/>
-              </w:rPr>
-              <w:t>langSec</w:t>
-            </w:r>
-            <w:proofErr w:type="spellEnd"/>
-          </w:p>
-          <w:p>
-            <w:pPr>
-              <w:pStyle w:val="ListParagraph"/>
-              <w:numPr>
-                <w:ilvl w:val="0"/>
-                <w:numId w:val="4"/>
-              </w:numPr>
-              <w:ind w:left="166" w:hanging="166"/>
-              <w:cnfStyle w:val="000000100000" w:firstRow="0" w:lastRow="0" w:firstColumn="0" w:lastColumn="0" w:oddVBand="0" w:evenVBand="0" w:oddHBand="1" w:evenHBand="0" w:firstRowFirstColumn="0" w:firstRowLastColumn="0" w:lastRowFirstColumn="0" w:lastRowLastColumn="0"/>
-              <w:rPr>
-                <w:rFonts w:ascii="Calibri" w:eastAsia="Times New Roman" w:hAnsi="Calibri" w:cs="Calibri"/>
-                <w:color w:val="000000"/>
-              </w:rPr>
-            </w:pPr>
-            <w:proofErr w:type="spellStart"/>
-            <w:r>
-              <w:rPr>
-                <w:rFonts w:ascii="Calibri" w:eastAsia="Times New Roman" w:hAnsi="Calibri" w:cs="Calibri"/>
-                <w:color w:val="000000"/>
-              </w:rPr>
-              <w:t>termSec</w:t>
-            </w:r>
-            <w:proofErr w:type="spellEnd"/>
-          </w:p>
-        </w:tc>
-      </w:tr>
-      <w:tr>
-        <w:trPr>
-          <w:trHeight w:val="292"/>
-        </w:trPr>
-        <w:tc>
-          <w:tcPr>
-            <w:cnfStyle w:val="001000000000" w:firstRow="0" w:lastRow="0" w:firstColumn="1" w:lastColumn="0" w:oddVBand="0" w:evenVBand="0" w:oddHBand="0" w:evenHBand="0" w:firstRowFirstColumn="0" w:firstRowLastColumn="0" w:lastRowFirstColumn="0" w:lastRowLastColumn="0"/>
-            <w:tcW w:w="2387" w:type="dxa"/>
-            <w:noWrap/>
-          </w:tcPr>
-          <w:p>
-            <w:pPr>
-              <w:rPr>
-                <w:rFonts w:ascii="Calibri" w:eastAsia="Times New Roman" w:hAnsi="Calibri" w:cs="Calibri"/>
-                <w:color w:val="000000"/>
-              </w:rPr>
-            </w:pPr>
-            <w:proofErr w:type="spellStart"/>
-            <w:r>
-              <w:rPr>
-                <w:rFonts w:ascii="Calibri" w:eastAsia="Times New Roman" w:hAnsi="Calibri" w:cs="Calibri"/>
-                <w:color w:val="000000"/>
-              </w:rPr>
-              <w:t>xGraphic</w:t>
-            </w:r>
-            <w:proofErr w:type="spellEnd"/>
-          </w:p>
-        </w:tc>
-        <w:tc>
-          <w:tcPr>
-            <w:tcW w:w="4071" w:type="dxa"/>
-            <w:noWrap/>
-          </w:tcPr>
-          <w:p>
-            <w:pPr>
-              <w:cnfStyle w:val="000000000000" w:firstRow="0" w:lastRow="0" w:firstColumn="0" w:lastColumn="0" w:oddVBand="0" w:evenVBand="0" w:oddHBand="0" w:evenHBand="0" w:firstRowFirstColumn="0" w:firstRowLastColumn="0" w:lastRowFirstColumn="0" w:lastRowLastColumn="0"/>
-              <w:rPr>
-                <w:rFonts w:ascii="Calibri" w:eastAsia="Times New Roman" w:hAnsi="Calibri" w:cs="Calibri"/>
-                <w:color w:val="000000"/>
-              </w:rPr>
-            </w:pPr>
-            <w:r>
-              <w:rPr>
-                <w:rFonts w:ascii="Calibri" w:eastAsia="Times New Roman" w:hAnsi="Calibri" w:cs="Calibri"/>
-                <w:color w:val="000000"/>
-              </w:rPr>
-              <w:t>http://www.datcatinfo.net/datcat/DC-2920</w:t>
-            </w:r>
-          </w:p>
-        </w:tc>
-        <w:tc>
-          <w:tcPr>
-            <w:tcW w:w="1465" w:type="dxa"/>
-            <w:noWrap/>
-          </w:tcPr>
-          <w:p>
-            <w:pPr>
-              <w:cnfStyle w:val="000000000000" w:firstRow="0" w:lastRow="0" w:firstColumn="0" w:lastColumn="0" w:oddVBand="0" w:evenVBand="0" w:oddHBand="0" w:evenHBand="0" w:firstRowFirstColumn="0" w:firstRowLastColumn="0" w:lastRowFirstColumn="0" w:lastRowLastColumn="0"/>
-              <w:rPr>
-                <w:rFonts w:ascii="Calibri" w:eastAsia="Times New Roman" w:hAnsi="Calibri" w:cs="Calibri"/>
-                <w:color w:val="000000"/>
-              </w:rPr>
-            </w:pPr>
-            <w:proofErr w:type="spellStart"/>
-            <w:r>
-              <w:rPr>
-                <w:rFonts w:ascii="Calibri" w:eastAsia="Times New Roman" w:hAnsi="Calibri" w:cs="Calibri"/>
-                <w:color w:val="000000"/>
-              </w:rPr>
-              <w:t>xref</w:t>
-            </w:r>
-            <w:proofErr w:type="spellEnd"/>
-          </w:p>
-        </w:tc>
-        <w:tc>
-          <w:tcPr>
-            <w:tcW w:w="2417" w:type="dxa"/>
-            <w:noWrap/>
-          </w:tcPr>
-          <w:p>
-            <w:pPr>
-              <w:cnfStyle w:val="000000000000" w:firstRow="0" w:lastRow="0" w:firstColumn="0" w:lastColumn="0" w:oddVBand="0" w:evenVBand="0" w:oddHBand="0" w:evenHBand="0" w:firstRowFirstColumn="0" w:firstRowLastColumn="0" w:lastRowFirstColumn="0" w:lastRowLastColumn="0"/>
-              <w:rPr>
-                <w:rFonts w:ascii="Calibri" w:eastAsia="Times New Roman" w:hAnsi="Calibri" w:cs="Calibri"/>
-                <w:color w:val="000000"/>
-              </w:rPr>
-            </w:pPr>
-            <w:r>
-              <w:rPr>
-                <w:rFonts w:ascii="Calibri" w:eastAsia="Times New Roman" w:hAnsi="Calibri" w:cs="Calibri"/>
-                <w:color w:val="000000"/>
-              </w:rPr>
-              <w:t>string</w:t>
-            </w:r>
-          </w:p>
-        </w:tc>
-        <w:tc>
-          <w:tcPr>
-            <w:tcW w:w="1572" w:type="dxa"/>
-          </w:tcPr>
-          <w:p>
-            <w:pPr>
-              <w:pStyle w:val="ListParagraph"/>
-              <w:numPr>
-                <w:ilvl w:val="0"/>
-                <w:numId w:val="5"/>
-              </w:numPr>
-              <w:ind w:left="166" w:hanging="166"/>
-              <w:cnfStyle w:val="000000000000" w:firstRow="0" w:lastRow="0" w:firstColumn="0" w:lastColumn="0" w:oddVBand="0" w:evenVBand="0" w:oddHBand="0" w:evenHBand="0" w:firstRowFirstColumn="0" w:firstRowLastColumn="0" w:lastRowFirstColumn="0" w:lastRowLastColumn="0"/>
-              <w:rPr>
-                <w:rFonts w:ascii="Calibri" w:eastAsia="Times New Roman" w:hAnsi="Calibri" w:cs="Calibri"/>
-                <w:color w:val="000000"/>
-              </w:rPr>
-            </w:pPr>
-            <w:proofErr w:type="spellStart"/>
-            <w:r>
-              <w:rPr>
-                <w:rFonts w:ascii="Calibri" w:eastAsia="Times New Roman" w:hAnsi="Calibri" w:cs="Calibri"/>
-                <w:color w:val="000000"/>
-              </w:rPr>
-              <w:t>conceptEntry</w:t>
-            </w:r>
-            <w:proofErr w:type="spellEnd"/>
-          </w:p>
-          <w:p>
-            <w:pPr>
-              <w:pStyle w:val="ListParagraph"/>
-              <w:numPr>
-                <w:ilvl w:val="0"/>
-                <w:numId w:val="5"/>
-              </w:numPr>
-              <w:ind w:left="166" w:hanging="166"/>
-              <w:cnfStyle w:val="000000000000" w:firstRow="0" w:lastRow="0" w:firstColumn="0" w:lastColumn="0" w:oddVBand="0" w:evenVBand="0" w:oddHBand="0" w:evenHBand="0" w:firstRowFirstColumn="0" w:firstRowLastColumn="0" w:lastRowFirstColumn="0" w:lastRowLastColumn="0"/>
               <w:rPr>
                 <w:rFonts w:ascii="Calibri" w:eastAsia="Times New Roman" w:hAnsi="Calibri" w:cs="Calibri"/>
                 <w:color w:val="000000"/>
@@ -4900,7 +4800,7 @@
 </file>
 
 <file path=customXml/itemProps1.xml><?xml version="1.0" encoding="utf-8"?>
-<ds:datastoreItem xmlns:ds="http://schemas.openxmlformats.org/officeDocument/2006/customXml" ds:itemID="{31DFCE74-FA1F-42CF-96F6-40CFDE470B9B}">
+<ds:datastoreItem xmlns:ds="http://schemas.openxmlformats.org/officeDocument/2006/customXml" ds:itemID="{005C4124-30CB-49A7-8ACD-D13CB4D08375}">
   <ds:schemaRefs>
     <ds:schemaRef ds:uri="http://schemas.openxmlformats.org/officeDocument/2006/bibliography"/>
   </ds:schemaRefs>

</xml_diff>